<commit_message>
Project Documentation - Glossary
Glossary added with 33 definitions.
</commit_message>
<xml_diff>
--- a/Project Documentation.docx
+++ b/Project Documentation.docx
@@ -2,11 +2,14 @@
 <file path=word/document.xml><?xml version="1.0" encoding="utf-8"?>
 <w:document xmlns:wpc="http://schemas.microsoft.com/office/word/2010/wordprocessingCanvas" xmlns:mc="http://schemas.openxmlformats.org/markup-compatibility/2006" xmlns:o="urn:schemas-microsoft-com:office:office" xmlns:r="http://schemas.openxmlformats.org/officeDocument/2006/relationships" xmlns:m="http://schemas.openxmlformats.org/officeDocument/2006/math" xmlns:v="urn:schemas-microsoft-com:vml" xmlns:wp14="http://schemas.microsoft.com/office/word/2010/wordprocessingDrawing" xmlns:wp="http://schemas.openxmlformats.org/drawingml/2006/wordprocessingDrawing" xmlns:w10="urn:schemas-microsoft-com:office:word" xmlns:w="http://schemas.openxmlformats.org/wordprocessingml/2006/main" xmlns:w14="http://schemas.microsoft.com/office/word/2010/wordml" xmlns:w15="http://schemas.microsoft.com/office/word/2012/wordml" xmlns:wpg="http://schemas.microsoft.com/office/word/2010/wordprocessingGroup" xmlns:wpi="http://schemas.microsoft.com/office/word/2010/wordprocessingInk" xmlns:wne="http://schemas.microsoft.com/office/word/2006/wordml" xmlns:wps="http://schemas.microsoft.com/office/word/2010/wordprocessingShape" mc:Ignorable="w14 w15 wp14">
   <w:body>
-    <w:bookmarkStart w:id="0" w:name="_Toc423441309" w:displacedByCustomXml="next"/>
+    <w:bookmarkStart w:id="0" w:name="_Toc423444408" w:displacedByCustomXml="next"/>
     <w:sdt>
       <w:sdtPr>
         <w:rPr>
-          <w:rFonts w:cstheme="majorHAnsi"/>
+          <w:rFonts w:eastAsiaTheme="minorHAnsi" w:cstheme="majorHAnsi"/>
+          <w:color w:val="auto"/>
+          <w:sz w:val="24"/>
+          <w:szCs w:val="22"/>
         </w:rPr>
         <w:id w:val="1339659568"/>
         <w:docPartObj>
@@ -16,12 +19,9 @@
       </w:sdtPr>
       <w:sdtEndPr>
         <w:rPr>
-          <w:rFonts w:eastAsiaTheme="minorHAnsi"/>
           <w:b/>
           <w:bCs/>
           <w:noProof/>
-          <w:color w:val="auto"/>
-          <w:sz w:val="24"/>
           <w:szCs w:val="24"/>
         </w:rPr>
       </w:sdtEndPr>
@@ -91,7 +91,7 @@
             </w:rPr>
             <w:fldChar w:fldCharType="separate"/>
           </w:r>
-          <w:hyperlink w:anchor="_Toc423441309" w:history="1">
+          <w:hyperlink w:anchor="_Toc423444408" w:history="1">
             <w:r>
               <w:rPr>
                 <w:rStyle w:val="Hyperlink"/>
@@ -122,7 +122,7 @@
                 <w:noProof/>
                 <w:webHidden/>
               </w:rPr>
-              <w:instrText xml:space="preserve"> PAGEREF _Toc423441309 \h </w:instrText>
+              <w:instrText xml:space="preserve"> PAGEREF _Toc423444408 \h </w:instrText>
             </w:r>
             <w:r>
               <w:rPr>
@@ -169,7 +169,7 @@
               <w:sz w:val="22"/>
             </w:rPr>
           </w:pPr>
-          <w:hyperlink w:anchor="_Toc423441310" w:history="1">
+          <w:hyperlink w:anchor="_Toc423444409" w:history="1">
             <w:r>
               <w:rPr>
                 <w:rStyle w:val="Hyperlink"/>
@@ -200,7 +200,7 @@
                 <w:noProof/>
                 <w:webHidden/>
               </w:rPr>
-              <w:instrText xml:space="preserve"> PAGEREF _Toc423441310 \h </w:instrText>
+              <w:instrText xml:space="preserve"> PAGEREF _Toc423444409 \h </w:instrText>
             </w:r>
             <w:r>
               <w:rPr>
@@ -248,7 +248,7 @@
               <w:sz w:val="22"/>
             </w:rPr>
           </w:pPr>
-          <w:hyperlink w:anchor="_Toc423441311" w:history="1">
+          <w:hyperlink w:anchor="_Toc423444410" w:history="1">
             <w:r>
               <w:rPr>
                 <w:rStyle w:val="Hyperlink"/>
@@ -295,7 +295,7 @@
                 <w:noProof/>
                 <w:webHidden/>
               </w:rPr>
-              <w:instrText xml:space="preserve"> PAGEREF _Toc423441311 \h </w:instrText>
+              <w:instrText xml:space="preserve"> PAGEREF _Toc423444410 \h </w:instrText>
             </w:r>
             <w:r>
               <w:rPr>
@@ -343,7 +343,7 @@
               <w:sz w:val="22"/>
             </w:rPr>
           </w:pPr>
-          <w:hyperlink w:anchor="_Toc423441312" w:history="1">
+          <w:hyperlink w:anchor="_Toc423444411" w:history="1">
             <w:r>
               <w:rPr>
                 <w:rStyle w:val="Hyperlink"/>
@@ -390,7 +390,7 @@
                 <w:noProof/>
                 <w:webHidden/>
               </w:rPr>
-              <w:instrText xml:space="preserve"> PAGEREF _Toc423441312 \h </w:instrText>
+              <w:instrText xml:space="preserve"> PAGEREF _Toc423444411 \h </w:instrText>
             </w:r>
             <w:r>
               <w:rPr>
@@ -438,7 +438,7 @@
               <w:sz w:val="22"/>
             </w:rPr>
           </w:pPr>
-          <w:hyperlink w:anchor="_Toc423441313" w:history="1">
+          <w:hyperlink w:anchor="_Toc423444412" w:history="1">
             <w:r>
               <w:rPr>
                 <w:rStyle w:val="Hyperlink"/>
@@ -485,7 +485,7 @@
                 <w:noProof/>
                 <w:webHidden/>
               </w:rPr>
-              <w:instrText xml:space="preserve"> PAGEREF _Toc423441313 \h </w:instrText>
+              <w:instrText xml:space="preserve"> PAGEREF _Toc423444412 \h </w:instrText>
             </w:r>
             <w:r>
               <w:rPr>
@@ -533,7 +533,7 @@
               <w:sz w:val="22"/>
             </w:rPr>
           </w:pPr>
-          <w:hyperlink w:anchor="_Toc423441314" w:history="1">
+          <w:hyperlink w:anchor="_Toc423444413" w:history="1">
             <w:r>
               <w:rPr>
                 <w:rStyle w:val="Hyperlink"/>
@@ -580,7 +580,7 @@
                 <w:noProof/>
                 <w:webHidden/>
               </w:rPr>
-              <w:instrText xml:space="preserve"> PAGEREF _Toc423441314 \h </w:instrText>
+              <w:instrText xml:space="preserve"> PAGEREF _Toc423444413 \h </w:instrText>
             </w:r>
             <w:r>
               <w:rPr>
@@ -628,7 +628,7 @@
               <w:sz w:val="22"/>
             </w:rPr>
           </w:pPr>
-          <w:hyperlink w:anchor="_Toc423441315" w:history="1">
+          <w:hyperlink w:anchor="_Toc423444414" w:history="1">
             <w:r>
               <w:rPr>
                 <w:rStyle w:val="Hyperlink"/>
@@ -675,7 +675,7 @@
                 <w:noProof/>
                 <w:webHidden/>
               </w:rPr>
-              <w:instrText xml:space="preserve"> PAGEREF _Toc423441315 \h </w:instrText>
+              <w:instrText xml:space="preserve"> PAGEREF _Toc423444414 \h </w:instrText>
             </w:r>
             <w:r>
               <w:rPr>
@@ -723,7 +723,7 @@
               <w:sz w:val="22"/>
             </w:rPr>
           </w:pPr>
-          <w:hyperlink w:anchor="_Toc423441316" w:history="1">
+          <w:hyperlink w:anchor="_Toc423444415" w:history="1">
             <w:r>
               <w:rPr>
                 <w:rStyle w:val="Hyperlink"/>
@@ -770,7 +770,7 @@
                 <w:noProof/>
                 <w:webHidden/>
               </w:rPr>
-              <w:instrText xml:space="preserve"> PAGEREF _Toc423441316 \h </w:instrText>
+              <w:instrText xml:space="preserve"> PAGEREF _Toc423444415 \h </w:instrText>
             </w:r>
             <w:r>
               <w:rPr>
@@ -818,7 +818,7 @@
               <w:sz w:val="22"/>
             </w:rPr>
           </w:pPr>
-          <w:hyperlink w:anchor="_Toc423441317" w:history="1">
+          <w:hyperlink w:anchor="_Toc423444416" w:history="1">
             <w:r>
               <w:rPr>
                 <w:rStyle w:val="Hyperlink"/>
@@ -865,7 +865,7 @@
                 <w:noProof/>
                 <w:webHidden/>
               </w:rPr>
-              <w:instrText xml:space="preserve"> PAGEREF _Toc423441317 \h </w:instrText>
+              <w:instrText xml:space="preserve"> PAGEREF _Toc423444416 \h </w:instrText>
             </w:r>
             <w:r>
               <w:rPr>
@@ -913,7 +913,7 @@
               <w:sz w:val="22"/>
             </w:rPr>
           </w:pPr>
-          <w:hyperlink w:anchor="_Toc423441318" w:history="1">
+          <w:hyperlink w:anchor="_Toc423444417" w:history="1">
             <w:r>
               <w:rPr>
                 <w:rStyle w:val="Hyperlink"/>
@@ -960,7 +960,7 @@
                 <w:noProof/>
                 <w:webHidden/>
               </w:rPr>
-              <w:instrText xml:space="preserve"> PAGEREF _Toc423441318 \h </w:instrText>
+              <w:instrText xml:space="preserve"> PAGEREF _Toc423444417 \h </w:instrText>
             </w:r>
             <w:r>
               <w:rPr>
@@ -1008,7 +1008,7 @@
               <w:sz w:val="22"/>
             </w:rPr>
           </w:pPr>
-          <w:hyperlink w:anchor="_Toc423441319" w:history="1">
+          <w:hyperlink w:anchor="_Toc423444418" w:history="1">
             <w:r>
               <w:rPr>
                 <w:rStyle w:val="Hyperlink"/>
@@ -1055,7 +1055,7 @@
                 <w:noProof/>
                 <w:webHidden/>
               </w:rPr>
-              <w:instrText xml:space="preserve"> PAGEREF _Toc423441319 \h </w:instrText>
+              <w:instrText xml:space="preserve"> PAGEREF _Toc423444418 \h </w:instrText>
             </w:r>
             <w:r>
               <w:rPr>
@@ -1103,7 +1103,7 @@
               <w:sz w:val="22"/>
             </w:rPr>
           </w:pPr>
-          <w:hyperlink w:anchor="_Toc423441320" w:history="1">
+          <w:hyperlink w:anchor="_Toc423444419" w:history="1">
             <w:r>
               <w:rPr>
                 <w:rStyle w:val="Hyperlink"/>
@@ -1150,7 +1150,7 @@
                 <w:noProof/>
                 <w:webHidden/>
               </w:rPr>
-              <w:instrText xml:space="preserve"> PAGEREF _Toc423441320 \h </w:instrText>
+              <w:instrText xml:space="preserve"> PAGEREF _Toc423444419 \h </w:instrText>
             </w:r>
             <w:r>
               <w:rPr>
@@ -1198,7 +1198,7 @@
               <w:sz w:val="22"/>
             </w:rPr>
           </w:pPr>
-          <w:hyperlink w:anchor="_Toc423441321" w:history="1">
+          <w:hyperlink w:anchor="_Toc423444420" w:history="1">
             <w:r>
               <w:rPr>
                 <w:rStyle w:val="Hyperlink"/>
@@ -1245,7 +1245,7 @@
                 <w:noProof/>
                 <w:webHidden/>
               </w:rPr>
-              <w:instrText xml:space="preserve"> PAGEREF _Toc423441321 \h </w:instrText>
+              <w:instrText xml:space="preserve"> PAGEREF _Toc423444420 \h </w:instrText>
             </w:r>
             <w:r>
               <w:rPr>
@@ -1293,7 +1293,7 @@
               <w:sz w:val="22"/>
             </w:rPr>
           </w:pPr>
-          <w:hyperlink w:anchor="_Toc423441322" w:history="1">
+          <w:hyperlink w:anchor="_Toc423444421" w:history="1">
             <w:r>
               <w:rPr>
                 <w:rStyle w:val="Hyperlink"/>
@@ -1340,7 +1340,7 @@
                 <w:noProof/>
                 <w:webHidden/>
               </w:rPr>
-              <w:instrText xml:space="preserve"> PAGEREF _Toc423441322 \h </w:instrText>
+              <w:instrText xml:space="preserve"> PAGEREF _Toc423444421 \h </w:instrText>
             </w:r>
             <w:r>
               <w:rPr>
@@ -1388,7 +1388,7 @@
               <w:sz w:val="22"/>
             </w:rPr>
           </w:pPr>
-          <w:hyperlink w:anchor="_Toc423441323" w:history="1">
+          <w:hyperlink w:anchor="_Toc423444422" w:history="1">
             <w:r>
               <w:rPr>
                 <w:rStyle w:val="Hyperlink"/>
@@ -1435,7 +1435,7 @@
                 <w:noProof/>
                 <w:webHidden/>
               </w:rPr>
-              <w:instrText xml:space="preserve"> PAGEREF _Toc423441323 \h </w:instrText>
+              <w:instrText xml:space="preserve"> PAGEREF _Toc423444422 \h </w:instrText>
             </w:r>
             <w:r>
               <w:rPr>
@@ -1483,7 +1483,7 @@
               <w:sz w:val="22"/>
             </w:rPr>
           </w:pPr>
-          <w:hyperlink w:anchor="_Toc423441324" w:history="1">
+          <w:hyperlink w:anchor="_Toc423444423" w:history="1">
             <w:r>
               <w:rPr>
                 <w:rStyle w:val="Hyperlink"/>
@@ -1530,7 +1530,7 @@
                 <w:noProof/>
                 <w:webHidden/>
               </w:rPr>
-              <w:instrText xml:space="preserve"> PAGEREF _Toc423441324 \h </w:instrText>
+              <w:instrText xml:space="preserve"> PAGEREF _Toc423444423 \h </w:instrText>
             </w:r>
             <w:r>
               <w:rPr>
@@ -1578,7 +1578,7 @@
               <w:sz w:val="22"/>
             </w:rPr>
           </w:pPr>
-          <w:hyperlink w:anchor="_Toc423441325" w:history="1">
+          <w:hyperlink w:anchor="_Toc423444424" w:history="1">
             <w:r>
               <w:rPr>
                 <w:rStyle w:val="Hyperlink"/>
@@ -1625,7 +1625,7 @@
                 <w:noProof/>
                 <w:webHidden/>
               </w:rPr>
-              <w:instrText xml:space="preserve"> PAGEREF _Toc423441325 \h </w:instrText>
+              <w:instrText xml:space="preserve"> PAGEREF _Toc423444424 \h </w:instrText>
             </w:r>
             <w:r>
               <w:rPr>
@@ -1673,7 +1673,7 @@
               <w:sz w:val="22"/>
             </w:rPr>
           </w:pPr>
-          <w:hyperlink w:anchor="_Toc423441326" w:history="1">
+          <w:hyperlink w:anchor="_Toc423444425" w:history="1">
             <w:r>
               <w:rPr>
                 <w:rStyle w:val="Hyperlink"/>
@@ -1720,7 +1720,7 @@
                 <w:noProof/>
                 <w:webHidden/>
               </w:rPr>
-              <w:instrText xml:space="preserve"> PAGEREF _Toc423441326 \h </w:instrText>
+              <w:instrText xml:space="preserve"> PAGEREF _Toc423444425 \h </w:instrText>
             </w:r>
             <w:r>
               <w:rPr>
@@ -1768,7 +1768,7 @@
               <w:sz w:val="22"/>
             </w:rPr>
           </w:pPr>
-          <w:hyperlink w:anchor="_Toc423441327" w:history="1">
+          <w:hyperlink w:anchor="_Toc423444426" w:history="1">
             <w:r>
               <w:rPr>
                 <w:rStyle w:val="Hyperlink"/>
@@ -1815,7 +1815,7 @@
                 <w:noProof/>
                 <w:webHidden/>
               </w:rPr>
-              <w:instrText xml:space="preserve"> PAGEREF _Toc423441327 \h </w:instrText>
+              <w:instrText xml:space="preserve"> PAGEREF _Toc423444426 \h </w:instrText>
             </w:r>
             <w:r>
               <w:rPr>
@@ -1863,7 +1863,7 @@
               <w:sz w:val="22"/>
             </w:rPr>
           </w:pPr>
-          <w:hyperlink w:anchor="_Toc423441328" w:history="1">
+          <w:hyperlink w:anchor="_Toc423444427" w:history="1">
             <w:r>
               <w:rPr>
                 <w:rStyle w:val="Hyperlink"/>
@@ -1910,7 +1910,7 @@
                 <w:noProof/>
                 <w:webHidden/>
               </w:rPr>
-              <w:instrText xml:space="preserve"> PAGEREF _Toc423441328 \h </w:instrText>
+              <w:instrText xml:space="preserve"> PAGEREF _Toc423444427 \h </w:instrText>
             </w:r>
             <w:r>
               <w:rPr>
@@ -1958,7 +1958,7 @@
               <w:sz w:val="22"/>
             </w:rPr>
           </w:pPr>
-          <w:hyperlink w:anchor="_Toc423441329" w:history="1">
+          <w:hyperlink w:anchor="_Toc423444428" w:history="1">
             <w:r>
               <w:rPr>
                 <w:rStyle w:val="Hyperlink"/>
@@ -2005,7 +2005,7 @@
                 <w:noProof/>
                 <w:webHidden/>
               </w:rPr>
-              <w:instrText xml:space="preserve"> PAGEREF _Toc423441329 \h </w:instrText>
+              <w:instrText xml:space="preserve"> PAGEREF _Toc423444428 \h </w:instrText>
             </w:r>
             <w:r>
               <w:rPr>
@@ -2053,7 +2053,7 @@
               <w:sz w:val="22"/>
             </w:rPr>
           </w:pPr>
-          <w:hyperlink w:anchor="_Toc423441330" w:history="1">
+          <w:hyperlink w:anchor="_Toc423444429" w:history="1">
             <w:r>
               <w:rPr>
                 <w:rStyle w:val="Hyperlink"/>
@@ -2100,7 +2100,7 @@
                 <w:noProof/>
                 <w:webHidden/>
               </w:rPr>
-              <w:instrText xml:space="preserve"> PAGEREF _Toc423441330 \h </w:instrText>
+              <w:instrText xml:space="preserve"> PAGEREF _Toc423444429 \h </w:instrText>
             </w:r>
             <w:r>
               <w:rPr>
@@ -2148,7 +2148,7 @@
               <w:sz w:val="22"/>
             </w:rPr>
           </w:pPr>
-          <w:hyperlink w:anchor="_Toc423441331" w:history="1">
+          <w:hyperlink w:anchor="_Toc423444430" w:history="1">
             <w:r>
               <w:rPr>
                 <w:rStyle w:val="Hyperlink"/>
@@ -2195,7 +2195,7 @@
                 <w:noProof/>
                 <w:webHidden/>
               </w:rPr>
-              <w:instrText xml:space="preserve"> PAGEREF _Toc423441331 \h </w:instrText>
+              <w:instrText xml:space="preserve"> PAGEREF _Toc423444430 \h </w:instrText>
             </w:r>
             <w:r>
               <w:rPr>
@@ -2243,7 +2243,7 @@
               <w:sz w:val="22"/>
             </w:rPr>
           </w:pPr>
-          <w:hyperlink w:anchor="_Toc423441332" w:history="1">
+          <w:hyperlink w:anchor="_Toc423444431" w:history="1">
             <w:r>
               <w:rPr>
                 <w:rStyle w:val="Hyperlink"/>
@@ -2290,7 +2290,7 @@
                 <w:noProof/>
                 <w:webHidden/>
               </w:rPr>
-              <w:instrText xml:space="preserve"> PAGEREF _Toc423441332 \h </w:instrText>
+              <w:instrText xml:space="preserve"> PAGEREF _Toc423444431 \h </w:instrText>
             </w:r>
             <w:r>
               <w:rPr>
@@ -2338,7 +2338,7 @@
               <w:sz w:val="22"/>
             </w:rPr>
           </w:pPr>
-          <w:hyperlink w:anchor="_Toc423441333" w:history="1">
+          <w:hyperlink w:anchor="_Toc423444432" w:history="1">
             <w:r>
               <w:rPr>
                 <w:rStyle w:val="Hyperlink"/>
@@ -2385,7 +2385,7 @@
                 <w:noProof/>
                 <w:webHidden/>
               </w:rPr>
-              <w:instrText xml:space="preserve"> PAGEREF _Toc423441333 \h </w:instrText>
+              <w:instrText xml:space="preserve"> PAGEREF _Toc423444432 \h </w:instrText>
             </w:r>
             <w:r>
               <w:rPr>
@@ -2433,7 +2433,7 @@
               <w:sz w:val="22"/>
             </w:rPr>
           </w:pPr>
-          <w:hyperlink w:anchor="_Toc423441334" w:history="1">
+          <w:hyperlink w:anchor="_Toc423444433" w:history="1">
             <w:r>
               <w:rPr>
                 <w:rStyle w:val="Hyperlink"/>
@@ -2480,7 +2480,7 @@
                 <w:noProof/>
                 <w:webHidden/>
               </w:rPr>
-              <w:instrText xml:space="preserve"> PAGEREF _Toc423441334 \h </w:instrText>
+              <w:instrText xml:space="preserve"> PAGEREF _Toc423444433 \h </w:instrText>
             </w:r>
             <w:r>
               <w:rPr>
@@ -2528,7 +2528,7 @@
               <w:sz w:val="22"/>
             </w:rPr>
           </w:pPr>
-          <w:hyperlink w:anchor="_Toc423441335" w:history="1">
+          <w:hyperlink w:anchor="_Toc423444434" w:history="1">
             <w:r>
               <w:rPr>
                 <w:rStyle w:val="Hyperlink"/>
@@ -2575,7 +2575,7 @@
                 <w:noProof/>
                 <w:webHidden/>
               </w:rPr>
-              <w:instrText xml:space="preserve"> PAGEREF _Toc423441335 \h </w:instrText>
+              <w:instrText xml:space="preserve"> PAGEREF _Toc423444434 \h </w:instrText>
             </w:r>
             <w:r>
               <w:rPr>
@@ -2623,7 +2623,7 @@
               <w:sz w:val="22"/>
             </w:rPr>
           </w:pPr>
-          <w:hyperlink w:anchor="_Toc423441336" w:history="1">
+          <w:hyperlink w:anchor="_Toc423444435" w:history="1">
             <w:r>
               <w:rPr>
                 <w:rStyle w:val="Hyperlink"/>
@@ -2670,7 +2670,7 @@
                 <w:noProof/>
                 <w:webHidden/>
               </w:rPr>
-              <w:instrText xml:space="preserve"> PAGEREF _Toc423441336 \h </w:instrText>
+              <w:instrText xml:space="preserve"> PAGEREF _Toc423444435 \h </w:instrText>
             </w:r>
             <w:r>
               <w:rPr>
@@ -2718,7 +2718,7 @@
               <w:sz w:val="22"/>
             </w:rPr>
           </w:pPr>
-          <w:hyperlink w:anchor="_Toc423441337" w:history="1">
+          <w:hyperlink w:anchor="_Toc423444436" w:history="1">
             <w:r>
               <w:rPr>
                 <w:rStyle w:val="Hyperlink"/>
@@ -2765,7 +2765,7 @@
                 <w:noProof/>
                 <w:webHidden/>
               </w:rPr>
-              <w:instrText xml:space="preserve"> PAGEREF _Toc423441337 \h </w:instrText>
+              <w:instrText xml:space="preserve"> PAGEREF _Toc423444436 \h </w:instrText>
             </w:r>
             <w:r>
               <w:rPr>
@@ -2813,7 +2813,7 @@
               <w:sz w:val="22"/>
             </w:rPr>
           </w:pPr>
-          <w:hyperlink w:anchor="_Toc423441338" w:history="1">
+          <w:hyperlink w:anchor="_Toc423444437" w:history="1">
             <w:r>
               <w:rPr>
                 <w:rStyle w:val="Hyperlink"/>
@@ -2860,7 +2860,7 @@
                 <w:noProof/>
                 <w:webHidden/>
               </w:rPr>
-              <w:instrText xml:space="preserve"> PAGEREF _Toc423441338 \h </w:instrText>
+              <w:instrText xml:space="preserve"> PAGEREF _Toc423444437 \h </w:instrText>
             </w:r>
             <w:r>
               <w:rPr>
@@ -2908,7 +2908,7 @@
               <w:sz w:val="22"/>
             </w:rPr>
           </w:pPr>
-          <w:hyperlink w:anchor="_Toc423441339" w:history="1">
+          <w:hyperlink w:anchor="_Toc423444438" w:history="1">
             <w:r>
               <w:rPr>
                 <w:rStyle w:val="Hyperlink"/>
@@ -2955,7 +2955,7 @@
                 <w:noProof/>
                 <w:webHidden/>
               </w:rPr>
-              <w:instrText xml:space="preserve"> PAGEREF _Toc423441339 \h </w:instrText>
+              <w:instrText xml:space="preserve"> PAGEREF _Toc423444438 \h </w:instrText>
             </w:r>
             <w:r>
               <w:rPr>
@@ -3003,7 +3003,7 @@
               <w:sz w:val="22"/>
             </w:rPr>
           </w:pPr>
-          <w:hyperlink w:anchor="_Toc423441340" w:history="1">
+          <w:hyperlink w:anchor="_Toc423444439" w:history="1">
             <w:r>
               <w:rPr>
                 <w:rStyle w:val="Hyperlink"/>
@@ -3050,7 +3050,7 @@
                 <w:noProof/>
                 <w:webHidden/>
               </w:rPr>
-              <w:instrText xml:space="preserve"> PAGEREF _Toc423441340 \h </w:instrText>
+              <w:instrText xml:space="preserve"> PAGEREF _Toc423444439 \h </w:instrText>
             </w:r>
             <w:r>
               <w:rPr>
@@ -3098,7 +3098,7 @@
               <w:sz w:val="22"/>
             </w:rPr>
           </w:pPr>
-          <w:hyperlink w:anchor="_Toc423441341" w:history="1">
+          <w:hyperlink w:anchor="_Toc423444440" w:history="1">
             <w:r>
               <w:rPr>
                 <w:rStyle w:val="Hyperlink"/>
@@ -3145,7 +3145,7 @@
                 <w:noProof/>
                 <w:webHidden/>
               </w:rPr>
-              <w:instrText xml:space="preserve"> PAGEREF _Toc423441341 \h </w:instrText>
+              <w:instrText xml:space="preserve"> PAGEREF _Toc423444440 \h </w:instrText>
             </w:r>
             <w:r>
               <w:rPr>
@@ -3193,7 +3193,7 @@
               <w:sz w:val="22"/>
             </w:rPr>
           </w:pPr>
-          <w:hyperlink w:anchor="_Toc423441342" w:history="1">
+          <w:hyperlink w:anchor="_Toc423444441" w:history="1">
             <w:r>
               <w:rPr>
                 <w:rStyle w:val="Hyperlink"/>
@@ -3240,7 +3240,7 @@
                 <w:noProof/>
                 <w:webHidden/>
               </w:rPr>
-              <w:instrText xml:space="preserve"> PAGEREF _Toc423441342 \h </w:instrText>
+              <w:instrText xml:space="preserve"> PAGEREF _Toc423444441 \h </w:instrText>
             </w:r>
             <w:r>
               <w:rPr>
@@ -3288,7 +3288,7 @@
               <w:sz w:val="22"/>
             </w:rPr>
           </w:pPr>
-          <w:hyperlink w:anchor="_Toc423441343" w:history="1">
+          <w:hyperlink w:anchor="_Toc423444442" w:history="1">
             <w:r>
               <w:rPr>
                 <w:rStyle w:val="Hyperlink"/>
@@ -3335,7 +3335,7 @@
                 <w:noProof/>
                 <w:webHidden/>
               </w:rPr>
-              <w:instrText xml:space="preserve"> PAGEREF _Toc423441343 \h </w:instrText>
+              <w:instrText xml:space="preserve"> PAGEREF _Toc423444442 \h </w:instrText>
             </w:r>
             <w:r>
               <w:rPr>
@@ -3383,7 +3383,7 @@
               <w:sz w:val="22"/>
             </w:rPr>
           </w:pPr>
-          <w:hyperlink w:anchor="_Toc423441344" w:history="1">
+          <w:hyperlink w:anchor="_Toc423444443" w:history="1">
             <w:r>
               <w:rPr>
                 <w:rStyle w:val="Hyperlink"/>
@@ -3430,7 +3430,7 @@
                 <w:noProof/>
                 <w:webHidden/>
               </w:rPr>
-              <w:instrText xml:space="preserve"> PAGEREF _Toc423441344 \h </w:instrText>
+              <w:instrText xml:space="preserve"> PAGEREF _Toc423444443 \h </w:instrText>
             </w:r>
             <w:r>
               <w:rPr>
@@ -3478,7 +3478,7 @@
               <w:sz w:val="22"/>
             </w:rPr>
           </w:pPr>
-          <w:hyperlink w:anchor="_Toc423441345" w:history="1">
+          <w:hyperlink w:anchor="_Toc423444444" w:history="1">
             <w:r>
               <w:rPr>
                 <w:rStyle w:val="Hyperlink"/>
@@ -3525,7 +3525,7 @@
                 <w:noProof/>
                 <w:webHidden/>
               </w:rPr>
-              <w:instrText xml:space="preserve"> PAGEREF _Toc423441345 \h </w:instrText>
+              <w:instrText xml:space="preserve"> PAGEREF _Toc423444444 \h </w:instrText>
             </w:r>
             <w:r>
               <w:rPr>
@@ -3573,7 +3573,7 @@
               <w:sz w:val="22"/>
             </w:rPr>
           </w:pPr>
-          <w:hyperlink w:anchor="_Toc423441346" w:history="1">
+          <w:hyperlink w:anchor="_Toc423444445" w:history="1">
             <w:r>
               <w:rPr>
                 <w:rStyle w:val="Hyperlink"/>
@@ -3620,7 +3620,7 @@
                 <w:noProof/>
                 <w:webHidden/>
               </w:rPr>
-              <w:instrText xml:space="preserve"> PAGEREF _Toc423441346 \h </w:instrText>
+              <w:instrText xml:space="preserve"> PAGEREF _Toc423444445 \h </w:instrText>
             </w:r>
             <w:r>
               <w:rPr>
@@ -3668,7 +3668,7 @@
               <w:sz w:val="22"/>
             </w:rPr>
           </w:pPr>
-          <w:hyperlink w:anchor="_Toc423441347" w:history="1">
+          <w:hyperlink w:anchor="_Toc423444446" w:history="1">
             <w:r>
               <w:rPr>
                 <w:rStyle w:val="Hyperlink"/>
@@ -3715,7 +3715,7 @@
                 <w:noProof/>
                 <w:webHidden/>
               </w:rPr>
-              <w:instrText xml:space="preserve"> PAGEREF _Toc423441347 \h </w:instrText>
+              <w:instrText xml:space="preserve"> PAGEREF _Toc423444446 \h </w:instrText>
             </w:r>
             <w:r>
               <w:rPr>
@@ -3739,6 +3739,101 @@
                 <w:webHidden/>
               </w:rPr>
               <w:t>26</w:t>
+            </w:r>
+            <w:r>
+              <w:rPr>
+                <w:rFonts w:asciiTheme="majorHAnsi" w:hAnsiTheme="majorHAnsi" w:cstheme="majorHAnsi"/>
+                <w:noProof/>
+                <w:webHidden/>
+              </w:rPr>
+              <w:fldChar w:fldCharType="end"/>
+            </w:r>
+          </w:hyperlink>
+        </w:p>
+        <w:p>
+          <w:pPr>
+            <w:pStyle w:val="TOC1"/>
+            <w:tabs>
+              <w:tab w:val="left" w:pos="480"/>
+              <w:tab w:val="right" w:leader="dot" w:pos="8192"/>
+            </w:tabs>
+            <w:rPr>
+              <w:rFonts w:asciiTheme="majorHAnsi" w:eastAsiaTheme="minorEastAsia" w:hAnsiTheme="majorHAnsi" w:cstheme="majorHAnsi"/>
+              <w:noProof/>
+              <w:sz w:val="22"/>
+            </w:rPr>
+          </w:pPr>
+          <w:hyperlink w:anchor="_Toc423444447" w:history="1">
+            <w:r>
+              <w:rPr>
+                <w:rStyle w:val="Hyperlink"/>
+                <w:rFonts w:asciiTheme="majorHAnsi" w:hAnsiTheme="majorHAnsi" w:cstheme="majorHAnsi"/>
+                <w:noProof/>
+              </w:rPr>
+              <w:t>I.</w:t>
+            </w:r>
+            <w:r>
+              <w:rPr>
+                <w:rFonts w:asciiTheme="majorHAnsi" w:eastAsiaTheme="minorEastAsia" w:hAnsiTheme="majorHAnsi" w:cstheme="majorHAnsi"/>
+                <w:noProof/>
+                <w:sz w:val="22"/>
+              </w:rPr>
+              <w:tab/>
+            </w:r>
+            <w:r>
+              <w:rPr>
+                <w:rStyle w:val="Hyperlink"/>
+                <w:rFonts w:asciiTheme="majorHAnsi" w:hAnsiTheme="majorHAnsi" w:cstheme="majorHAnsi"/>
+                <w:noProof/>
+              </w:rPr>
+              <w:t>Glossary</w:t>
+            </w:r>
+            <w:r>
+              <w:rPr>
+                <w:rFonts w:asciiTheme="majorHAnsi" w:hAnsiTheme="majorHAnsi" w:cstheme="majorHAnsi"/>
+                <w:noProof/>
+                <w:webHidden/>
+              </w:rPr>
+              <w:tab/>
+            </w:r>
+            <w:r>
+              <w:rPr>
+                <w:rFonts w:asciiTheme="majorHAnsi" w:hAnsiTheme="majorHAnsi" w:cstheme="majorHAnsi"/>
+                <w:noProof/>
+                <w:webHidden/>
+              </w:rPr>
+              <w:fldChar w:fldCharType="begin"/>
+            </w:r>
+            <w:r>
+              <w:rPr>
+                <w:rFonts w:asciiTheme="majorHAnsi" w:hAnsiTheme="majorHAnsi" w:cstheme="majorHAnsi"/>
+                <w:noProof/>
+                <w:webHidden/>
+              </w:rPr>
+              <w:instrText xml:space="preserve"> PAGEREF _Toc423444447 \h </w:instrText>
+            </w:r>
+            <w:r>
+              <w:rPr>
+                <w:rFonts w:asciiTheme="majorHAnsi" w:hAnsiTheme="majorHAnsi" w:cstheme="majorHAnsi"/>
+                <w:noProof/>
+                <w:webHidden/>
+              </w:rPr>
+            </w:r>
+            <w:r>
+              <w:rPr>
+                <w:rFonts w:asciiTheme="majorHAnsi" w:hAnsiTheme="majorHAnsi" w:cstheme="majorHAnsi"/>
+                <w:noProof/>
+                <w:webHidden/>
+              </w:rPr>
+              <w:fldChar w:fldCharType="separate"/>
+            </w:r>
+            <w:r>
+              <w:rPr>
+                <w:rFonts w:asciiTheme="majorHAnsi" w:hAnsiTheme="majorHAnsi" w:cstheme="majorHAnsi"/>
+                <w:noProof/>
+                <w:webHidden/>
+              </w:rPr>
+              <w:t>27</w:t>
             </w:r>
             <w:r>
               <w:rPr>
@@ -3800,7 +3895,7 @@
           <w:rFonts w:cstheme="majorHAnsi"/>
         </w:rPr>
       </w:pPr>
-      <w:bookmarkStart w:id="1" w:name="_Toc423441310"/>
+      <w:bookmarkStart w:id="1" w:name="_Toc423444409"/>
       <w:r>
         <w:rPr>
           <w:rFonts w:cstheme="majorHAnsi"/>
@@ -5197,7 +5292,7 @@
           <w:rFonts w:cstheme="majorHAnsi"/>
         </w:rPr>
       </w:pPr>
-      <w:bookmarkStart w:id="2" w:name="_Toc423441311"/>
+      <w:bookmarkStart w:id="2" w:name="_Toc423444410"/>
       <w:r>
         <w:rPr>
           <w:rFonts w:cstheme="majorHAnsi"/>
@@ -5224,7 +5319,7 @@
           <w:rFonts w:cstheme="majorHAnsi"/>
         </w:rPr>
       </w:pPr>
-      <w:bookmarkStart w:id="3" w:name="_Toc423441312"/>
+      <w:bookmarkStart w:id="3" w:name="_Toc423444411"/>
       <w:r>
         <w:rPr>
           <w:rFonts w:cstheme="majorHAnsi"/>
@@ -5357,7 +5452,7 @@
           <w:rFonts w:cstheme="majorHAnsi"/>
         </w:rPr>
       </w:pPr>
-      <w:bookmarkStart w:id="4" w:name="_Toc423441313"/>
+      <w:bookmarkStart w:id="4" w:name="_Toc423444412"/>
       <w:r>
         <w:rPr>
           <w:rFonts w:cstheme="majorHAnsi"/>
@@ -5398,9 +5493,7 @@
           <w:rFonts w:cstheme="majorHAnsi"/>
         </w:rPr>
       </w:pPr>
-      <w:bookmarkStart w:id="5" w:name="_Toc423441314"/>
-      <w:bookmarkStart w:id="6" w:name="_GoBack"/>
-      <w:bookmarkEnd w:id="6"/>
+      <w:bookmarkStart w:id="5" w:name="_Toc423444413"/>
       <w:r>
         <w:rPr>
           <w:rFonts w:cstheme="majorHAnsi"/>
@@ -5435,14 +5528,14 @@
           <w:rFonts w:cstheme="majorHAnsi"/>
         </w:rPr>
       </w:pPr>
-      <w:bookmarkStart w:id="7" w:name="_Toc423441315"/>
+      <w:bookmarkStart w:id="6" w:name="_Toc423444414"/>
       <w:r>
         <w:rPr>
           <w:rFonts w:cstheme="majorHAnsi"/>
         </w:rPr>
         <w:t>Suggested Solution</w:t>
       </w:r>
-      <w:bookmarkEnd w:id="7"/>
+      <w:bookmarkEnd w:id="6"/>
     </w:p>
     <w:p>
       <w:pPr>
@@ -5478,14 +5571,14 @@
           <w:rFonts w:cstheme="majorHAnsi"/>
         </w:rPr>
       </w:pPr>
-      <w:bookmarkStart w:id="8" w:name="_Toc423441316"/>
+      <w:bookmarkStart w:id="7" w:name="_Toc423444415"/>
       <w:r>
         <w:rPr>
           <w:rFonts w:cstheme="majorHAnsi"/>
         </w:rPr>
         <w:t>Objective</w:t>
       </w:r>
-      <w:bookmarkEnd w:id="8"/>
+      <w:bookmarkEnd w:id="7"/>
     </w:p>
     <w:p>
       <w:pPr>
@@ -5513,14 +5606,14 @@
           <w:rFonts w:cstheme="majorHAnsi"/>
         </w:rPr>
       </w:pPr>
-      <w:bookmarkStart w:id="9" w:name="_Toc423441317"/>
+      <w:bookmarkStart w:id="8" w:name="_Toc423444416"/>
       <w:r>
         <w:rPr>
           <w:rFonts w:cstheme="majorHAnsi"/>
         </w:rPr>
         <w:t>Plan</w:t>
       </w:r>
-      <w:bookmarkEnd w:id="9"/>
+      <w:bookmarkEnd w:id="8"/>
     </w:p>
     <w:p>
       <w:pPr>
@@ -5609,7 +5702,7 @@
           <w:rFonts w:cstheme="majorHAnsi"/>
         </w:rPr>
       </w:pPr>
-      <w:bookmarkStart w:id="10" w:name="_Toc423441318"/>
+      <w:bookmarkStart w:id="9" w:name="_Toc423444417"/>
       <w:r>
         <w:rPr>
           <w:rFonts w:cstheme="majorHAnsi"/>
@@ -5623,7 +5716,7 @@
         </w:rPr>
         <w:t xml:space="preserve"> and Analysis</w:t>
       </w:r>
-      <w:bookmarkEnd w:id="10"/>
+      <w:bookmarkEnd w:id="9"/>
     </w:p>
     <w:p>
       <w:pPr>
@@ -5636,14 +5729,14 @@
           <w:rFonts w:cstheme="majorHAnsi"/>
         </w:rPr>
       </w:pPr>
-      <w:bookmarkStart w:id="11" w:name="_Toc423441319"/>
+      <w:bookmarkStart w:id="10" w:name="_Toc423444418"/>
       <w:r>
         <w:rPr>
           <w:rFonts w:cstheme="majorHAnsi"/>
         </w:rPr>
         <w:t>Feasibility Study</w:t>
       </w:r>
-      <w:bookmarkEnd w:id="11"/>
+      <w:bookmarkEnd w:id="10"/>
     </w:p>
     <w:p>
       <w:pPr>
@@ -5656,14 +5749,14 @@
           <w:rFonts w:cstheme="majorHAnsi"/>
         </w:rPr>
       </w:pPr>
-      <w:bookmarkStart w:id="12" w:name="_Toc423441320"/>
+      <w:bookmarkStart w:id="11" w:name="_Toc423444419"/>
       <w:r>
         <w:rPr>
           <w:rFonts w:cstheme="majorHAnsi"/>
         </w:rPr>
         <w:t>Quora</w:t>
       </w:r>
-      <w:bookmarkEnd w:id="12"/>
+      <w:bookmarkEnd w:id="11"/>
     </w:p>
     <w:p>
       <w:pPr>
@@ -5743,7 +5836,7 @@
           <w:szCs w:val="24"/>
         </w:rPr>
       </w:pPr>
-      <w:bookmarkStart w:id="13" w:name="_Toc423441295"/>
+      <w:bookmarkStart w:id="12" w:name="_Toc423441295"/>
       <w:r>
         <w:rPr>
           <w:rFonts w:asciiTheme="majorHAnsi" w:hAnsiTheme="majorHAnsi" w:cstheme="majorHAnsi"/>
@@ -5838,7 +5931,7 @@
         </w:rPr>
         <w:t>sked on Quora</w:t>
       </w:r>
-      <w:bookmarkEnd w:id="13"/>
+      <w:bookmarkEnd w:id="12"/>
     </w:p>
     <w:p>
       <w:pPr>
@@ -5927,7 +6020,7 @@
           <w:szCs w:val="24"/>
         </w:rPr>
       </w:pPr>
-      <w:bookmarkStart w:id="14" w:name="_Toc423441296"/>
+      <w:bookmarkStart w:id="13" w:name="_Toc423441296"/>
       <w:r>
         <w:rPr>
           <w:rFonts w:asciiTheme="majorHAnsi" w:hAnsiTheme="majorHAnsi" w:cstheme="majorHAnsi"/>
@@ -6022,7 +6115,7 @@
         </w:rPr>
         <w:t xml:space="preserve"> on Quora</w:t>
       </w:r>
-      <w:bookmarkEnd w:id="14"/>
+      <w:bookmarkEnd w:id="13"/>
     </w:p>
     <w:p>
       <w:pPr>
@@ -6148,7 +6241,7 @@
           <w:szCs w:val="24"/>
         </w:rPr>
       </w:pPr>
-      <w:bookmarkStart w:id="15" w:name="_Toc423441297"/>
+      <w:bookmarkStart w:id="14" w:name="_Toc423441297"/>
       <w:r>
         <w:rPr>
           <w:rFonts w:asciiTheme="majorHAnsi" w:hAnsiTheme="majorHAnsi" w:cstheme="majorHAnsi"/>
@@ -6243,7 +6336,7 @@
         </w:rPr>
         <w:t>Zhou Mingchun on Quora</w:t>
       </w:r>
-      <w:bookmarkEnd w:id="15"/>
+      <w:bookmarkEnd w:id="14"/>
     </w:p>
     <w:p>
       <w:pPr>
@@ -6361,7 +6454,7 @@
           <w:szCs w:val="24"/>
         </w:rPr>
       </w:pPr>
-      <w:bookmarkStart w:id="16" w:name="_Toc423441298"/>
+      <w:bookmarkStart w:id="15" w:name="_Toc423441298"/>
       <w:r>
         <w:rPr>
           <w:rFonts w:asciiTheme="majorHAnsi" w:hAnsiTheme="majorHAnsi" w:cstheme="majorHAnsi"/>
@@ -6456,7 +6549,7 @@
         </w:rPr>
         <w:t xml:space="preserve"> on Quora</w:t>
       </w:r>
-      <w:bookmarkEnd w:id="16"/>
+      <w:bookmarkEnd w:id="15"/>
     </w:p>
     <w:p>
       <w:pPr>
@@ -6512,14 +6605,14 @@
           <w:rFonts w:cstheme="majorHAnsi"/>
         </w:rPr>
       </w:pPr>
-      <w:bookmarkStart w:id="17" w:name="_Toc423441321"/>
+      <w:bookmarkStart w:id="16" w:name="_Toc423444420"/>
       <w:r>
         <w:rPr>
           <w:rFonts w:cstheme="majorHAnsi"/>
         </w:rPr>
         <w:t>Study</w:t>
       </w:r>
-      <w:bookmarkEnd w:id="17"/>
+      <w:bookmarkEnd w:id="16"/>
     </w:p>
     <w:p>
       <w:pPr>
@@ -6623,7 +6716,7 @@
           <w:rFonts w:asciiTheme="majorHAnsi" w:hAnsiTheme="majorHAnsi" w:cstheme="majorHAnsi"/>
         </w:rPr>
       </w:pPr>
-      <w:bookmarkStart w:id="18" w:name="_Toc423441299"/>
+      <w:bookmarkStart w:id="17" w:name="_Toc423441299"/>
       <w:r>
         <w:rPr>
           <w:rFonts w:asciiTheme="majorHAnsi" w:hAnsiTheme="majorHAnsi" w:cstheme="majorHAnsi"/>
@@ -6718,7 +6811,7 @@
         </w:rPr>
         <w:t>tudy</w:t>
       </w:r>
-      <w:bookmarkEnd w:id="18"/>
+      <w:bookmarkEnd w:id="17"/>
     </w:p>
     <w:p>
       <w:pPr>
@@ -6747,7 +6840,7 @@
           <w:rFonts w:cstheme="majorHAnsi"/>
         </w:rPr>
       </w:pPr>
-      <w:bookmarkStart w:id="19" w:name="_Toc423441322"/>
+      <w:bookmarkStart w:id="18" w:name="_Toc423444421"/>
       <w:r>
         <w:rPr>
           <w:rFonts w:cstheme="majorHAnsi"/>
@@ -6755,7 +6848,7 @@
         <w:lastRenderedPageBreak/>
         <w:t>Analysis</w:t>
       </w:r>
-      <w:bookmarkEnd w:id="19"/>
+      <w:bookmarkEnd w:id="18"/>
     </w:p>
     <w:p>
       <w:pPr>
@@ -6768,14 +6861,14 @@
           <w:rFonts w:cstheme="majorHAnsi"/>
         </w:rPr>
       </w:pPr>
-      <w:bookmarkStart w:id="20" w:name="_Toc423441323"/>
+      <w:bookmarkStart w:id="19" w:name="_Toc423444422"/>
       <w:r>
         <w:rPr>
           <w:rFonts w:cstheme="majorHAnsi"/>
         </w:rPr>
         <w:t>Hardware: Raspberry Pi</w:t>
       </w:r>
-      <w:bookmarkEnd w:id="20"/>
+      <w:bookmarkEnd w:id="19"/>
     </w:p>
     <w:p>
       <w:pPr>
@@ -6863,7 +6956,7 @@
           <w:szCs w:val="24"/>
         </w:rPr>
       </w:pPr>
-      <w:bookmarkStart w:id="21" w:name="_Toc423441300"/>
+      <w:bookmarkStart w:id="20" w:name="_Toc423441300"/>
       <w:r>
         <w:rPr>
           <w:rFonts w:asciiTheme="majorHAnsi" w:hAnsiTheme="majorHAnsi" w:cstheme="majorHAnsi"/>
@@ -6952,7 +7045,7 @@
         </w:rPr>
         <w:t>. Raspberry Pi</w:t>
       </w:r>
-      <w:bookmarkEnd w:id="21"/>
+      <w:bookmarkEnd w:id="20"/>
     </w:p>
     <w:p>
       <w:pPr>
@@ -7994,14 +8087,14 @@
           <w:rFonts w:cstheme="majorHAnsi"/>
         </w:rPr>
       </w:pPr>
-      <w:bookmarkStart w:id="22" w:name="_Toc423441324"/>
+      <w:bookmarkStart w:id="21" w:name="_Toc423444423"/>
       <w:r>
         <w:rPr>
           <w:rFonts w:cstheme="majorHAnsi"/>
         </w:rPr>
         <w:t>Existing Products</w:t>
       </w:r>
-      <w:bookmarkEnd w:id="22"/>
+      <w:bookmarkEnd w:id="21"/>
     </w:p>
     <w:p>
       <w:pPr>
@@ -8156,7 +8249,7 @@
                                 <w:sz w:val="26"/>
                               </w:rPr>
                             </w:pPr>
-                            <w:bookmarkStart w:id="23" w:name="_Toc423441301"/>
+                            <w:bookmarkStart w:id="22" w:name="_Toc423441301"/>
                             <w:r>
                               <w:t xml:space="preserve">Figure </w:t>
                             </w:r>
@@ -8207,12 +8300,9 @@
                               <w:fldChar w:fldCharType="end"/>
                             </w:r>
                             <w:r>
-                              <w:t>. Xively L</w:t>
+                              <w:t>. Xively Logo</w:t>
                             </w:r>
-                            <w:r>
-                              <w:t>ogo</w:t>
-                            </w:r>
-                            <w:bookmarkEnd w:id="23"/>
+                            <w:bookmarkEnd w:id="22"/>
                           </w:p>
                         </w:txbxContent>
                       </wps:txbx>
@@ -8249,7 +8339,7 @@
                           <w:sz w:val="26"/>
                         </w:rPr>
                       </w:pPr>
-                      <w:bookmarkStart w:id="24" w:name="_Toc423441301"/>
+                      <w:bookmarkStart w:id="23" w:name="_Toc423441301"/>
                       <w:r>
                         <w:t xml:space="preserve">Figure </w:t>
                       </w:r>
@@ -8300,12 +8390,9 @@
                         <w:fldChar w:fldCharType="end"/>
                       </w:r>
                       <w:r>
-                        <w:t>. Xively L</w:t>
+                        <w:t>. Xively Logo</w:t>
                       </w:r>
-                      <w:r>
-                        <w:t>ogo</w:t>
-                      </w:r>
-                      <w:bookmarkEnd w:id="24"/>
+                      <w:bookmarkEnd w:id="23"/>
                     </w:p>
                   </w:txbxContent>
                 </v:textbox>
@@ -8499,7 +8586,7 @@
                                 <w:sz w:val="26"/>
                               </w:rPr>
                             </w:pPr>
-                            <w:bookmarkStart w:id="25" w:name="_Toc423441302"/>
+                            <w:bookmarkStart w:id="24" w:name="_Toc423441302"/>
                             <w:r>
                               <w:t xml:space="preserve">Figure </w:t>
                             </w:r>
@@ -8550,12 +8637,9 @@
                               <w:fldChar w:fldCharType="end"/>
                             </w:r>
                             <w:r>
-                              <w:t>. Particle L</w:t>
+                              <w:t>. Particle Logo</w:t>
                             </w:r>
-                            <w:r>
-                              <w:t>ogo</w:t>
-                            </w:r>
-                            <w:bookmarkEnd w:id="25"/>
+                            <w:bookmarkEnd w:id="24"/>
                           </w:p>
                         </w:txbxContent>
                       </wps:txbx>
@@ -8588,7 +8672,7 @@
                           <w:sz w:val="26"/>
                         </w:rPr>
                       </w:pPr>
-                      <w:bookmarkStart w:id="26" w:name="_Toc423441302"/>
+                      <w:bookmarkStart w:id="25" w:name="_Toc423441302"/>
                       <w:r>
                         <w:t xml:space="preserve">Figure </w:t>
                       </w:r>
@@ -8639,12 +8723,9 @@
                         <w:fldChar w:fldCharType="end"/>
                       </w:r>
                       <w:r>
-                        <w:t>. Particle L</w:t>
+                        <w:t>. Particle Logo</w:t>
                       </w:r>
-                      <w:r>
-                        <w:t>ogo</w:t>
-                      </w:r>
-                      <w:bookmarkEnd w:id="26"/>
+                      <w:bookmarkEnd w:id="25"/>
                     </w:p>
                   </w:txbxContent>
                 </v:textbox>
@@ -8674,7 +8755,7 @@
           <w:rFonts w:cstheme="majorHAnsi"/>
         </w:rPr>
       </w:pPr>
-      <w:bookmarkStart w:id="27" w:name="_Toc423441325"/>
+      <w:bookmarkStart w:id="26" w:name="_Toc423444424"/>
       <w:r>
         <w:rPr>
           <w:rFonts w:cstheme="majorHAnsi"/>
@@ -8688,7 +8769,7 @@
         </w:rPr>
         <w:t xml:space="preserve"> and Design</w:t>
       </w:r>
-      <w:bookmarkEnd w:id="27"/>
+      <w:bookmarkEnd w:id="26"/>
     </w:p>
     <w:p>
       <w:pPr>
@@ -8701,14 +8782,14 @@
           <w:rFonts w:cstheme="majorHAnsi"/>
         </w:rPr>
       </w:pPr>
-      <w:bookmarkStart w:id="28" w:name="_Toc423441326"/>
+      <w:bookmarkStart w:id="27" w:name="_Toc423444425"/>
       <w:r>
         <w:rPr>
           <w:rFonts w:cstheme="majorHAnsi"/>
         </w:rPr>
         <w:t>Introduction</w:t>
       </w:r>
-      <w:bookmarkEnd w:id="28"/>
+      <w:bookmarkEnd w:id="27"/>
     </w:p>
     <w:p>
       <w:pPr>
@@ -8721,14 +8802,14 @@
           <w:rFonts w:cstheme="majorHAnsi"/>
         </w:rPr>
       </w:pPr>
-      <w:bookmarkStart w:id="29" w:name="_Toc423441327"/>
+      <w:bookmarkStart w:id="28" w:name="_Toc423444426"/>
       <w:r>
         <w:rPr>
           <w:rFonts w:cstheme="majorHAnsi"/>
         </w:rPr>
         <w:t>Product Overview</w:t>
       </w:r>
-      <w:bookmarkEnd w:id="29"/>
+      <w:bookmarkEnd w:id="28"/>
     </w:p>
     <w:p>
       <w:pPr>
@@ -8778,14 +8859,14 @@
           <w:rFonts w:cstheme="majorHAnsi"/>
         </w:rPr>
       </w:pPr>
-      <w:bookmarkStart w:id="30" w:name="_Toc423441328"/>
+      <w:bookmarkStart w:id="29" w:name="_Toc423444427"/>
       <w:r>
         <w:rPr>
           <w:rFonts w:cstheme="majorHAnsi"/>
         </w:rPr>
         <w:t>Specific Requirements</w:t>
       </w:r>
-      <w:bookmarkEnd w:id="30"/>
+      <w:bookmarkEnd w:id="29"/>
     </w:p>
     <w:p>
       <w:pPr>
@@ -8798,14 +8879,14 @@
           <w:rFonts w:cstheme="majorHAnsi"/>
         </w:rPr>
       </w:pPr>
-      <w:bookmarkStart w:id="31" w:name="_Toc423441329"/>
+      <w:bookmarkStart w:id="30" w:name="_Toc423444428"/>
       <w:r>
         <w:rPr>
           <w:rFonts w:cstheme="majorHAnsi"/>
         </w:rPr>
         <w:t>External Interface Requirements</w:t>
       </w:r>
-      <w:bookmarkEnd w:id="31"/>
+      <w:bookmarkEnd w:id="30"/>
     </w:p>
     <w:p>
       <w:pPr>
@@ -9195,14 +9276,14 @@
           <w:rFonts w:cstheme="majorHAnsi"/>
         </w:rPr>
       </w:pPr>
-      <w:bookmarkStart w:id="32" w:name="_Toc423441330"/>
+      <w:bookmarkStart w:id="31" w:name="_Toc423444429"/>
       <w:r>
         <w:rPr>
           <w:rFonts w:cstheme="majorHAnsi"/>
         </w:rPr>
         <w:t>Software product features</w:t>
       </w:r>
-      <w:bookmarkEnd w:id="32"/>
+      <w:bookmarkEnd w:id="31"/>
     </w:p>
     <w:p>
       <w:pPr>
@@ -10272,14 +10353,14 @@
           <w:rFonts w:cstheme="majorHAnsi"/>
         </w:rPr>
       </w:pPr>
-      <w:bookmarkStart w:id="33" w:name="_Toc423441331"/>
+      <w:bookmarkStart w:id="32" w:name="_Toc423444430"/>
       <w:r>
         <w:rPr>
           <w:rFonts w:cstheme="majorHAnsi"/>
         </w:rPr>
         <w:t>Software System Attributes</w:t>
       </w:r>
-      <w:bookmarkEnd w:id="33"/>
+      <w:bookmarkEnd w:id="32"/>
     </w:p>
     <w:p>
       <w:pPr>
@@ -10503,14 +10584,14 @@
           <w:rFonts w:cstheme="majorHAnsi"/>
         </w:rPr>
       </w:pPr>
-      <w:bookmarkStart w:id="34" w:name="_Toc423441332"/>
+      <w:bookmarkStart w:id="33" w:name="_Toc423444431"/>
       <w:r>
         <w:rPr>
           <w:rFonts w:cstheme="majorHAnsi"/>
         </w:rPr>
         <w:t>Database Requirements</w:t>
       </w:r>
-      <w:bookmarkEnd w:id="34"/>
+      <w:bookmarkEnd w:id="33"/>
     </w:p>
     <w:p>
       <w:pPr>
@@ -10579,7 +10660,7 @@
           <w:rFonts w:cstheme="majorHAnsi"/>
         </w:rPr>
       </w:pPr>
-      <w:bookmarkStart w:id="35" w:name="_Toc423441333"/>
+      <w:bookmarkStart w:id="34" w:name="_Toc423444432"/>
       <w:r>
         <w:rPr>
           <w:rFonts w:cstheme="majorHAnsi"/>
@@ -10587,7 +10668,7 @@
         <w:lastRenderedPageBreak/>
         <w:t>Architectural Design</w:t>
       </w:r>
-      <w:bookmarkEnd w:id="35"/>
+      <w:bookmarkEnd w:id="34"/>
     </w:p>
     <w:p>
       <w:pPr>
@@ -10600,14 +10681,14 @@
           <w:rFonts w:cstheme="majorHAnsi"/>
         </w:rPr>
       </w:pPr>
-      <w:bookmarkStart w:id="36" w:name="_Toc423441334"/>
+      <w:bookmarkStart w:id="35" w:name="_Toc423444433"/>
       <w:r>
         <w:rPr>
           <w:rFonts w:cstheme="majorHAnsi"/>
         </w:rPr>
         <w:t>Introduction</w:t>
       </w:r>
-      <w:bookmarkEnd w:id="36"/>
+      <w:bookmarkEnd w:id="35"/>
     </w:p>
     <w:p>
       <w:pPr>
@@ -10713,14 +10794,14 @@
           <w:rFonts w:cstheme="majorHAnsi"/>
         </w:rPr>
       </w:pPr>
-      <w:bookmarkStart w:id="37" w:name="_Toc423441335"/>
+      <w:bookmarkStart w:id="36" w:name="_Toc423444434"/>
       <w:r>
         <w:rPr>
           <w:rFonts w:cstheme="majorHAnsi"/>
         </w:rPr>
         <w:t>Architectural Representation</w:t>
       </w:r>
-      <w:bookmarkEnd w:id="37"/>
+      <w:bookmarkEnd w:id="36"/>
     </w:p>
     <w:p>
       <w:pPr>
@@ -10925,7 +11006,7 @@
           <w:rFonts w:cstheme="majorHAnsi"/>
         </w:rPr>
       </w:pPr>
-      <w:bookmarkStart w:id="38" w:name="_Toc423441336"/>
+      <w:bookmarkStart w:id="37" w:name="_Toc423444435"/>
       <w:r>
         <w:rPr>
           <w:rFonts w:cstheme="majorHAnsi"/>
@@ -10938,7 +11019,7 @@
         </w:rPr>
         <w:t>tectural Goals and Constraints</w:t>
       </w:r>
-      <w:bookmarkEnd w:id="38"/>
+      <w:bookmarkEnd w:id="37"/>
     </w:p>
     <w:p>
       <w:pPr>
@@ -10973,7 +11054,21 @@
           <w:rFonts w:asciiTheme="majorHAnsi" w:hAnsiTheme="majorHAnsi" w:cstheme="majorHAnsi"/>
           <w:szCs w:val="24"/>
         </w:rPr>
-        <w:t>Apache web servers running on a Java platform, and connecting to one of the  MySQL Database servers. All communication with client has to comply with public HTTPS, MQTT , TCP/IP communication protocol standards.</w:t>
+        <w:t>Apache web servers running on a Java platform</w:t>
+      </w:r>
+      <w:r>
+        <w:rPr>
+          <w:rFonts w:asciiTheme="majorHAnsi" w:hAnsiTheme="majorHAnsi" w:cstheme="majorHAnsi"/>
+          <w:szCs w:val="24"/>
+        </w:rPr>
+        <w:t xml:space="preserve">, and connecting to one of the </w:t>
+      </w:r>
+      <w:r>
+        <w:rPr>
+          <w:rFonts w:asciiTheme="majorHAnsi" w:hAnsiTheme="majorHAnsi" w:cstheme="majorHAnsi"/>
+          <w:szCs w:val="24"/>
+        </w:rPr>
+        <w:t>MySQL Database servers. All communication with client has to comply with public HTTPS, MQTT , TCP/IP communication protocol standards.</w:t>
       </w:r>
     </w:p>
     <w:p>
@@ -11175,14 +11270,14 @@
           <w:rFonts w:cstheme="majorHAnsi"/>
         </w:rPr>
       </w:pPr>
-      <w:bookmarkStart w:id="39" w:name="_Toc423441337"/>
+      <w:bookmarkStart w:id="38" w:name="_Toc423444436"/>
       <w:r>
         <w:rPr>
           <w:rFonts w:cstheme="majorHAnsi"/>
         </w:rPr>
         <w:t>Use-Case View</w:t>
       </w:r>
-      <w:bookmarkEnd w:id="39"/>
+      <w:bookmarkEnd w:id="38"/>
     </w:p>
     <w:p>
       <w:pPr>
@@ -11500,7 +11595,7 @@
           <w:szCs w:val="24"/>
         </w:rPr>
       </w:pPr>
-      <w:bookmarkStart w:id="40" w:name="_Toc423441303"/>
+      <w:bookmarkStart w:id="39" w:name="_Toc423441303"/>
       <w:r>
         <w:rPr>
           <w:rFonts w:asciiTheme="majorHAnsi" w:hAnsiTheme="majorHAnsi" w:cstheme="majorHAnsi"/>
@@ -11589,7 +11684,7 @@
         </w:rPr>
         <w:t>. Use Case View</w:t>
       </w:r>
-      <w:bookmarkEnd w:id="40"/>
+      <w:bookmarkEnd w:id="39"/>
     </w:p>
     <w:p>
       <w:pPr>
@@ -11735,14 +11830,14 @@
           <w:rFonts w:cstheme="majorHAnsi"/>
         </w:rPr>
       </w:pPr>
-      <w:bookmarkStart w:id="41" w:name="_Toc423441338"/>
+      <w:bookmarkStart w:id="40" w:name="_Toc423444437"/>
       <w:r>
         <w:rPr>
           <w:rFonts w:cstheme="majorHAnsi"/>
         </w:rPr>
         <w:t>Logical View</w:t>
       </w:r>
-      <w:bookmarkEnd w:id="41"/>
+      <w:bookmarkEnd w:id="40"/>
       <w:r>
         <w:rPr>
           <w:rFonts w:cstheme="majorHAnsi"/>
@@ -11823,7 +11918,7 @@
           <w:szCs w:val="24"/>
         </w:rPr>
       </w:pPr>
-      <w:bookmarkStart w:id="42" w:name="_Toc423441304"/>
+      <w:bookmarkStart w:id="41" w:name="_Toc423441304"/>
       <w:r>
         <w:rPr>
           <w:rFonts w:asciiTheme="majorHAnsi" w:hAnsiTheme="majorHAnsi" w:cstheme="majorHAnsi"/>
@@ -11912,7 +12007,7 @@
         </w:rPr>
         <w:t>. IOTA Logical View</w:t>
       </w:r>
-      <w:bookmarkEnd w:id="42"/>
+      <w:bookmarkEnd w:id="41"/>
     </w:p>
     <w:p>
       <w:pPr>
@@ -11925,7 +12020,7 @@
           <w:rFonts w:cstheme="majorHAnsi"/>
         </w:rPr>
       </w:pPr>
-      <w:bookmarkStart w:id="43" w:name="_Toc423441339"/>
+      <w:bookmarkStart w:id="42" w:name="_Toc423444438"/>
       <w:r>
         <w:rPr>
           <w:rFonts w:cstheme="majorHAnsi"/>
@@ -11933,7 +12028,7 @@
         <w:lastRenderedPageBreak/>
         <w:t>Process View</w:t>
       </w:r>
-      <w:bookmarkEnd w:id="43"/>
+      <w:bookmarkEnd w:id="42"/>
     </w:p>
     <w:p>
       <w:pPr>
@@ -11992,7 +12087,7 @@
           <w:rFonts w:asciiTheme="majorHAnsi" w:hAnsiTheme="majorHAnsi" w:cstheme="majorHAnsi"/>
         </w:rPr>
       </w:pPr>
-      <w:bookmarkStart w:id="44" w:name="_Toc423441305"/>
+      <w:bookmarkStart w:id="43" w:name="_Toc423441305"/>
       <w:r>
         <w:rPr>
           <w:rFonts w:asciiTheme="majorHAnsi" w:hAnsiTheme="majorHAnsi" w:cstheme="majorHAnsi"/>
@@ -12081,7 +12176,7 @@
         </w:rPr>
         <w:t>. IOTA Process View</w:t>
       </w:r>
-      <w:bookmarkEnd w:id="44"/>
+      <w:bookmarkEnd w:id="43"/>
     </w:p>
     <w:p>
       <w:pPr>
@@ -12094,7 +12189,7 @@
           <w:rFonts w:cstheme="majorHAnsi"/>
         </w:rPr>
       </w:pPr>
-      <w:bookmarkStart w:id="45" w:name="_Toc423441340"/>
+      <w:bookmarkStart w:id="44" w:name="_Toc423444439"/>
       <w:r>
         <w:rPr>
           <w:rFonts w:cstheme="majorHAnsi"/>
@@ -12102,7 +12197,7 @@
         <w:lastRenderedPageBreak/>
         <w:t>Module Decomposition View</w:t>
       </w:r>
-      <w:bookmarkEnd w:id="45"/>
+      <w:bookmarkEnd w:id="44"/>
     </w:p>
     <w:p>
       <w:pPr>
@@ -12161,7 +12256,7 @@
           <w:rFonts w:asciiTheme="majorHAnsi" w:hAnsiTheme="majorHAnsi" w:cstheme="majorHAnsi"/>
         </w:rPr>
       </w:pPr>
-      <w:bookmarkStart w:id="46" w:name="_Toc423441306"/>
+      <w:bookmarkStart w:id="45" w:name="_Toc423441306"/>
       <w:r>
         <w:rPr>
           <w:rFonts w:asciiTheme="majorHAnsi" w:hAnsiTheme="majorHAnsi" w:cstheme="majorHAnsi"/>
@@ -12250,7 +12345,7 @@
         </w:rPr>
         <w:t>. IOTA Module Decomposition View</w:t>
       </w:r>
-      <w:bookmarkEnd w:id="46"/>
+      <w:bookmarkEnd w:id="45"/>
     </w:p>
     <w:p>
       <w:pPr>
@@ -12263,14 +12358,14 @@
           <w:rFonts w:cstheme="majorHAnsi"/>
         </w:rPr>
       </w:pPr>
-      <w:bookmarkStart w:id="47" w:name="_Toc423441341"/>
+      <w:bookmarkStart w:id="46" w:name="_Toc423444440"/>
       <w:r>
         <w:rPr>
           <w:rFonts w:cstheme="majorHAnsi"/>
         </w:rPr>
         <w:t>Data View</w:t>
       </w:r>
-      <w:bookmarkEnd w:id="47"/>
+      <w:bookmarkEnd w:id="46"/>
     </w:p>
     <w:p>
       <w:pPr>
@@ -12334,7 +12429,7 @@
           <w:rFonts w:asciiTheme="majorHAnsi" w:hAnsiTheme="majorHAnsi" w:cstheme="majorHAnsi"/>
         </w:rPr>
       </w:pPr>
-      <w:bookmarkStart w:id="48" w:name="_Toc423441307"/>
+      <w:bookmarkStart w:id="47" w:name="_Toc423441307"/>
       <w:r>
         <w:rPr>
           <w:rFonts w:asciiTheme="majorHAnsi" w:hAnsiTheme="majorHAnsi" w:cstheme="majorHAnsi"/>
@@ -12423,7 +12518,7 @@
         </w:rPr>
         <w:t>. IOTA Data View</w:t>
       </w:r>
-      <w:bookmarkEnd w:id="48"/>
+      <w:bookmarkEnd w:id="47"/>
     </w:p>
     <w:p>
       <w:pPr>
@@ -12436,7 +12531,7 @@
           <w:rFonts w:cstheme="majorHAnsi"/>
         </w:rPr>
       </w:pPr>
-      <w:bookmarkStart w:id="49" w:name="_Toc423441342"/>
+      <w:bookmarkStart w:id="48" w:name="_Toc423444441"/>
       <w:r>
         <w:rPr>
           <w:rFonts w:cstheme="majorHAnsi"/>
@@ -12444,7 +12539,7 @@
         <w:lastRenderedPageBreak/>
         <w:t>Conceptual Design</w:t>
       </w:r>
-      <w:bookmarkEnd w:id="49"/>
+      <w:bookmarkEnd w:id="48"/>
     </w:p>
     <w:p>
       <w:pPr>
@@ -12457,14 +12552,14 @@
           <w:rFonts w:cstheme="majorHAnsi"/>
         </w:rPr>
       </w:pPr>
-      <w:bookmarkStart w:id="50" w:name="_Toc423441343"/>
+      <w:bookmarkStart w:id="49" w:name="_Toc423444442"/>
       <w:r>
         <w:rPr>
           <w:rFonts w:cstheme="majorHAnsi"/>
         </w:rPr>
         <w:t>Experiential Flowchart</w:t>
       </w:r>
-      <w:bookmarkEnd w:id="50"/>
+      <w:bookmarkEnd w:id="49"/>
     </w:p>
     <w:p>
       <w:pPr>
@@ -12678,14 +12773,14 @@
           <w:rFonts w:cstheme="majorHAnsi"/>
         </w:rPr>
       </w:pPr>
-      <w:bookmarkStart w:id="51" w:name="_Toc423441344"/>
+      <w:bookmarkStart w:id="50" w:name="_Toc423444443"/>
       <w:r>
         <w:rPr>
           <w:rFonts w:cstheme="majorHAnsi"/>
         </w:rPr>
         <w:t>Interface Mockups</w:t>
       </w:r>
-      <w:bookmarkEnd w:id="51"/>
+      <w:bookmarkEnd w:id="50"/>
     </w:p>
     <w:p>
       <w:pPr>
@@ -12712,7 +12807,7 @@
           <w:rFonts w:cstheme="majorHAnsi"/>
         </w:rPr>
       </w:pPr>
-      <w:bookmarkStart w:id="52" w:name="_Toc423441345"/>
+      <w:bookmarkStart w:id="51" w:name="_Toc423444444"/>
       <w:r>
         <w:rPr>
           <w:rFonts w:cstheme="majorHAnsi"/>
@@ -12720,7 +12815,7 @@
         <w:lastRenderedPageBreak/>
         <w:t>Implementation Plan</w:t>
       </w:r>
-      <w:bookmarkEnd w:id="52"/>
+      <w:bookmarkEnd w:id="51"/>
     </w:p>
     <w:p>
       <w:pPr>
@@ -12734,6 +12829,12 @@
           <w:rFonts w:cstheme="majorHAnsi"/>
         </w:rPr>
         <w:t>Timeline</w:t>
+      </w:r>
+      <w:r>
+        <w:rPr>
+          <w:rFonts w:cstheme="majorHAnsi"/>
+        </w:rPr>
+        <w:tab/>
       </w:r>
     </w:p>
     <w:p>
@@ -12771,7 +12872,7 @@
           <w:rFonts w:asciiTheme="majorHAnsi" w:hAnsiTheme="majorHAnsi" w:cstheme="majorHAnsi"/>
         </w:rPr>
       </w:pPr>
-      <w:bookmarkStart w:id="53" w:name="_Toc423441308"/>
+      <w:bookmarkStart w:id="52" w:name="_Toc423441308"/>
       <w:r>
         <w:rPr>
           <w:rFonts w:asciiTheme="majorHAnsi" w:hAnsiTheme="majorHAnsi" w:cstheme="majorHAnsi"/>
@@ -12860,7 +12961,7 @@
         </w:rPr>
         <w:t>. Implementation Plan Timeline</w:t>
       </w:r>
-      <w:bookmarkEnd w:id="53"/>
+      <w:bookmarkEnd w:id="52"/>
     </w:p>
     <w:p>
       <w:pPr>
@@ -12887,7 +12988,7 @@
           <w:rFonts w:cstheme="majorHAnsi"/>
         </w:rPr>
       </w:pPr>
-      <w:bookmarkStart w:id="54" w:name="_Toc423441346"/>
+      <w:bookmarkStart w:id="53" w:name="_Toc423444445"/>
       <w:r>
         <w:rPr>
           <w:rFonts w:cstheme="majorHAnsi"/>
@@ -12895,7 +12996,7 @@
         <w:lastRenderedPageBreak/>
         <w:t>Implementation</w:t>
       </w:r>
-      <w:bookmarkEnd w:id="54"/>
+      <w:bookmarkEnd w:id="53"/>
     </w:p>
     <w:p>
       <w:pPr>
@@ -12923,7 +13024,7 @@
           <w:rFonts w:cstheme="majorHAnsi"/>
         </w:rPr>
       </w:pPr>
-      <w:bookmarkStart w:id="55" w:name="_Toc423441347"/>
+      <w:bookmarkStart w:id="54" w:name="_Toc423444446"/>
       <w:r>
         <w:rPr>
           <w:rFonts w:cstheme="majorHAnsi"/>
@@ -12931,22 +13032,1378 @@
         <w:lastRenderedPageBreak/>
         <w:t>Testing and Results</w:t>
       </w:r>
+      <w:bookmarkEnd w:id="54"/>
+    </w:p>
+    <w:p>
+      <w:pPr>
+        <w:rPr>
+          <w:rFonts w:asciiTheme="majorHAnsi" w:hAnsiTheme="majorHAnsi" w:cstheme="majorHAnsi"/>
+          <w:szCs w:val="24"/>
+        </w:rPr>
+      </w:pPr>
+      <w:r>
+        <w:rPr>
+          <w:rFonts w:asciiTheme="majorHAnsi" w:hAnsiTheme="majorHAnsi" w:cstheme="majorHAnsi"/>
+          <w:szCs w:val="24"/>
+        </w:rPr>
+        <w:br w:type="page"/>
+      </w:r>
+    </w:p>
+    <w:p>
+      <w:pPr>
+        <w:pStyle w:val="Heading1"/>
+        <w:numPr>
+          <w:ilvl w:val="0"/>
+          <w:numId w:val="36"/>
+        </w:numPr>
+        <w:rPr>
+          <w:rFonts w:cstheme="majorHAnsi"/>
+        </w:rPr>
+      </w:pPr>
+      <w:bookmarkStart w:id="55" w:name="_Toc423444447"/>
+      <w:r>
+        <w:rPr>
+          <w:rFonts w:cstheme="majorHAnsi"/>
+        </w:rPr>
+        <w:lastRenderedPageBreak/>
+        <w:t>Glossary</w:t>
+      </w:r>
       <w:bookmarkEnd w:id="55"/>
     </w:p>
     <w:p>
       <w:pPr>
         <w:rPr>
           <w:rFonts w:asciiTheme="majorHAnsi" w:hAnsiTheme="majorHAnsi" w:cstheme="majorHAnsi"/>
-          <w:szCs w:val="24"/>
-        </w:rPr>
-      </w:pPr>
+        </w:rPr>
+      </w:pPr>
+    </w:p>
+    <w:p>
+      <w:pPr>
+        <w:rPr>
+          <w:rFonts w:asciiTheme="majorHAnsi" w:hAnsiTheme="majorHAnsi" w:cstheme="majorHAnsi"/>
+          <w:b/>
+          <w:bCs/>
+          <w:sz w:val="36"/>
+          <w:szCs w:val="34"/>
+        </w:rPr>
+        <w:sectPr>
+          <w:headerReference w:type="default" r:id="rId28"/>
+          <w:pgSz w:w="11909" w:h="16834" w:code="9"/>
+          <w:pgMar w:top="1440" w:right="1440" w:bottom="1440" w:left="2267" w:header="720" w:footer="720" w:gutter="0"/>
+          <w:pgNumType w:chapSep="period"/>
+          <w:cols w:space="720"/>
+          <w:docGrid w:linePitch="360"/>
+        </w:sectPr>
+      </w:pPr>
+    </w:p>
+    <w:p>
+      <w:pPr>
+        <w:rPr>
+          <w:rFonts w:asciiTheme="majorHAnsi" w:hAnsiTheme="majorHAnsi" w:cstheme="majorHAnsi"/>
+        </w:rPr>
+      </w:pPr>
+      <w:r>
+        <w:rPr>
+          <w:rFonts w:asciiTheme="majorHAnsi" w:hAnsiTheme="majorHAnsi" w:cstheme="majorHAnsi"/>
+          <w:b/>
+          <w:bCs/>
+          <w:sz w:val="36"/>
+          <w:szCs w:val="34"/>
+        </w:rPr>
+        <w:lastRenderedPageBreak/>
+        <w:t>A</w:t>
+      </w:r>
+      <w:r>
+        <w:rPr>
+          <w:rFonts w:asciiTheme="majorHAnsi" w:hAnsiTheme="majorHAnsi" w:cstheme="majorHAnsi"/>
+          <w:b/>
+          <w:bCs/>
+        </w:rPr>
+        <w:t>ES</w:t>
+      </w:r>
+      <w:r>
+        <w:rPr>
+          <w:rFonts w:asciiTheme="majorHAnsi" w:hAnsiTheme="majorHAnsi" w:cstheme="majorHAnsi"/>
+        </w:rPr>
+        <w:t xml:space="preserve"> (Advanced Encryption Standard) is a specification for the encryption of electronic data established by the U.S. National Institute of Standards and Technology (NIST) in 2001.</w:t>
+      </w:r>
+    </w:p>
+    <w:p>
+      <w:pPr>
+        <w:rPr>
+          <w:rFonts w:asciiTheme="majorHAnsi" w:hAnsiTheme="majorHAnsi" w:cstheme="majorHAnsi"/>
+        </w:rPr>
+      </w:pPr>
+      <w:r>
+        <w:rPr>
+          <w:rFonts w:asciiTheme="majorHAnsi" w:hAnsiTheme="majorHAnsi" w:cstheme="majorHAnsi"/>
+          <w:b/>
+          <w:bCs/>
+          <w:sz w:val="36"/>
+          <w:szCs w:val="34"/>
+        </w:rPr>
+        <w:t>C</w:t>
+      </w:r>
+      <w:r>
+        <w:rPr>
+          <w:rFonts w:asciiTheme="majorHAnsi" w:hAnsiTheme="majorHAnsi" w:cstheme="majorHAnsi"/>
+          <w:b/>
+          <w:bCs/>
+        </w:rPr>
+        <w:t>lient</w:t>
+      </w:r>
+      <w:r>
+        <w:rPr>
+          <w:rFonts w:asciiTheme="majorHAnsi" w:hAnsiTheme="majorHAnsi" w:cstheme="majorHAnsi"/>
+        </w:rPr>
+        <w:t xml:space="preserve"> is a piece of computer hardware or software that accesses a service made available by a server. The server is often (but not always) on another computer system, in which case the client accesses the service by way of a network. The term applies to programs or devices that are part of a client–server model.</w:t>
+      </w:r>
+    </w:p>
+    <w:p>
+      <w:pPr>
+        <w:rPr>
+          <w:rFonts w:asciiTheme="majorHAnsi" w:hAnsiTheme="majorHAnsi" w:cstheme="majorHAnsi"/>
+        </w:rPr>
+      </w:pPr>
+      <w:r>
+        <w:rPr>
+          <w:rFonts w:asciiTheme="majorHAnsi" w:hAnsiTheme="majorHAnsi" w:cstheme="majorHAnsi"/>
+          <w:b/>
+          <w:bCs/>
+        </w:rPr>
+        <w:t>Cloud Computing</w:t>
+      </w:r>
+      <w:r>
+        <w:rPr>
+          <w:rFonts w:asciiTheme="majorHAnsi" w:hAnsiTheme="majorHAnsi" w:cstheme="majorHAnsi"/>
+        </w:rPr>
+        <w:t xml:space="preserve"> </w:t>
+      </w:r>
+      <w:r>
+        <w:rPr>
+          <w:rFonts w:asciiTheme="majorHAnsi" w:hAnsiTheme="majorHAnsi" w:cstheme="majorHAnsi"/>
+        </w:rPr>
+        <w:t>refers to the practice of transitioning computer services such as computation or data storage to multiple redundant offsite locations available on the Internet, which allows application software to be operated using internet-enabled devices.</w:t>
+      </w:r>
+    </w:p>
+    <w:p>
+      <w:pPr>
+        <w:rPr>
+          <w:rFonts w:asciiTheme="majorHAnsi" w:hAnsiTheme="majorHAnsi" w:cstheme="majorHAnsi"/>
+        </w:rPr>
+      </w:pPr>
+      <w:r>
+        <w:rPr>
+          <w:rFonts w:asciiTheme="majorHAnsi" w:hAnsiTheme="majorHAnsi" w:cstheme="majorHAnsi"/>
+          <w:b/>
+          <w:bCs/>
+          <w:sz w:val="36"/>
+          <w:szCs w:val="34"/>
+        </w:rPr>
+        <w:t>D</w:t>
+      </w:r>
+      <w:r>
+        <w:rPr>
+          <w:rFonts w:asciiTheme="majorHAnsi" w:hAnsiTheme="majorHAnsi" w:cstheme="majorHAnsi"/>
+          <w:b/>
+          <w:bCs/>
+        </w:rPr>
+        <w:t>ashboard</w:t>
+      </w:r>
+      <w:r>
+        <w:rPr>
+          <w:rFonts w:asciiTheme="majorHAnsi" w:hAnsiTheme="majorHAnsi" w:cstheme="majorHAnsi"/>
+        </w:rPr>
+        <w:t xml:space="preserve"> is an easy to read, often single page, real-time user interface, showing a graphical presentation of the current status (snapshot) and historical trends of an organization’s or computer appliances key performance indicators to enable instantaneous and informed decisions to be made at a glance.</w:t>
+      </w:r>
+    </w:p>
+    <w:p>
+      <w:pPr>
+        <w:rPr>
+          <w:rFonts w:asciiTheme="majorHAnsi" w:hAnsiTheme="majorHAnsi" w:cstheme="majorHAnsi"/>
+        </w:rPr>
+      </w:pPr>
+      <w:r>
+        <w:rPr>
+          <w:rFonts w:asciiTheme="majorHAnsi" w:hAnsiTheme="majorHAnsi" w:cstheme="majorHAnsi"/>
+          <w:b/>
+          <w:bCs/>
+        </w:rPr>
+        <w:t>D</w:t>
+      </w:r>
+      <w:r>
+        <w:rPr>
+          <w:rFonts w:asciiTheme="majorHAnsi" w:hAnsiTheme="majorHAnsi" w:cstheme="majorHAnsi"/>
+          <w:b/>
+          <w:bCs/>
+        </w:rPr>
+        <w:t>ata</w:t>
+      </w:r>
+      <w:r>
+        <w:rPr>
+          <w:rFonts w:asciiTheme="majorHAnsi" w:hAnsiTheme="majorHAnsi" w:cstheme="majorHAnsi"/>
+        </w:rPr>
+        <w:t xml:space="preserve"> </w:t>
+      </w:r>
+      <w:r>
+        <w:rPr>
+          <w:rFonts w:asciiTheme="majorHAnsi" w:hAnsiTheme="majorHAnsi" w:cstheme="majorHAnsi"/>
+        </w:rPr>
+        <w:t>is a set of values of qualitative or quantitative variables; restated, pieces of data are individual pieces of information. Data is measured, collected and reported, and analyzed, whereupon it can be visualized using graphs or images.</w:t>
+      </w:r>
+    </w:p>
+    <w:p>
+      <w:pPr>
+        <w:rPr>
+          <w:rFonts w:asciiTheme="majorHAnsi" w:hAnsiTheme="majorHAnsi" w:cstheme="majorHAnsi"/>
+          <w:b/>
+          <w:bCs/>
+          <w:szCs w:val="20"/>
+        </w:rPr>
+      </w:pPr>
+      <w:r>
+        <w:rPr>
+          <w:rFonts w:asciiTheme="majorHAnsi" w:hAnsiTheme="majorHAnsi" w:cstheme="majorHAnsi"/>
+          <w:b/>
+          <w:bCs/>
+          <w:szCs w:val="20"/>
+        </w:rPr>
+        <w:lastRenderedPageBreak/>
+        <w:t>D</w:t>
+      </w:r>
+      <w:r>
+        <w:rPr>
+          <w:rFonts w:asciiTheme="majorHAnsi" w:hAnsiTheme="majorHAnsi" w:cstheme="majorHAnsi"/>
+          <w:b/>
+          <w:bCs/>
+          <w:szCs w:val="20"/>
+        </w:rPr>
+        <w:t xml:space="preserve">atabase </w:t>
+      </w:r>
+      <w:r>
+        <w:rPr>
+          <w:rFonts w:asciiTheme="majorHAnsi" w:hAnsiTheme="majorHAnsi" w:cstheme="majorHAnsi"/>
+          <w:szCs w:val="20"/>
+        </w:rPr>
+        <w:t>is a collection of information that is organized so that it can easily be accessed, managed, and updated. In one view, databases can be classified according to types of content: bibliographic, full-text, numeric, and images.</w:t>
+      </w:r>
+    </w:p>
+    <w:p>
+      <w:pPr>
+        <w:rPr>
+          <w:rFonts w:asciiTheme="majorHAnsi" w:hAnsiTheme="majorHAnsi" w:cstheme="majorHAnsi"/>
+        </w:rPr>
+      </w:pPr>
+      <w:r>
+        <w:rPr>
+          <w:rFonts w:asciiTheme="majorHAnsi" w:hAnsiTheme="majorHAnsi" w:cstheme="majorHAnsi"/>
+          <w:b/>
+          <w:bCs/>
+          <w:szCs w:val="20"/>
+        </w:rPr>
+        <w:t>D</w:t>
+      </w:r>
+      <w:r>
+        <w:rPr>
+          <w:rFonts w:asciiTheme="majorHAnsi" w:hAnsiTheme="majorHAnsi" w:cstheme="majorHAnsi"/>
+          <w:b/>
+          <w:bCs/>
+        </w:rPr>
+        <w:t>BMS</w:t>
+      </w:r>
+      <w:r>
+        <w:rPr>
+          <w:rFonts w:asciiTheme="majorHAnsi" w:hAnsiTheme="majorHAnsi" w:cstheme="majorHAnsi"/>
+        </w:rPr>
+        <w:t xml:space="preserve"> (Database Management System) is system software for creating and managing databases. The DBMS provides users and programmers with a systematic way to create, retrieve, update and manage data.</w:t>
+      </w:r>
+    </w:p>
+    <w:p>
+      <w:pPr>
+        <w:rPr>
+          <w:rFonts w:asciiTheme="majorHAnsi" w:hAnsiTheme="majorHAnsi" w:cstheme="majorHAnsi"/>
+        </w:rPr>
+      </w:pPr>
+      <w:r>
+        <w:rPr>
+          <w:rFonts w:asciiTheme="majorHAnsi" w:hAnsiTheme="majorHAnsi" w:cstheme="majorHAnsi"/>
+          <w:b/>
+          <w:bCs/>
+          <w:sz w:val="36"/>
+          <w:szCs w:val="34"/>
+        </w:rPr>
+        <w:t>E</w:t>
+      </w:r>
+      <w:r>
+        <w:rPr>
+          <w:rFonts w:asciiTheme="majorHAnsi" w:hAnsiTheme="majorHAnsi" w:cstheme="majorHAnsi"/>
+          <w:b/>
+          <w:bCs/>
+        </w:rPr>
+        <w:t>mbedded Device</w:t>
+      </w:r>
+      <w:r>
+        <w:rPr>
+          <w:rFonts w:asciiTheme="majorHAnsi" w:hAnsiTheme="majorHAnsi" w:cstheme="majorHAnsi"/>
+        </w:rPr>
+        <w:t xml:space="preserve"> </w:t>
+      </w:r>
+      <w:r>
+        <w:rPr>
+          <w:rFonts w:asciiTheme="majorHAnsi" w:hAnsiTheme="majorHAnsi" w:cstheme="majorHAnsi"/>
+        </w:rPr>
+        <w:t>is an object that contains a special-purpose computing system. The system, which is completely enclosed by the object, may or may not be able to connect to the Internet. Embedded systems have extensive applications in consumer, commercial, automotive, industrial and healthcare markets.</w:t>
+      </w:r>
+    </w:p>
+    <w:p>
+      <w:pPr>
+        <w:rPr>
+          <w:rFonts w:asciiTheme="majorHAnsi" w:hAnsiTheme="majorHAnsi" w:cstheme="majorHAnsi"/>
+        </w:rPr>
+      </w:pPr>
+      <w:r>
+        <w:rPr>
+          <w:rFonts w:asciiTheme="majorHAnsi" w:hAnsiTheme="majorHAnsi" w:cstheme="majorHAnsi"/>
+          <w:b/>
+          <w:bCs/>
+          <w:sz w:val="36"/>
+          <w:szCs w:val="34"/>
+        </w:rPr>
+        <w:t>F</w:t>
+      </w:r>
+      <w:r>
+        <w:rPr>
+          <w:rFonts w:asciiTheme="majorHAnsi" w:hAnsiTheme="majorHAnsi" w:cstheme="majorHAnsi"/>
+          <w:b/>
+          <w:bCs/>
+        </w:rPr>
+        <w:t>irmware</w:t>
+      </w:r>
+      <w:r>
+        <w:rPr>
+          <w:rFonts w:asciiTheme="majorHAnsi" w:hAnsiTheme="majorHAnsi" w:cstheme="majorHAnsi"/>
+        </w:rPr>
+        <w:t xml:space="preserve"> is a tangible electronic component with embedded software instructions, such as a BIOS. Typically they are used to tell an electronic device how to operate.</w:t>
+      </w:r>
+    </w:p>
+    <w:p>
+      <w:pPr>
+        <w:rPr>
+          <w:rFonts w:asciiTheme="majorHAnsi" w:hAnsiTheme="majorHAnsi" w:cstheme="majorHAnsi"/>
+          <w:szCs w:val="20"/>
+        </w:rPr>
+      </w:pPr>
+      <w:r>
+        <w:rPr>
+          <w:rFonts w:asciiTheme="majorHAnsi" w:hAnsiTheme="majorHAnsi" w:cstheme="majorHAnsi"/>
+          <w:b/>
+          <w:bCs/>
+          <w:sz w:val="36"/>
+          <w:szCs w:val="32"/>
+        </w:rPr>
+        <w:t>H</w:t>
+      </w:r>
+      <w:r>
+        <w:rPr>
+          <w:rFonts w:asciiTheme="majorHAnsi" w:hAnsiTheme="majorHAnsi" w:cstheme="majorHAnsi"/>
+          <w:b/>
+          <w:bCs/>
+          <w:szCs w:val="20"/>
+        </w:rPr>
+        <w:t xml:space="preserve">ardware </w:t>
+      </w:r>
+      <w:r>
+        <w:rPr>
+          <w:rFonts w:asciiTheme="majorHAnsi" w:hAnsiTheme="majorHAnsi" w:cstheme="majorHAnsi"/>
+          <w:szCs w:val="20"/>
+        </w:rPr>
+        <w:t>is the physical parts or components of a computer, such as the monitor, mouse, keyboard, computer data storage, hard disk drive (HDD), system unit (graphic cards, sound cards, memory, motherboard and chips), and so on, all of which are physical objects that can be touched (that is, they are tangible).</w:t>
+      </w:r>
+    </w:p>
+    <w:p>
+      <w:pPr>
+        <w:rPr>
+          <w:rFonts w:asciiTheme="majorHAnsi" w:hAnsiTheme="majorHAnsi" w:cstheme="majorHAnsi"/>
+        </w:rPr>
+      </w:pPr>
+      <w:r>
+        <w:rPr>
+          <w:rFonts w:asciiTheme="majorHAnsi" w:hAnsiTheme="majorHAnsi" w:cstheme="majorHAnsi"/>
+          <w:b/>
+          <w:bCs/>
+          <w:szCs w:val="20"/>
+        </w:rPr>
+        <w:t>H</w:t>
+      </w:r>
+      <w:r>
+        <w:rPr>
+          <w:rFonts w:asciiTheme="majorHAnsi" w:hAnsiTheme="majorHAnsi" w:cstheme="majorHAnsi"/>
+          <w:b/>
+          <w:bCs/>
+        </w:rPr>
+        <w:t>TTP</w:t>
+      </w:r>
+      <w:r>
+        <w:rPr>
+          <w:rFonts w:asciiTheme="majorHAnsi" w:hAnsiTheme="majorHAnsi" w:cstheme="majorHAnsi"/>
+        </w:rPr>
+        <w:t xml:space="preserve"> (</w:t>
+      </w:r>
+      <w:r>
+        <w:rPr>
+          <w:rFonts w:asciiTheme="majorHAnsi" w:hAnsiTheme="majorHAnsi" w:cstheme="majorHAnsi"/>
+        </w:rPr>
+        <w:t xml:space="preserve">Hypertext Transfer Protocol) is an application protocol for </w:t>
+      </w:r>
+      <w:r>
+        <w:rPr>
+          <w:rFonts w:asciiTheme="majorHAnsi" w:hAnsiTheme="majorHAnsi" w:cstheme="majorHAnsi"/>
+        </w:rPr>
+        <w:lastRenderedPageBreak/>
+        <w:t>distributed, collaborative, hypermedia information systems. HTTP is the foundation of data communication for the World Wide Web. Hypertext is structured text that uses logical links (hyperlinks) between nodes containing text.</w:t>
+      </w:r>
+    </w:p>
+    <w:p>
+      <w:pPr>
+        <w:rPr>
+          <w:rFonts w:asciiTheme="majorHAnsi" w:hAnsiTheme="majorHAnsi" w:cstheme="majorHAnsi"/>
+          <w:b/>
+          <w:bCs/>
+        </w:rPr>
+      </w:pPr>
+    </w:p>
+    <w:p>
+      <w:pPr>
+        <w:rPr>
+          <w:rFonts w:asciiTheme="majorHAnsi" w:hAnsiTheme="majorHAnsi" w:cstheme="majorHAnsi"/>
+        </w:rPr>
+      </w:pPr>
+      <w:r>
+        <w:rPr>
+          <w:rFonts w:asciiTheme="majorHAnsi" w:hAnsiTheme="majorHAnsi" w:cstheme="majorHAnsi"/>
+          <w:b/>
+          <w:bCs/>
+        </w:rPr>
+        <w:t>Hz</w:t>
+      </w:r>
+      <w:r>
+        <w:rPr>
+          <w:rFonts w:asciiTheme="majorHAnsi" w:hAnsiTheme="majorHAnsi" w:cstheme="majorHAnsi"/>
+        </w:rPr>
+        <w:t xml:space="preserve"> (Hertz) is the unit of frequency in the International System of Units and is defined as one cycle per second. It is named for Heinrich Rudolf Hertz, the first person to provide conclusive proof of the existence of electromagnetic waves.</w:t>
+      </w:r>
+    </w:p>
+    <w:p>
+      <w:pPr>
+        <w:rPr>
+          <w:rFonts w:asciiTheme="majorHAnsi" w:hAnsiTheme="majorHAnsi" w:cstheme="majorHAnsi"/>
+          <w:b/>
+          <w:bCs/>
+        </w:rPr>
+      </w:pPr>
+      <w:r>
+        <w:rPr>
+          <w:rFonts w:asciiTheme="majorHAnsi" w:hAnsiTheme="majorHAnsi" w:cstheme="majorHAnsi"/>
+          <w:b/>
+          <w:bCs/>
+          <w:sz w:val="36"/>
+          <w:szCs w:val="34"/>
+        </w:rPr>
+        <w:t>I</w:t>
+      </w:r>
+      <w:r>
+        <w:rPr>
+          <w:rFonts w:asciiTheme="majorHAnsi" w:hAnsiTheme="majorHAnsi" w:cstheme="majorHAnsi"/>
+          <w:b/>
+          <w:bCs/>
+        </w:rPr>
+        <w:t xml:space="preserve">DE </w:t>
+      </w:r>
+      <w:r>
+        <w:rPr>
+          <w:rFonts w:asciiTheme="majorHAnsi" w:hAnsiTheme="majorHAnsi" w:cstheme="majorHAnsi"/>
+        </w:rPr>
+        <w:t>(I</w:t>
+      </w:r>
+      <w:r>
+        <w:rPr>
+          <w:rFonts w:asciiTheme="majorHAnsi" w:hAnsiTheme="majorHAnsi" w:cstheme="majorHAnsi"/>
+        </w:rPr>
+        <w:t>ntegra</w:t>
+      </w:r>
+      <w:r>
+        <w:rPr>
+          <w:rFonts w:asciiTheme="majorHAnsi" w:hAnsiTheme="majorHAnsi" w:cstheme="majorHAnsi"/>
+        </w:rPr>
+        <w:t>ted Development Environment</w:t>
+      </w:r>
+      <w:r>
+        <w:rPr>
+          <w:rFonts w:asciiTheme="majorHAnsi" w:hAnsiTheme="majorHAnsi" w:cstheme="majorHAnsi"/>
+        </w:rPr>
+        <w:t>) is a software application that provides comprehensive facilities to computer programmers for software development. An IDE normally consists of a source code editor, build automation tools and a debugger.</w:t>
+      </w:r>
+    </w:p>
+    <w:p>
+      <w:pPr>
+        <w:rPr>
+          <w:rFonts w:asciiTheme="majorHAnsi" w:hAnsiTheme="majorHAnsi" w:cstheme="majorHAnsi"/>
+        </w:rPr>
+      </w:pPr>
+      <w:r>
+        <w:rPr>
+          <w:rFonts w:asciiTheme="majorHAnsi" w:hAnsiTheme="majorHAnsi" w:cstheme="majorHAnsi"/>
+          <w:b/>
+          <w:bCs/>
+        </w:rPr>
+        <w:t>I</w:t>
+      </w:r>
+      <w:r>
+        <w:rPr>
+          <w:rFonts w:asciiTheme="majorHAnsi" w:hAnsiTheme="majorHAnsi" w:cstheme="majorHAnsi"/>
+          <w:b/>
+          <w:bCs/>
+        </w:rPr>
+        <w:t xml:space="preserve">OT </w:t>
+      </w:r>
+      <w:r>
+        <w:rPr>
+          <w:rFonts w:asciiTheme="majorHAnsi" w:hAnsiTheme="majorHAnsi" w:cstheme="majorHAnsi"/>
+        </w:rPr>
+        <w:t>(Internet of Things) is the network of physical objects or "things" embedded with electronics, software, sensors, and connectivity to enable it to achieve greater value and service by exchanging data with the manufacturer, operator and/or other connected devices.</w:t>
+      </w:r>
+    </w:p>
+    <w:p>
+      <w:pPr>
+        <w:rPr>
+          <w:rFonts w:asciiTheme="majorHAnsi" w:hAnsiTheme="majorHAnsi" w:cstheme="majorHAnsi"/>
+        </w:rPr>
+      </w:pPr>
+      <w:r>
+        <w:rPr>
+          <w:rFonts w:asciiTheme="majorHAnsi" w:hAnsiTheme="majorHAnsi" w:cstheme="majorHAnsi"/>
+          <w:b/>
+          <w:bCs/>
+        </w:rPr>
+        <w:t>I</w:t>
+      </w:r>
+      <w:r>
+        <w:rPr>
+          <w:rFonts w:asciiTheme="majorHAnsi" w:hAnsiTheme="majorHAnsi" w:cstheme="majorHAnsi"/>
+          <w:b/>
+          <w:bCs/>
+        </w:rPr>
+        <w:t>P</w:t>
+      </w:r>
+      <w:r>
+        <w:rPr>
+          <w:rFonts w:asciiTheme="majorHAnsi" w:hAnsiTheme="majorHAnsi" w:cstheme="majorHAnsi"/>
+          <w:b/>
+          <w:bCs/>
+        </w:rPr>
+        <w:t xml:space="preserve"> </w:t>
+      </w:r>
+      <w:r>
+        <w:rPr>
+          <w:rFonts w:asciiTheme="majorHAnsi" w:hAnsiTheme="majorHAnsi" w:cstheme="majorHAnsi"/>
+          <w:b/>
+          <w:bCs/>
+        </w:rPr>
+        <w:t>Address</w:t>
+      </w:r>
+      <w:r>
+        <w:rPr>
+          <w:rFonts w:asciiTheme="majorHAnsi" w:hAnsiTheme="majorHAnsi" w:cstheme="majorHAnsi"/>
+        </w:rPr>
+        <w:t xml:space="preserve"> (Internet Protocol Address) is a numerical label assigned to each device (e.g., computer, printer) participating in a computer network that uses the Internet Protocol for communication. An IP address serves two principal functions: host or network interface identification and location addressing.</w:t>
+      </w:r>
+    </w:p>
+    <w:p>
+      <w:pPr>
+        <w:rPr>
+          <w:rFonts w:asciiTheme="majorHAnsi" w:hAnsiTheme="majorHAnsi" w:cstheme="majorHAnsi"/>
+        </w:rPr>
+      </w:pPr>
+      <w:r>
+        <w:rPr>
+          <w:rFonts w:asciiTheme="majorHAnsi" w:hAnsiTheme="majorHAnsi" w:cstheme="majorHAnsi"/>
+          <w:b/>
+          <w:bCs/>
+          <w:sz w:val="36"/>
+          <w:szCs w:val="34"/>
+        </w:rPr>
+        <w:t>J</w:t>
+      </w:r>
+      <w:r>
+        <w:rPr>
+          <w:rFonts w:asciiTheme="majorHAnsi" w:hAnsiTheme="majorHAnsi" w:cstheme="majorHAnsi"/>
+          <w:b/>
+          <w:bCs/>
+        </w:rPr>
+        <w:t>ava</w:t>
+      </w:r>
+      <w:r>
+        <w:rPr>
+          <w:rFonts w:asciiTheme="majorHAnsi" w:hAnsiTheme="majorHAnsi" w:cstheme="majorHAnsi"/>
+        </w:rPr>
+        <w:t xml:space="preserve"> is a general-purpose computer programming language that is concurrent, c</w:t>
+      </w:r>
+      <w:r>
+        <w:rPr>
+          <w:rFonts w:asciiTheme="majorHAnsi" w:hAnsiTheme="majorHAnsi" w:cstheme="majorHAnsi"/>
+        </w:rPr>
+        <w:t>lass-based, object-</w:t>
+      </w:r>
+      <w:r>
+        <w:rPr>
+          <w:rFonts w:asciiTheme="majorHAnsi" w:hAnsiTheme="majorHAnsi" w:cstheme="majorHAnsi"/>
+        </w:rPr>
+        <w:lastRenderedPageBreak/>
+        <w:t>oriented,</w:t>
+      </w:r>
+      <w:r>
+        <w:rPr>
+          <w:rFonts w:asciiTheme="majorHAnsi" w:hAnsiTheme="majorHAnsi" w:cstheme="majorHAnsi"/>
+        </w:rPr>
+        <w:t xml:space="preserve"> and specifically designed to have as few implementation dependencies as possible.</w:t>
+      </w:r>
+    </w:p>
+    <w:p>
+      <w:pPr>
+        <w:rPr>
+          <w:rFonts w:asciiTheme="majorHAnsi" w:hAnsiTheme="majorHAnsi" w:cstheme="majorHAnsi"/>
+        </w:rPr>
+      </w:pPr>
+      <w:r>
+        <w:rPr>
+          <w:rFonts w:asciiTheme="majorHAnsi" w:hAnsiTheme="majorHAnsi" w:cstheme="majorHAnsi"/>
+          <w:b/>
+          <w:bCs/>
+          <w:sz w:val="36"/>
+          <w:szCs w:val="34"/>
+        </w:rPr>
+        <w:t>M</w:t>
+      </w:r>
+      <w:r>
+        <w:rPr>
+          <w:rFonts w:asciiTheme="majorHAnsi" w:hAnsiTheme="majorHAnsi" w:cstheme="majorHAnsi"/>
+          <w:b/>
+          <w:bCs/>
+        </w:rPr>
+        <w:t>odule</w:t>
+      </w:r>
+      <w:r>
+        <w:rPr>
+          <w:rFonts w:asciiTheme="majorHAnsi" w:hAnsiTheme="majorHAnsi" w:cstheme="majorHAnsi"/>
+        </w:rPr>
+        <w:t xml:space="preserve"> is </w:t>
+      </w:r>
+      <w:r>
+        <w:rPr>
+          <w:rFonts w:asciiTheme="majorHAnsi" w:hAnsiTheme="majorHAnsi" w:cstheme="majorHAnsi"/>
+        </w:rPr>
+        <w:t>any of a number of distinct but interrelated units from which a program may be built up or into which a complex activity may be analyzed.</w:t>
+      </w:r>
+    </w:p>
+    <w:p>
+      <w:pPr>
+        <w:rPr>
+          <w:rFonts w:asciiTheme="majorHAnsi" w:hAnsiTheme="majorHAnsi" w:cstheme="majorHAnsi"/>
+        </w:rPr>
+      </w:pPr>
+      <w:r>
+        <w:rPr>
+          <w:rFonts w:asciiTheme="majorHAnsi" w:hAnsiTheme="majorHAnsi" w:cstheme="majorHAnsi"/>
+          <w:b/>
+          <w:bCs/>
+        </w:rPr>
+        <w:t>M</w:t>
+      </w:r>
+      <w:r>
+        <w:rPr>
+          <w:rFonts w:asciiTheme="majorHAnsi" w:hAnsiTheme="majorHAnsi" w:cstheme="majorHAnsi"/>
+          <w:b/>
+          <w:bCs/>
+        </w:rPr>
+        <w:t>QTT</w:t>
+      </w:r>
+      <w:r>
+        <w:rPr>
+          <w:rFonts w:asciiTheme="majorHAnsi" w:hAnsiTheme="majorHAnsi" w:cstheme="majorHAnsi"/>
+        </w:rPr>
+        <w:t xml:space="preserve"> (MQ Telemetry Transport) is a machine-to-machine (M2M)/"Internet of Things" connectivity protocol. It was designed as an extremely lightweight publish/subscribe messaging transport. It is useful for connections with remote locations where a small code footprint is required and/or network bandwidth is at a premium.</w:t>
+      </w:r>
+    </w:p>
+    <w:p>
+      <w:pPr>
+        <w:rPr>
+          <w:rFonts w:asciiTheme="majorHAnsi" w:hAnsiTheme="majorHAnsi" w:cstheme="majorHAnsi"/>
+        </w:rPr>
+      </w:pPr>
+      <w:r>
+        <w:rPr>
+          <w:rFonts w:asciiTheme="majorHAnsi" w:hAnsiTheme="majorHAnsi" w:cstheme="majorHAnsi"/>
+          <w:b/>
+          <w:bCs/>
+        </w:rPr>
+        <w:t>MySQL</w:t>
+      </w:r>
+      <w:r>
+        <w:rPr>
+          <w:rFonts w:asciiTheme="majorHAnsi" w:hAnsiTheme="majorHAnsi" w:cstheme="majorHAnsi"/>
+        </w:rPr>
+        <w:t xml:space="preserve"> </w:t>
+      </w:r>
+      <w:r>
+        <w:rPr>
+          <w:rFonts w:asciiTheme="majorHAnsi" w:hAnsiTheme="majorHAnsi" w:cstheme="majorHAnsi"/>
+        </w:rPr>
+        <w:t>is</w:t>
+      </w:r>
+      <w:r>
+        <w:rPr>
+          <w:rFonts w:asciiTheme="majorHAnsi" w:hAnsiTheme="majorHAnsi" w:cstheme="majorHAnsi"/>
+        </w:rPr>
+        <w:t xml:space="preserve"> the world's second most</w:t>
+      </w:r>
+      <w:r>
+        <w:rPr>
+          <w:rFonts w:asciiTheme="majorHAnsi" w:hAnsiTheme="majorHAnsi" w:cstheme="majorHAnsi"/>
+        </w:rPr>
+        <w:t xml:space="preserve"> widely used relational datab</w:t>
+      </w:r>
+      <w:r>
+        <w:rPr>
+          <w:rFonts w:asciiTheme="majorHAnsi" w:hAnsiTheme="majorHAnsi" w:cstheme="majorHAnsi"/>
+        </w:rPr>
+        <w:t>ase management system (RDBMS)</w:t>
+      </w:r>
+      <w:r>
+        <w:rPr>
+          <w:rFonts w:asciiTheme="majorHAnsi" w:hAnsiTheme="majorHAnsi" w:cstheme="majorHAnsi"/>
+        </w:rPr>
+        <w:t xml:space="preserve"> and most widely used op</w:t>
+      </w:r>
+      <w:r>
+        <w:rPr>
+          <w:rFonts w:asciiTheme="majorHAnsi" w:hAnsiTheme="majorHAnsi" w:cstheme="majorHAnsi"/>
+        </w:rPr>
+        <w:t xml:space="preserve">en-source </w:t>
+      </w:r>
+      <w:r>
+        <w:rPr>
+          <w:rFonts w:asciiTheme="majorHAnsi" w:hAnsiTheme="majorHAnsi" w:cstheme="majorHAnsi"/>
+        </w:rPr>
+        <w:t>RDBMS.</w:t>
+      </w:r>
+    </w:p>
+    <w:p>
+      <w:pPr>
+        <w:rPr>
+          <w:rFonts w:asciiTheme="majorHAnsi" w:hAnsiTheme="majorHAnsi" w:cstheme="majorHAnsi"/>
+        </w:rPr>
+      </w:pPr>
+      <w:r>
+        <w:rPr>
+          <w:rFonts w:asciiTheme="majorHAnsi" w:hAnsiTheme="majorHAnsi" w:cstheme="majorHAnsi"/>
+          <w:b/>
+          <w:bCs/>
+          <w:sz w:val="36"/>
+          <w:szCs w:val="34"/>
+        </w:rPr>
+        <w:t>O</w:t>
+      </w:r>
+      <w:r>
+        <w:rPr>
+          <w:rFonts w:asciiTheme="majorHAnsi" w:hAnsiTheme="majorHAnsi" w:cstheme="majorHAnsi"/>
+          <w:b/>
+          <w:bCs/>
+        </w:rPr>
+        <w:t>TA</w:t>
+      </w:r>
+      <w:r>
+        <w:rPr>
+          <w:rFonts w:asciiTheme="majorHAnsi" w:hAnsiTheme="majorHAnsi" w:cstheme="majorHAnsi"/>
+        </w:rPr>
+        <w:t xml:space="preserve"> (Over-the-air programming)</w:t>
+      </w:r>
+      <w:r>
+        <w:rPr>
+          <w:rFonts w:asciiTheme="majorHAnsi" w:hAnsiTheme="majorHAnsi" w:cstheme="majorHAnsi"/>
+        </w:rPr>
+        <w:t xml:space="preserve"> refers to various methods of distributing new software updates, configuration settings, and even updating encryption keys to devices </w:t>
+      </w:r>
+      <w:r>
+        <w:rPr>
+          <w:rFonts w:asciiTheme="majorHAnsi" w:hAnsiTheme="majorHAnsi" w:cstheme="majorHAnsi"/>
+        </w:rPr>
+        <w:t>where</w:t>
+      </w:r>
+      <w:r>
+        <w:rPr>
+          <w:rFonts w:asciiTheme="majorHAnsi" w:hAnsiTheme="majorHAnsi" w:cstheme="majorHAnsi"/>
+        </w:rPr>
+        <w:t xml:space="preserve"> one central location can send an update to all the users, who are unable to refuse, defeat,</w:t>
+      </w:r>
+      <w:r>
+        <w:rPr>
+          <w:rFonts w:asciiTheme="majorHAnsi" w:hAnsiTheme="majorHAnsi" w:cstheme="majorHAnsi"/>
+        </w:rPr>
+        <w:t xml:space="preserve"> or alter that update, and </w:t>
+      </w:r>
+      <w:r>
+        <w:rPr>
+          <w:rFonts w:asciiTheme="majorHAnsi" w:hAnsiTheme="majorHAnsi" w:cstheme="majorHAnsi"/>
+        </w:rPr>
+        <w:t>the update applies immediately to everyone on the channel.</w:t>
+      </w:r>
+    </w:p>
+    <w:p>
+      <w:pPr>
+        <w:rPr>
+          <w:rFonts w:asciiTheme="majorHAnsi" w:hAnsiTheme="majorHAnsi" w:cstheme="majorHAnsi"/>
+        </w:rPr>
+      </w:pPr>
+      <w:r>
+        <w:rPr>
+          <w:rFonts w:asciiTheme="majorHAnsi" w:hAnsiTheme="majorHAnsi" w:cstheme="majorHAnsi"/>
+          <w:b/>
+          <w:bCs/>
+          <w:sz w:val="36"/>
+          <w:szCs w:val="34"/>
+        </w:rPr>
+        <w:t>P</w:t>
+      </w:r>
+      <w:r>
+        <w:rPr>
+          <w:rFonts w:asciiTheme="majorHAnsi" w:hAnsiTheme="majorHAnsi" w:cstheme="majorHAnsi"/>
+          <w:b/>
+          <w:bCs/>
+        </w:rPr>
+        <w:t>rotocol</w:t>
+      </w:r>
+      <w:r>
+        <w:rPr>
+          <w:rFonts w:asciiTheme="majorHAnsi" w:hAnsiTheme="majorHAnsi" w:cstheme="majorHAnsi"/>
+        </w:rPr>
+        <w:t xml:space="preserve"> (Communication P</w:t>
+      </w:r>
+      <w:r>
+        <w:rPr>
+          <w:rFonts w:asciiTheme="majorHAnsi" w:hAnsiTheme="majorHAnsi" w:cstheme="majorHAnsi"/>
+        </w:rPr>
+        <w:t>rotocol</w:t>
+      </w:r>
+      <w:r>
+        <w:rPr>
+          <w:rFonts w:asciiTheme="majorHAnsi" w:hAnsiTheme="majorHAnsi" w:cstheme="majorHAnsi"/>
+        </w:rPr>
+        <w:t>)</w:t>
+      </w:r>
+      <w:r>
+        <w:rPr>
+          <w:rFonts w:asciiTheme="majorHAnsi" w:hAnsiTheme="majorHAnsi" w:cstheme="majorHAnsi"/>
+        </w:rPr>
+        <w:t xml:space="preserve"> is a system of rules that allow two or more entities of a communication system to communicate between them to transmit information via any kind of variation of a physical quantity.</w:t>
+      </w:r>
+    </w:p>
+    <w:p>
+      <w:pPr>
+        <w:rPr>
+          <w:rFonts w:asciiTheme="majorHAnsi" w:hAnsiTheme="majorHAnsi" w:cstheme="majorHAnsi"/>
+        </w:rPr>
+      </w:pPr>
+      <w:r>
+        <w:rPr>
+          <w:rFonts w:asciiTheme="majorHAnsi" w:hAnsiTheme="majorHAnsi" w:cstheme="majorHAnsi"/>
+          <w:b/>
+          <w:bCs/>
+          <w:sz w:val="36"/>
+          <w:szCs w:val="34"/>
+        </w:rPr>
+        <w:t>R</w:t>
+      </w:r>
+      <w:r>
+        <w:rPr>
+          <w:rFonts w:asciiTheme="majorHAnsi" w:hAnsiTheme="majorHAnsi" w:cstheme="majorHAnsi"/>
+          <w:b/>
+          <w:bCs/>
+        </w:rPr>
+        <w:t xml:space="preserve">DBMS </w:t>
+      </w:r>
+      <w:r>
+        <w:rPr>
+          <w:rFonts w:asciiTheme="majorHAnsi" w:hAnsiTheme="majorHAnsi" w:cstheme="majorHAnsi"/>
+        </w:rPr>
+        <w:t>(Relational Database M</w:t>
+      </w:r>
+      <w:r>
+        <w:rPr>
+          <w:rFonts w:asciiTheme="majorHAnsi" w:hAnsiTheme="majorHAnsi" w:cstheme="majorHAnsi"/>
+        </w:rPr>
+        <w:t xml:space="preserve">anagement </w:t>
+      </w:r>
+      <w:r>
+        <w:rPr>
+          <w:rFonts w:asciiTheme="majorHAnsi" w:hAnsiTheme="majorHAnsi" w:cstheme="majorHAnsi"/>
+        </w:rPr>
+        <w:t>System)</w:t>
+      </w:r>
+      <w:r>
+        <w:rPr>
+          <w:rFonts w:asciiTheme="majorHAnsi" w:hAnsiTheme="majorHAnsi" w:cstheme="majorHAnsi"/>
+        </w:rPr>
+        <w:t xml:space="preserve"> is a database </w:t>
+      </w:r>
+      <w:r>
+        <w:rPr>
+          <w:rFonts w:asciiTheme="majorHAnsi" w:hAnsiTheme="majorHAnsi" w:cstheme="majorHAnsi"/>
+        </w:rPr>
+        <w:lastRenderedPageBreak/>
+        <w:t>management system (DBMS) that is based on the relational model as invented by E. F. Codd, of IBM's San Jose Research Laboratory. Many popular databases currently in use are based on the relational database model.</w:t>
+      </w:r>
+    </w:p>
+    <w:p>
+      <w:pPr>
+        <w:rPr>
+          <w:rFonts w:asciiTheme="majorHAnsi" w:hAnsiTheme="majorHAnsi" w:cstheme="majorHAnsi"/>
+          <w:b/>
+          <w:bCs/>
+        </w:rPr>
+      </w:pPr>
+      <w:bookmarkStart w:id="56" w:name="_GoBack"/>
+      <w:r>
+        <w:rPr>
+          <w:rFonts w:asciiTheme="majorHAnsi" w:hAnsiTheme="majorHAnsi" w:cstheme="majorHAnsi"/>
+          <w:b/>
+          <w:bCs/>
+        </w:rPr>
+        <w:t>REST</w:t>
+      </w:r>
+      <w:bookmarkEnd w:id="56"/>
+      <w:r>
+        <w:rPr>
+          <w:rFonts w:asciiTheme="majorHAnsi" w:hAnsiTheme="majorHAnsi" w:cstheme="majorHAnsi"/>
+        </w:rPr>
+        <w:t xml:space="preserve"> (</w:t>
+      </w:r>
+      <w:r>
+        <w:rPr>
+          <w:rFonts w:asciiTheme="majorHAnsi" w:hAnsiTheme="majorHAnsi" w:cstheme="majorHAnsi"/>
+        </w:rPr>
+        <w:t>Representational State Transfer</w:t>
+      </w:r>
+      <w:r>
+        <w:rPr>
+          <w:rFonts w:asciiTheme="majorHAnsi" w:hAnsiTheme="majorHAnsi" w:cstheme="majorHAnsi"/>
+        </w:rPr>
+        <w:t>)</w:t>
+      </w:r>
+      <w:r>
+        <w:rPr>
+          <w:rFonts w:asciiTheme="majorHAnsi" w:hAnsiTheme="majorHAnsi" w:cstheme="majorHAnsi"/>
+        </w:rPr>
+        <w:t xml:space="preserve"> is a software architecture style consisting of guidelines and best practices for </w:t>
+      </w:r>
+      <w:r>
+        <w:rPr>
+          <w:rFonts w:asciiTheme="majorHAnsi" w:hAnsiTheme="majorHAnsi" w:cstheme="majorHAnsi"/>
+        </w:rPr>
+        <w:t>creating scalable web services.</w:t>
+      </w:r>
+      <w:r>
+        <w:rPr>
+          <w:rFonts w:asciiTheme="majorHAnsi" w:hAnsiTheme="majorHAnsi" w:cstheme="majorHAnsi"/>
+        </w:rPr>
+        <w:t xml:space="preserve"> </w:t>
+      </w:r>
+      <w:r>
+        <w:rPr>
+          <w:rFonts w:asciiTheme="majorHAnsi" w:hAnsiTheme="majorHAnsi" w:cstheme="majorHAnsi"/>
+        </w:rPr>
+        <w:t>It’</w:t>
+      </w:r>
+      <w:r>
+        <w:rPr>
+          <w:rFonts w:asciiTheme="majorHAnsi" w:hAnsiTheme="majorHAnsi" w:cstheme="majorHAnsi"/>
+        </w:rPr>
+        <w:t>s a coordinated set of constraints applied to the design of components in a distributed hypermedia system that can lead to a more performant and maintainable architecture.</w:t>
+      </w:r>
+    </w:p>
+    <w:p>
+      <w:pPr>
+        <w:rPr>
+          <w:rFonts w:asciiTheme="majorHAnsi" w:hAnsiTheme="majorHAnsi" w:cstheme="majorHAnsi"/>
+        </w:rPr>
+      </w:pPr>
+      <w:r>
+        <w:rPr>
+          <w:rFonts w:asciiTheme="majorHAnsi" w:hAnsiTheme="majorHAnsi" w:cstheme="majorHAnsi"/>
+          <w:b/>
+          <w:bCs/>
+        </w:rPr>
+        <w:t>R</w:t>
+      </w:r>
+      <w:r>
+        <w:rPr>
+          <w:rFonts w:asciiTheme="majorHAnsi" w:hAnsiTheme="majorHAnsi" w:cstheme="majorHAnsi"/>
+          <w:b/>
+          <w:bCs/>
+        </w:rPr>
+        <w:t>SA</w:t>
+      </w:r>
+      <w:r>
+        <w:rPr>
+          <w:rFonts w:asciiTheme="majorHAnsi" w:hAnsiTheme="majorHAnsi" w:cstheme="majorHAnsi"/>
+        </w:rPr>
+        <w:t xml:space="preserve"> (</w:t>
+      </w:r>
+      <w:r>
+        <w:rPr>
+          <w:rFonts w:asciiTheme="majorHAnsi" w:hAnsiTheme="majorHAnsi" w:cstheme="majorHAnsi"/>
+        </w:rPr>
+        <w:t>Rivest-Shamir-Adleman C</w:t>
+      </w:r>
+      <w:r>
+        <w:rPr>
+          <w:rFonts w:asciiTheme="majorHAnsi" w:hAnsiTheme="majorHAnsi" w:cstheme="majorHAnsi"/>
+        </w:rPr>
+        <w:t>ryptosystem) is one of the first practical public-key cryptosystems and is widely used for secure data transmission. In such a cryptosystem, the encryption key is public and differs from the decryption key which is kept secret.</w:t>
+      </w:r>
+    </w:p>
+    <w:p>
+      <w:pPr>
+        <w:rPr>
+          <w:rFonts w:asciiTheme="majorHAnsi" w:hAnsiTheme="majorHAnsi" w:cstheme="majorHAnsi"/>
+        </w:rPr>
+      </w:pPr>
+      <w:r>
+        <w:rPr>
+          <w:rFonts w:asciiTheme="majorHAnsi" w:hAnsiTheme="majorHAnsi" w:cstheme="majorHAnsi"/>
+          <w:b/>
+          <w:bCs/>
+          <w:sz w:val="36"/>
+          <w:szCs w:val="34"/>
+        </w:rPr>
+        <w:t>S</w:t>
+      </w:r>
+      <w:r>
+        <w:rPr>
+          <w:rFonts w:asciiTheme="majorHAnsi" w:hAnsiTheme="majorHAnsi" w:cstheme="majorHAnsi"/>
+          <w:b/>
+          <w:bCs/>
+        </w:rPr>
+        <w:t xml:space="preserve">erver </w:t>
+      </w:r>
+      <w:r>
+        <w:rPr>
+          <w:rFonts w:asciiTheme="majorHAnsi" w:hAnsiTheme="majorHAnsi" w:cstheme="majorHAnsi"/>
+        </w:rPr>
+        <w:t>is both a running instance of some software capable of accepting requests from clients, and the computer such a server runs on. Servers operate within a client-server architecture where "servers" are computer programs running to serve the requests of other programs, the "clients".</w:t>
+      </w:r>
+    </w:p>
+    <w:p>
+      <w:pPr>
+        <w:rPr>
+          <w:rFonts w:asciiTheme="majorHAnsi" w:hAnsiTheme="majorHAnsi" w:cstheme="majorHAnsi"/>
+        </w:rPr>
+      </w:pPr>
+      <w:r>
+        <w:rPr>
+          <w:rFonts w:asciiTheme="majorHAnsi" w:hAnsiTheme="majorHAnsi" w:cstheme="majorHAnsi"/>
+          <w:b/>
+          <w:bCs/>
+        </w:rPr>
+        <w:t>S</w:t>
+      </w:r>
+      <w:r>
+        <w:rPr>
+          <w:rFonts w:asciiTheme="majorHAnsi" w:hAnsiTheme="majorHAnsi" w:cstheme="majorHAnsi"/>
+          <w:b/>
+          <w:bCs/>
+        </w:rPr>
+        <w:t>oftware</w:t>
+      </w:r>
+      <w:r>
+        <w:rPr>
+          <w:rFonts w:asciiTheme="majorHAnsi" w:hAnsiTheme="majorHAnsi" w:cstheme="majorHAnsi"/>
+        </w:rPr>
+        <w:t xml:space="preserve"> is any set of machine-readable instructions that directs a computer's processor to perform specific operations.</w:t>
+      </w:r>
+    </w:p>
+    <w:p>
+      <w:pPr>
+        <w:rPr>
+          <w:rFonts w:asciiTheme="majorHAnsi" w:hAnsiTheme="majorHAnsi" w:cstheme="majorHAnsi"/>
+        </w:rPr>
+      </w:pPr>
+      <w:r>
+        <w:rPr>
+          <w:rFonts w:asciiTheme="majorHAnsi" w:hAnsiTheme="majorHAnsi" w:cstheme="majorHAnsi"/>
+          <w:b/>
+          <w:bCs/>
+        </w:rPr>
+        <w:t>SQL</w:t>
+      </w:r>
+      <w:r>
+        <w:rPr>
+          <w:rFonts w:asciiTheme="majorHAnsi" w:hAnsiTheme="majorHAnsi" w:cstheme="majorHAnsi"/>
+        </w:rPr>
+        <w:t xml:space="preserve"> </w:t>
+      </w:r>
+      <w:r>
+        <w:rPr>
+          <w:rFonts w:asciiTheme="majorHAnsi" w:hAnsiTheme="majorHAnsi" w:cstheme="majorHAnsi"/>
+        </w:rPr>
+        <w:t xml:space="preserve">is a standard language for accessing databases. Our SQL tutorial will teach you how to use SQL to access and manipulate data in: MySQL, SQL Server, Access, Oracle, </w:t>
+      </w:r>
+      <w:r>
+        <w:rPr>
+          <w:rFonts w:asciiTheme="majorHAnsi" w:hAnsiTheme="majorHAnsi" w:cstheme="majorHAnsi"/>
+        </w:rPr>
+        <w:lastRenderedPageBreak/>
+        <w:t>Sybase, DB2, and other database systems.</w:t>
+      </w:r>
+    </w:p>
+    <w:p>
+      <w:pPr>
+        <w:rPr>
+          <w:rFonts w:asciiTheme="majorHAnsi" w:hAnsiTheme="majorHAnsi" w:cstheme="majorHAnsi"/>
+        </w:rPr>
+      </w:pPr>
+      <w:r>
+        <w:rPr>
+          <w:rFonts w:asciiTheme="majorHAnsi" w:hAnsiTheme="majorHAnsi" w:cstheme="majorHAnsi"/>
+          <w:b/>
+          <w:bCs/>
+        </w:rPr>
+        <w:t>S</w:t>
+      </w:r>
+      <w:r>
+        <w:rPr>
+          <w:rFonts w:asciiTheme="majorHAnsi" w:hAnsiTheme="majorHAnsi" w:cstheme="majorHAnsi"/>
+          <w:b/>
+          <w:bCs/>
+        </w:rPr>
+        <w:t>SL</w:t>
+      </w:r>
+      <w:r>
+        <w:rPr>
+          <w:rFonts w:asciiTheme="majorHAnsi" w:hAnsiTheme="majorHAnsi" w:cstheme="majorHAnsi"/>
+        </w:rPr>
+        <w:t xml:space="preserve"> </w:t>
+      </w:r>
+      <w:r>
+        <w:rPr>
+          <w:rFonts w:asciiTheme="majorHAnsi" w:hAnsiTheme="majorHAnsi" w:cstheme="majorHAnsi"/>
+        </w:rPr>
+        <w:t>(</w:t>
+      </w:r>
+      <w:r>
+        <w:rPr>
+          <w:rFonts w:asciiTheme="majorHAnsi" w:hAnsiTheme="majorHAnsi" w:cstheme="majorHAnsi"/>
+        </w:rPr>
+        <w:t>Secure Sockets Layer)</w:t>
+      </w:r>
+      <w:r>
+        <w:rPr>
+          <w:rFonts w:asciiTheme="majorHAnsi" w:hAnsiTheme="majorHAnsi" w:cstheme="majorHAnsi"/>
+        </w:rPr>
+        <w:t xml:space="preserve"> </w:t>
+      </w:r>
+      <w:r>
+        <w:rPr>
+          <w:rFonts w:asciiTheme="majorHAnsi" w:hAnsiTheme="majorHAnsi" w:cstheme="majorHAnsi"/>
+        </w:rPr>
+        <w:t>provides a secure connection between internet browsers and websites, allowing you to transmit private data online. Sites secured with SSL display a padlock in the browsers URL and possibly a green address bar if secured by an EV Certificate.</w:t>
+      </w:r>
+    </w:p>
+    <w:p>
+      <w:pPr>
+        <w:rPr>
+          <w:rFonts w:asciiTheme="majorHAnsi" w:hAnsiTheme="majorHAnsi" w:cstheme="majorHAnsi"/>
+        </w:rPr>
+      </w:pPr>
+      <w:r>
+        <w:rPr>
+          <w:rFonts w:asciiTheme="majorHAnsi" w:hAnsiTheme="majorHAnsi" w:cstheme="majorHAnsi"/>
+          <w:b/>
+          <w:bCs/>
+          <w:sz w:val="36"/>
+          <w:szCs w:val="34"/>
+        </w:rPr>
+        <w:t>T</w:t>
+      </w:r>
+      <w:r>
+        <w:rPr>
+          <w:rFonts w:asciiTheme="majorHAnsi" w:hAnsiTheme="majorHAnsi" w:cstheme="majorHAnsi"/>
+          <w:b/>
+          <w:bCs/>
+        </w:rPr>
+        <w:t>CP</w:t>
+      </w:r>
+      <w:r>
+        <w:rPr>
+          <w:rFonts w:asciiTheme="majorHAnsi" w:hAnsiTheme="majorHAnsi" w:cstheme="majorHAnsi"/>
+        </w:rPr>
+        <w:t xml:space="preserve"> (Transmission Control Protocol) is one of the main protocols in TCP/IP networks. Whereas the IP protocol deals only with packets, TCP enables two hosts to establish a connection and exchange streams of data. TCP guarantees delivery of data and also guarantees that packets will be delivered in the same order in which they were sent.</w:t>
+      </w:r>
+    </w:p>
+    <w:p>
+      <w:pPr>
+        <w:rPr>
+          <w:rFonts w:asciiTheme="majorHAnsi" w:hAnsiTheme="majorHAnsi" w:cstheme="majorHAnsi"/>
+        </w:rPr>
+      </w:pPr>
+      <w:r>
+        <w:rPr>
+          <w:rFonts w:asciiTheme="majorHAnsi" w:hAnsiTheme="majorHAnsi" w:cstheme="majorHAnsi"/>
+          <w:b/>
+          <w:bCs/>
+        </w:rPr>
+        <w:t>TLS</w:t>
+      </w:r>
+      <w:r>
+        <w:rPr>
+          <w:rFonts w:asciiTheme="majorHAnsi" w:hAnsiTheme="majorHAnsi" w:cstheme="majorHAnsi"/>
+        </w:rPr>
+        <w:t xml:space="preserve"> (Transport Layer Security) is a cryptographic protocol designed to provide communications security over a computer network.</w:t>
+      </w:r>
+      <w:r>
+        <w:rPr>
+          <w:rFonts w:asciiTheme="majorHAnsi" w:hAnsiTheme="majorHAnsi" w:cstheme="majorHAnsi"/>
+        </w:rPr>
+        <w:t xml:space="preserve"> It uses X.509 certificates and hence asymmetric cryptography to authenticate the counterparty with whom they are communicating, and to negotiate a symmetric session key.</w:t>
+      </w:r>
+    </w:p>
+    <w:p>
+      <w:pPr>
+        <w:rPr>
+          <w:rFonts w:asciiTheme="majorHAnsi" w:hAnsiTheme="majorHAnsi" w:cstheme="majorHAnsi"/>
+        </w:rPr>
+      </w:pPr>
+      <w:r>
+        <w:rPr>
+          <w:rFonts w:asciiTheme="majorHAnsi" w:hAnsiTheme="majorHAnsi" w:cstheme="majorHAnsi"/>
+          <w:b/>
+          <w:bCs/>
+          <w:sz w:val="36"/>
+          <w:szCs w:val="34"/>
+        </w:rPr>
+        <w:t>U</w:t>
+      </w:r>
+      <w:r>
+        <w:rPr>
+          <w:rFonts w:asciiTheme="majorHAnsi" w:hAnsiTheme="majorHAnsi" w:cstheme="majorHAnsi"/>
+          <w:b/>
+          <w:bCs/>
+        </w:rPr>
+        <w:t>I</w:t>
+      </w:r>
+      <w:r>
+        <w:rPr>
+          <w:rFonts w:asciiTheme="majorHAnsi" w:hAnsiTheme="majorHAnsi" w:cstheme="majorHAnsi"/>
+        </w:rPr>
+        <w:t xml:space="preserve"> (</w:t>
+      </w:r>
+      <w:r>
+        <w:rPr>
+          <w:rFonts w:asciiTheme="majorHAnsi" w:hAnsiTheme="majorHAnsi" w:cstheme="majorHAnsi"/>
+        </w:rPr>
+        <w:t xml:space="preserve">User Interface) </w:t>
+      </w:r>
+      <w:r>
+        <w:rPr>
+          <w:rFonts w:asciiTheme="majorHAnsi" w:hAnsiTheme="majorHAnsi" w:cstheme="majorHAnsi"/>
+        </w:rPr>
+        <w:t>is the space where interactions between humans and machines occur. The goal of this interaction is to allow effective operation and control of the machine from the human end, whilst the machine simultaneously feeds back information that aids the operators' decision making process.</w:t>
+      </w:r>
+      <w:r>
+        <w:rPr>
+          <w:rFonts w:asciiTheme="majorHAnsi" w:hAnsiTheme="majorHAnsi" w:cstheme="majorHAnsi"/>
+        </w:rPr>
+        <w:tab/>
+      </w:r>
+    </w:p>
+    <w:p>
+      <w:pPr>
+        <w:rPr>
+          <w:rFonts w:asciiTheme="majorHAnsi" w:hAnsiTheme="majorHAnsi" w:cstheme="majorHAnsi"/>
+        </w:rPr>
+      </w:pPr>
+      <w:r>
+        <w:rPr>
+          <w:rFonts w:asciiTheme="majorHAnsi" w:hAnsiTheme="majorHAnsi" w:cstheme="majorHAnsi"/>
+          <w:b/>
+          <w:bCs/>
+        </w:rPr>
+        <w:t>U</w:t>
+      </w:r>
+      <w:r>
+        <w:rPr>
+          <w:rFonts w:asciiTheme="majorHAnsi" w:hAnsiTheme="majorHAnsi" w:cstheme="majorHAnsi"/>
+          <w:b/>
+          <w:bCs/>
+        </w:rPr>
+        <w:t>RL</w:t>
+      </w:r>
+      <w:r>
+        <w:rPr>
+          <w:rFonts w:asciiTheme="majorHAnsi" w:hAnsiTheme="majorHAnsi" w:cstheme="majorHAnsi"/>
+        </w:rPr>
+        <w:t xml:space="preserve"> (Uniform Resource Locator)</w:t>
+      </w:r>
+      <w:r>
+        <w:rPr>
+          <w:rFonts w:asciiTheme="majorHAnsi" w:hAnsiTheme="majorHAnsi" w:cstheme="majorHAnsi"/>
+        </w:rPr>
+        <w:t xml:space="preserve"> is a reference to a resource that specifies the location of the resource on a computer network and a mechanism for retrieving it.</w:t>
+      </w:r>
+    </w:p>
+    <w:p>
+      <w:pPr>
+        <w:rPr>
+          <w:rFonts w:asciiTheme="majorHAnsi" w:hAnsiTheme="majorHAnsi" w:cstheme="majorHAnsi"/>
+        </w:rPr>
+      </w:pPr>
+      <w:r>
+        <w:rPr>
+          <w:rFonts w:asciiTheme="majorHAnsi" w:hAnsiTheme="majorHAnsi" w:cstheme="majorHAnsi"/>
+          <w:b/>
+          <w:bCs/>
+          <w:sz w:val="36"/>
+          <w:szCs w:val="34"/>
+        </w:rPr>
+        <w:lastRenderedPageBreak/>
+        <w:t>W</w:t>
+      </w:r>
+      <w:r>
+        <w:rPr>
+          <w:rFonts w:asciiTheme="majorHAnsi" w:hAnsiTheme="majorHAnsi" w:cstheme="majorHAnsi"/>
+          <w:b/>
+          <w:bCs/>
+        </w:rPr>
+        <w:t>eb Browser</w:t>
+      </w:r>
+      <w:r>
+        <w:rPr>
+          <w:rFonts w:asciiTheme="majorHAnsi" w:hAnsiTheme="majorHAnsi" w:cstheme="majorHAnsi"/>
+        </w:rPr>
+        <w:t xml:space="preserve"> </w:t>
+      </w:r>
+      <w:r>
+        <w:rPr>
+          <w:rFonts w:asciiTheme="majorHAnsi" w:hAnsiTheme="majorHAnsi" w:cstheme="majorHAnsi"/>
+        </w:rPr>
+        <w:t>is a software application for retrieving, presenting and traversing information resources on the World Wide Web.</w:t>
+      </w:r>
     </w:p>
     <w:sectPr>
-      <w:headerReference w:type="default" r:id="rId28"/>
+      <w:type w:val="continuous"/>
       <w:pgSz w:w="11909" w:h="16834" w:code="9"/>
       <w:pgMar w:top="1440" w:right="1440" w:bottom="1440" w:left="2267" w:header="720" w:footer="720" w:gutter="0"/>
       <w:pgNumType w:chapSep="period"/>
-      <w:cols w:space="720"/>
+      <w:cols w:num="2" w:space="720"/>
       <w:docGrid w:linePitch="360"/>
     </w:sectPr>
   </w:body>
@@ -13037,7 +14494,7 @@
           <w:rPr>
             <w:noProof/>
           </w:rPr>
-          <w:t>5</w:t>
+          <w:t>29</w:t>
         </w:r>
         <w:r>
           <w:rPr>
@@ -13058,6 +14515,32 @@
 
 <file path=word/numbering.xml><?xml version="1.0" encoding="utf-8"?>
 <w:numbering xmlns:wpc="http://schemas.microsoft.com/office/word/2010/wordprocessingCanvas" xmlns:mc="http://schemas.openxmlformats.org/markup-compatibility/2006" xmlns:o="urn:schemas-microsoft-com:office:office" xmlns:r="http://schemas.openxmlformats.org/officeDocument/2006/relationships" xmlns:m="http://schemas.openxmlformats.org/officeDocument/2006/math" xmlns:v="urn:schemas-microsoft-com:vml" xmlns:wp14="http://schemas.microsoft.com/office/word/2010/wordprocessingDrawing" xmlns:wp="http://schemas.openxmlformats.org/drawingml/2006/wordprocessingDrawing" xmlns:w10="urn:schemas-microsoft-com:office:word" xmlns:w="http://schemas.openxmlformats.org/wordprocessingml/2006/main" xmlns:w14="http://schemas.microsoft.com/office/word/2010/wordml" xmlns:w15="http://schemas.microsoft.com/office/word/2012/wordml" xmlns:wpg="http://schemas.microsoft.com/office/word/2010/wordprocessingGroup" xmlns:wpi="http://schemas.microsoft.com/office/word/2010/wordprocessingInk" xmlns:wne="http://schemas.microsoft.com/office/word/2006/wordml" xmlns:wps="http://schemas.microsoft.com/office/word/2010/wordprocessingShape" mc:Ignorable="w14 w15 wp14">
+  <w:numPicBullet w:numPicBulletId="0">
+    <w:pict>
+      <v:shapetype id="_x0000_t75" coordsize="21600,21600" o:spt="75" o:preferrelative="t" path="m@4@5l@4@11@9@11@9@5xe" filled="f" stroked="f">
+        <v:stroke joinstyle="miter"/>
+        <v:formulas>
+          <v:f eqn="if lineDrawn pixelLineWidth 0"/>
+          <v:f eqn="sum @0 1 0"/>
+          <v:f eqn="sum 0 0 @1"/>
+          <v:f eqn="prod @2 1 2"/>
+          <v:f eqn="prod @3 21600 pixelWidth"/>
+          <v:f eqn="prod @3 21600 pixelHeight"/>
+          <v:f eqn="sum @0 0 1"/>
+          <v:f eqn="prod @6 1 2"/>
+          <v:f eqn="prod @7 21600 pixelWidth"/>
+          <v:f eqn="sum @8 21600 0"/>
+          <v:f eqn="prod @7 21600 pixelHeight"/>
+          <v:f eqn="sum @10 21600 0"/>
+        </v:formulas>
+        <v:path o:extrusionok="f" gradientshapeok="t" o:connecttype="rect"/>
+        <o:lock v:ext="edit" aspectratio="t"/>
+      </v:shapetype>
+      <v:shape id="_x0000_i1143" type="#_x0000_t75" style="width:12pt;height:12pt;visibility:visible;mso-wrap-style:square" o:bullet="t">
+        <v:imagedata r:id="rId1" o:title=""/>
+      </v:shape>
+    </w:pict>
+  </w:numPicBullet>
   <w:abstractNum w:abstractNumId="0" w15:restartNumberingAfterBreak="0">
     <w:nsid w:val="00A85200"/>
     <w:multiLevelType w:val="hybridMultilevel"/>
@@ -13866,6 +15349,95 @@
     </w:lvl>
   </w:abstractNum>
   <w:abstractNum w:abstractNumId="7" w15:restartNumberingAfterBreak="0">
+    <w:nsid w:val="154A651A"/>
+    <w:multiLevelType w:val="hybridMultilevel"/>
+    <w:tmpl w:val="02D60516"/>
+    <w:lvl w:ilvl="0" w:tplc="44783B94">
+      <w:start w:val="1"/>
+      <w:numFmt w:val="upperRoman"/>
+      <w:lvlText w:val="%1."/>
+      <w:lvlJc w:val="left"/>
+      <w:pPr>
+        <w:ind w:left="1080" w:hanging="720"/>
+      </w:pPr>
+      <w:rPr>
+        <w:rFonts w:hint="default"/>
+      </w:rPr>
+    </w:lvl>
+    <w:lvl w:ilvl="1" w:tplc="04090019" w:tentative="1">
+      <w:start w:val="1"/>
+      <w:numFmt w:val="lowerLetter"/>
+      <w:lvlText w:val="%2."/>
+      <w:lvlJc w:val="left"/>
+      <w:pPr>
+        <w:ind w:left="1440" w:hanging="360"/>
+      </w:pPr>
+    </w:lvl>
+    <w:lvl w:ilvl="2" w:tplc="0409001B" w:tentative="1">
+      <w:start w:val="1"/>
+      <w:numFmt w:val="lowerRoman"/>
+      <w:lvlText w:val="%3."/>
+      <w:lvlJc w:val="right"/>
+      <w:pPr>
+        <w:ind w:left="2160" w:hanging="180"/>
+      </w:pPr>
+    </w:lvl>
+    <w:lvl w:ilvl="3" w:tplc="0409000F" w:tentative="1">
+      <w:start w:val="1"/>
+      <w:numFmt w:val="decimal"/>
+      <w:lvlText w:val="%4."/>
+      <w:lvlJc w:val="left"/>
+      <w:pPr>
+        <w:ind w:left="2880" w:hanging="360"/>
+      </w:pPr>
+    </w:lvl>
+    <w:lvl w:ilvl="4" w:tplc="04090019" w:tentative="1">
+      <w:start w:val="1"/>
+      <w:numFmt w:val="lowerLetter"/>
+      <w:lvlText w:val="%5."/>
+      <w:lvlJc w:val="left"/>
+      <w:pPr>
+        <w:ind w:left="3600" w:hanging="360"/>
+      </w:pPr>
+    </w:lvl>
+    <w:lvl w:ilvl="5" w:tplc="0409001B" w:tentative="1">
+      <w:start w:val="1"/>
+      <w:numFmt w:val="lowerRoman"/>
+      <w:lvlText w:val="%6."/>
+      <w:lvlJc w:val="right"/>
+      <w:pPr>
+        <w:ind w:left="4320" w:hanging="180"/>
+      </w:pPr>
+    </w:lvl>
+    <w:lvl w:ilvl="6" w:tplc="0409000F" w:tentative="1">
+      <w:start w:val="1"/>
+      <w:numFmt w:val="decimal"/>
+      <w:lvlText w:val="%7."/>
+      <w:lvlJc w:val="left"/>
+      <w:pPr>
+        <w:ind w:left="5040" w:hanging="360"/>
+      </w:pPr>
+    </w:lvl>
+    <w:lvl w:ilvl="7" w:tplc="04090019" w:tentative="1">
+      <w:start w:val="1"/>
+      <w:numFmt w:val="lowerLetter"/>
+      <w:lvlText w:val="%8."/>
+      <w:lvlJc w:val="left"/>
+      <w:pPr>
+        <w:ind w:left="5760" w:hanging="360"/>
+      </w:pPr>
+    </w:lvl>
+    <w:lvl w:ilvl="8" w:tplc="0409001B" w:tentative="1">
+      <w:start w:val="1"/>
+      <w:numFmt w:val="lowerRoman"/>
+      <w:lvlText w:val="%9."/>
+      <w:lvlJc w:val="right"/>
+      <w:pPr>
+        <w:ind w:left="6480" w:hanging="180"/>
+      </w:pPr>
+    </w:lvl>
+  </w:abstractNum>
+  <w:abstractNum w:abstractNumId="8" w15:restartNumberingAfterBreak="0">
     <w:nsid w:val="17E43A5C"/>
     <w:multiLevelType w:val="multilevel"/>
     <w:tmpl w:val="D3C83124"/>
@@ -13986,7 +15558,7 @@
       </w:rPr>
     </w:lvl>
   </w:abstractNum>
-  <w:abstractNum w:abstractNumId="8" w15:restartNumberingAfterBreak="0">
+  <w:abstractNum w:abstractNumId="9" w15:restartNumberingAfterBreak="0">
     <w:nsid w:val="182E5DEA"/>
     <w:multiLevelType w:val="hybridMultilevel"/>
     <w:tmpl w:val="4F2EED9C"/>
@@ -14075,7 +15647,96 @@
       </w:pPr>
     </w:lvl>
   </w:abstractNum>
-  <w:abstractNum w:abstractNumId="9" w15:restartNumberingAfterBreak="0">
+  <w:abstractNum w:abstractNumId="10" w15:restartNumberingAfterBreak="0">
+    <w:nsid w:val="18D255A8"/>
+    <w:multiLevelType w:val="hybridMultilevel"/>
+    <w:tmpl w:val="251E48B8"/>
+    <w:lvl w:ilvl="0" w:tplc="7B42F4AC">
+      <w:start w:val="1"/>
+      <w:numFmt w:val="upperRoman"/>
+      <w:lvlText w:val="%1."/>
+      <w:lvlJc w:val="left"/>
+      <w:pPr>
+        <w:ind w:left="1080" w:hanging="720"/>
+      </w:pPr>
+      <w:rPr>
+        <w:rFonts w:hint="default"/>
+      </w:rPr>
+    </w:lvl>
+    <w:lvl w:ilvl="1" w:tplc="04090019" w:tentative="1">
+      <w:start w:val="1"/>
+      <w:numFmt w:val="lowerLetter"/>
+      <w:lvlText w:val="%2."/>
+      <w:lvlJc w:val="left"/>
+      <w:pPr>
+        <w:ind w:left="1440" w:hanging="360"/>
+      </w:pPr>
+    </w:lvl>
+    <w:lvl w:ilvl="2" w:tplc="0409001B" w:tentative="1">
+      <w:start w:val="1"/>
+      <w:numFmt w:val="lowerRoman"/>
+      <w:lvlText w:val="%3."/>
+      <w:lvlJc w:val="right"/>
+      <w:pPr>
+        <w:ind w:left="2160" w:hanging="180"/>
+      </w:pPr>
+    </w:lvl>
+    <w:lvl w:ilvl="3" w:tplc="0409000F" w:tentative="1">
+      <w:start w:val="1"/>
+      <w:numFmt w:val="decimal"/>
+      <w:lvlText w:val="%4."/>
+      <w:lvlJc w:val="left"/>
+      <w:pPr>
+        <w:ind w:left="2880" w:hanging="360"/>
+      </w:pPr>
+    </w:lvl>
+    <w:lvl w:ilvl="4" w:tplc="04090019" w:tentative="1">
+      <w:start w:val="1"/>
+      <w:numFmt w:val="lowerLetter"/>
+      <w:lvlText w:val="%5."/>
+      <w:lvlJc w:val="left"/>
+      <w:pPr>
+        <w:ind w:left="3600" w:hanging="360"/>
+      </w:pPr>
+    </w:lvl>
+    <w:lvl w:ilvl="5" w:tplc="0409001B" w:tentative="1">
+      <w:start w:val="1"/>
+      <w:numFmt w:val="lowerRoman"/>
+      <w:lvlText w:val="%6."/>
+      <w:lvlJc w:val="right"/>
+      <w:pPr>
+        <w:ind w:left="4320" w:hanging="180"/>
+      </w:pPr>
+    </w:lvl>
+    <w:lvl w:ilvl="6" w:tplc="0409000F" w:tentative="1">
+      <w:start w:val="1"/>
+      <w:numFmt w:val="decimal"/>
+      <w:lvlText w:val="%7."/>
+      <w:lvlJc w:val="left"/>
+      <w:pPr>
+        <w:ind w:left="5040" w:hanging="360"/>
+      </w:pPr>
+    </w:lvl>
+    <w:lvl w:ilvl="7" w:tplc="04090019" w:tentative="1">
+      <w:start w:val="1"/>
+      <w:numFmt w:val="lowerLetter"/>
+      <w:lvlText w:val="%8."/>
+      <w:lvlJc w:val="left"/>
+      <w:pPr>
+        <w:ind w:left="5760" w:hanging="360"/>
+      </w:pPr>
+    </w:lvl>
+    <w:lvl w:ilvl="8" w:tplc="0409001B" w:tentative="1">
+      <w:start w:val="1"/>
+      <w:numFmt w:val="lowerRoman"/>
+      <w:lvlText w:val="%9."/>
+      <w:lvlJc w:val="right"/>
+      <w:pPr>
+        <w:ind w:left="6480" w:hanging="180"/>
+      </w:pPr>
+    </w:lvl>
+  </w:abstractNum>
+  <w:abstractNum w:abstractNumId="11" w15:restartNumberingAfterBreak="0">
     <w:nsid w:val="1CDE2272"/>
     <w:multiLevelType w:val="multilevel"/>
     <w:tmpl w:val="D3C83124"/>
@@ -14196,7 +15857,96 @@
       </w:rPr>
     </w:lvl>
   </w:abstractNum>
-  <w:abstractNum w:abstractNumId="10" w15:restartNumberingAfterBreak="0">
+  <w:abstractNum w:abstractNumId="12" w15:restartNumberingAfterBreak="0">
+    <w:nsid w:val="1F5A6A1A"/>
+    <w:multiLevelType w:val="hybridMultilevel"/>
+    <w:tmpl w:val="3042B7D8"/>
+    <w:lvl w:ilvl="0" w:tplc="48986EB2">
+      <w:start w:val="1"/>
+      <w:numFmt w:val="upperRoman"/>
+      <w:lvlText w:val="%1."/>
+      <w:lvlJc w:val="left"/>
+      <w:pPr>
+        <w:ind w:left="1080" w:hanging="720"/>
+      </w:pPr>
+      <w:rPr>
+        <w:rFonts w:hint="default"/>
+      </w:rPr>
+    </w:lvl>
+    <w:lvl w:ilvl="1" w:tplc="04090019" w:tentative="1">
+      <w:start w:val="1"/>
+      <w:numFmt w:val="lowerLetter"/>
+      <w:lvlText w:val="%2."/>
+      <w:lvlJc w:val="left"/>
+      <w:pPr>
+        <w:ind w:left="1440" w:hanging="360"/>
+      </w:pPr>
+    </w:lvl>
+    <w:lvl w:ilvl="2" w:tplc="0409001B" w:tentative="1">
+      <w:start w:val="1"/>
+      <w:numFmt w:val="lowerRoman"/>
+      <w:lvlText w:val="%3."/>
+      <w:lvlJc w:val="right"/>
+      <w:pPr>
+        <w:ind w:left="2160" w:hanging="180"/>
+      </w:pPr>
+    </w:lvl>
+    <w:lvl w:ilvl="3" w:tplc="0409000F" w:tentative="1">
+      <w:start w:val="1"/>
+      <w:numFmt w:val="decimal"/>
+      <w:lvlText w:val="%4."/>
+      <w:lvlJc w:val="left"/>
+      <w:pPr>
+        <w:ind w:left="2880" w:hanging="360"/>
+      </w:pPr>
+    </w:lvl>
+    <w:lvl w:ilvl="4" w:tplc="04090019" w:tentative="1">
+      <w:start w:val="1"/>
+      <w:numFmt w:val="lowerLetter"/>
+      <w:lvlText w:val="%5."/>
+      <w:lvlJc w:val="left"/>
+      <w:pPr>
+        <w:ind w:left="3600" w:hanging="360"/>
+      </w:pPr>
+    </w:lvl>
+    <w:lvl w:ilvl="5" w:tplc="0409001B" w:tentative="1">
+      <w:start w:val="1"/>
+      <w:numFmt w:val="lowerRoman"/>
+      <w:lvlText w:val="%6."/>
+      <w:lvlJc w:val="right"/>
+      <w:pPr>
+        <w:ind w:left="4320" w:hanging="180"/>
+      </w:pPr>
+    </w:lvl>
+    <w:lvl w:ilvl="6" w:tplc="0409000F" w:tentative="1">
+      <w:start w:val="1"/>
+      <w:numFmt w:val="decimal"/>
+      <w:lvlText w:val="%7."/>
+      <w:lvlJc w:val="left"/>
+      <w:pPr>
+        <w:ind w:left="5040" w:hanging="360"/>
+      </w:pPr>
+    </w:lvl>
+    <w:lvl w:ilvl="7" w:tplc="04090019" w:tentative="1">
+      <w:start w:val="1"/>
+      <w:numFmt w:val="lowerLetter"/>
+      <w:lvlText w:val="%8."/>
+      <w:lvlJc w:val="left"/>
+      <w:pPr>
+        <w:ind w:left="5760" w:hanging="360"/>
+      </w:pPr>
+    </w:lvl>
+    <w:lvl w:ilvl="8" w:tplc="0409001B" w:tentative="1">
+      <w:start w:val="1"/>
+      <w:numFmt w:val="lowerRoman"/>
+      <w:lvlText w:val="%9."/>
+      <w:lvlJc w:val="right"/>
+      <w:pPr>
+        <w:ind w:left="6480" w:hanging="180"/>
+      </w:pPr>
+    </w:lvl>
+  </w:abstractNum>
+  <w:abstractNum w:abstractNumId="13" w15:restartNumberingAfterBreak="0">
     <w:nsid w:val="1FE96DD1"/>
     <w:multiLevelType w:val="multilevel"/>
     <w:tmpl w:val="51C8BB18"/>
@@ -14309,7 +16059,7 @@
       </w:rPr>
     </w:lvl>
   </w:abstractNum>
-  <w:abstractNum w:abstractNumId="11" w15:restartNumberingAfterBreak="0">
+  <w:abstractNum w:abstractNumId="14" w15:restartNumberingAfterBreak="0">
     <w:nsid w:val="21637AB4"/>
     <w:multiLevelType w:val="multilevel"/>
     <w:tmpl w:val="4F70D988"/>
@@ -14422,7 +16172,7 @@
       </w:rPr>
     </w:lvl>
   </w:abstractNum>
-  <w:abstractNum w:abstractNumId="12" w15:restartNumberingAfterBreak="0">
+  <w:abstractNum w:abstractNumId="15" w15:restartNumberingAfterBreak="0">
     <w:nsid w:val="21C3627F"/>
     <w:multiLevelType w:val="multilevel"/>
     <w:tmpl w:val="7B6447F4"/>
@@ -14535,7 +16285,7 @@
       </w:rPr>
     </w:lvl>
   </w:abstractNum>
-  <w:abstractNum w:abstractNumId="13" w15:restartNumberingAfterBreak="0">
+  <w:abstractNum w:abstractNumId="16" w15:restartNumberingAfterBreak="0">
     <w:nsid w:val="227C27DA"/>
     <w:multiLevelType w:val="hybridMultilevel"/>
     <w:tmpl w:val="185CD3E2"/>
@@ -14648,7 +16398,7 @@
       </w:rPr>
     </w:lvl>
   </w:abstractNum>
-  <w:abstractNum w:abstractNumId="14" w15:restartNumberingAfterBreak="0">
+  <w:abstractNum w:abstractNumId="17" w15:restartNumberingAfterBreak="0">
     <w:nsid w:val="2B5E7014"/>
     <w:multiLevelType w:val="hybridMultilevel"/>
     <w:tmpl w:val="01EE7B6C"/>
@@ -14734,7 +16484,7 @@
       </w:pPr>
     </w:lvl>
   </w:abstractNum>
-  <w:abstractNum w:abstractNumId="15" w15:restartNumberingAfterBreak="0">
+  <w:abstractNum w:abstractNumId="18" w15:restartNumberingAfterBreak="0">
     <w:nsid w:val="38863937"/>
     <w:multiLevelType w:val="multilevel"/>
     <w:tmpl w:val="4574F7B8"/>
@@ -14847,7 +16597,7 @@
       </w:rPr>
     </w:lvl>
   </w:abstractNum>
-  <w:abstractNum w:abstractNumId="16" w15:restartNumberingAfterBreak="0">
+  <w:abstractNum w:abstractNumId="19" w15:restartNumberingAfterBreak="0">
     <w:nsid w:val="3E940649"/>
     <w:multiLevelType w:val="multilevel"/>
     <w:tmpl w:val="3522C2C0"/>
@@ -14969,7 +16719,7 @@
       </w:rPr>
     </w:lvl>
   </w:abstractNum>
-  <w:abstractNum w:abstractNumId="17" w15:restartNumberingAfterBreak="0">
+  <w:abstractNum w:abstractNumId="20" w15:restartNumberingAfterBreak="0">
     <w:nsid w:val="4EA853DB"/>
     <w:multiLevelType w:val="multilevel"/>
     <w:tmpl w:val="D3C83124"/>
@@ -15090,7 +16840,7 @@
       </w:rPr>
     </w:lvl>
   </w:abstractNum>
-  <w:abstractNum w:abstractNumId="18" w15:restartNumberingAfterBreak="0">
+  <w:abstractNum w:abstractNumId="21" w15:restartNumberingAfterBreak="0">
     <w:nsid w:val="50482322"/>
     <w:multiLevelType w:val="multilevel"/>
     <w:tmpl w:val="D3C83124"/>
@@ -15211,7 +16961,7 @@
       </w:rPr>
     </w:lvl>
   </w:abstractNum>
-  <w:abstractNum w:abstractNumId="19" w15:restartNumberingAfterBreak="0">
+  <w:abstractNum w:abstractNumId="22" w15:restartNumberingAfterBreak="0">
     <w:nsid w:val="52FB2854"/>
     <w:multiLevelType w:val="multilevel"/>
     <w:tmpl w:val="F830F808"/>
@@ -15324,7 +17074,7 @@
       </w:rPr>
     </w:lvl>
   </w:abstractNum>
-  <w:abstractNum w:abstractNumId="20" w15:restartNumberingAfterBreak="0">
+  <w:abstractNum w:abstractNumId="23" w15:restartNumberingAfterBreak="0">
     <w:nsid w:val="532A3C86"/>
     <w:multiLevelType w:val="multilevel"/>
     <w:tmpl w:val="65A85972"/>
@@ -15437,7 +17187,7 @@
       </w:rPr>
     </w:lvl>
   </w:abstractNum>
-  <w:abstractNum w:abstractNumId="21" w15:restartNumberingAfterBreak="0">
+  <w:abstractNum w:abstractNumId="24" w15:restartNumberingAfterBreak="0">
     <w:nsid w:val="58CA75C9"/>
     <w:multiLevelType w:val="multilevel"/>
     <w:tmpl w:val="C27C928E"/>
@@ -15558,7 +17308,7 @@
       </w:rPr>
     </w:lvl>
   </w:abstractNum>
-  <w:abstractNum w:abstractNumId="22" w15:restartNumberingAfterBreak="0">
+  <w:abstractNum w:abstractNumId="25" w15:restartNumberingAfterBreak="0">
     <w:nsid w:val="59F4269F"/>
     <w:multiLevelType w:val="multilevel"/>
     <w:tmpl w:val="D3C83124"/>
@@ -15679,7 +17429,7 @@
       </w:rPr>
     </w:lvl>
   </w:abstractNum>
-  <w:abstractNum w:abstractNumId="23" w15:restartNumberingAfterBreak="0">
+  <w:abstractNum w:abstractNumId="26" w15:restartNumberingAfterBreak="0">
     <w:nsid w:val="5CA45147"/>
     <w:multiLevelType w:val="multilevel"/>
     <w:tmpl w:val="D3C83124"/>
@@ -15800,7 +17550,7 @@
       </w:rPr>
     </w:lvl>
   </w:abstractNum>
-  <w:abstractNum w:abstractNumId="24" w15:restartNumberingAfterBreak="0">
+  <w:abstractNum w:abstractNumId="27" w15:restartNumberingAfterBreak="0">
     <w:nsid w:val="607E1000"/>
     <w:multiLevelType w:val="hybridMultilevel"/>
     <w:tmpl w:val="E8629258"/>
@@ -15913,7 +17663,7 @@
       </w:rPr>
     </w:lvl>
   </w:abstractNum>
-  <w:abstractNum w:abstractNumId="25" w15:restartNumberingAfterBreak="0">
+  <w:abstractNum w:abstractNumId="28" w15:restartNumberingAfterBreak="0">
     <w:nsid w:val="681E0E3B"/>
     <w:multiLevelType w:val="multilevel"/>
     <w:tmpl w:val="CA84CC10"/>
@@ -16034,7 +17784,7 @@
       </w:rPr>
     </w:lvl>
   </w:abstractNum>
-  <w:abstractNum w:abstractNumId="26" w15:restartNumberingAfterBreak="0">
+  <w:abstractNum w:abstractNumId="29" w15:restartNumberingAfterBreak="0">
     <w:nsid w:val="6A005305"/>
     <w:multiLevelType w:val="hybridMultilevel"/>
     <w:tmpl w:val="C7E07DCC"/>
@@ -16147,7 +17897,7 @@
       </w:rPr>
     </w:lvl>
   </w:abstractNum>
-  <w:abstractNum w:abstractNumId="27" w15:restartNumberingAfterBreak="0">
+  <w:abstractNum w:abstractNumId="30" w15:restartNumberingAfterBreak="0">
     <w:nsid w:val="6FC76C7C"/>
     <w:multiLevelType w:val="multilevel"/>
     <w:tmpl w:val="7B6447F4"/>
@@ -16260,7 +18010,7 @@
       </w:rPr>
     </w:lvl>
   </w:abstractNum>
-  <w:abstractNum w:abstractNumId="28" w15:restartNumberingAfterBreak="0">
+  <w:abstractNum w:abstractNumId="31" w15:restartNumberingAfterBreak="0">
     <w:nsid w:val="740F2C4C"/>
     <w:multiLevelType w:val="multilevel"/>
     <w:tmpl w:val="40820C62"/>
@@ -16373,7 +18123,7 @@
       </w:rPr>
     </w:lvl>
   </w:abstractNum>
-  <w:abstractNum w:abstractNumId="29" w15:restartNumberingAfterBreak="0">
+  <w:abstractNum w:abstractNumId="32" w15:restartNumberingAfterBreak="0">
     <w:nsid w:val="7C4D67FA"/>
     <w:multiLevelType w:val="multilevel"/>
     <w:tmpl w:val="D3C83124"/>
@@ -16494,7 +18244,7 @@
       </w:rPr>
     </w:lvl>
   </w:abstractNum>
-  <w:abstractNum w:abstractNumId="30" w15:restartNumberingAfterBreak="0">
+  <w:abstractNum w:abstractNumId="33" w15:restartNumberingAfterBreak="0">
     <w:nsid w:val="7D806F6F"/>
     <w:multiLevelType w:val="multilevel"/>
     <w:tmpl w:val="7B6447F4"/>
@@ -16608,22 +18358,22 @@
     </w:lvl>
   </w:abstractNum>
   <w:num w:numId="1">
+    <w:abstractNumId w:val="24"/>
+  </w:num>
+  <w:num w:numId="2">
+    <w:abstractNumId w:val="26"/>
+  </w:num>
+  <w:num w:numId="3">
+    <w:abstractNumId w:val="25"/>
+  </w:num>
+  <w:num w:numId="4">
     <w:abstractNumId w:val="21"/>
   </w:num>
-  <w:num w:numId="2">
-    <w:abstractNumId w:val="23"/>
-  </w:num>
-  <w:num w:numId="3">
-    <w:abstractNumId w:val="22"/>
-  </w:num>
-  <w:num w:numId="4">
-    <w:abstractNumId w:val="18"/>
-  </w:num>
   <w:num w:numId="5">
-    <w:abstractNumId w:val="7"/>
+    <w:abstractNumId w:val="8"/>
   </w:num>
   <w:num w:numId="6">
-    <w:abstractNumId w:val="9"/>
+    <w:abstractNumId w:val="11"/>
   </w:num>
   <w:num w:numId="7">
     <w:abstractNumId w:val="6"/>
@@ -16635,49 +18385,49 @@
     <w:abstractNumId w:val="1"/>
   </w:num>
   <w:num w:numId="10">
-    <w:abstractNumId w:val="11"/>
+    <w:abstractNumId w:val="14"/>
   </w:num>
   <w:num w:numId="11">
+    <w:abstractNumId w:val="31"/>
+  </w:num>
+  <w:num w:numId="12">
+    <w:abstractNumId w:val="17"/>
+  </w:num>
+  <w:num w:numId="13">
+    <w:abstractNumId w:val="32"/>
+  </w:num>
+  <w:num w:numId="14">
+    <w:abstractNumId w:val="29"/>
+  </w:num>
+  <w:num w:numId="15">
+    <w:abstractNumId w:val="27"/>
+  </w:num>
+  <w:num w:numId="16">
+    <w:abstractNumId w:val="9"/>
+  </w:num>
+  <w:num w:numId="17">
     <w:abstractNumId w:val="28"/>
   </w:num>
-  <w:num w:numId="12">
-    <w:abstractNumId w:val="14"/>
+  <w:num w:numId="18">
+    <w:abstractNumId w:val="18"/>
   </w:num>
-  <w:num w:numId="13">
-    <w:abstractNumId w:val="29"/>
+  <w:num w:numId="19">
+    <w:abstractNumId w:val="13"/>
   </w:num>
-  <w:num w:numId="14">
-    <w:abstractNumId w:val="26"/>
+  <w:num w:numId="20">
+    <w:abstractNumId w:val="33"/>
   </w:num>
-  <w:num w:numId="15">
-    <w:abstractNumId w:val="24"/>
-  </w:num>
-  <w:num w:numId="16">
-    <w:abstractNumId w:val="8"/>
-  </w:num>
-  <w:num w:numId="17">
-    <w:abstractNumId w:val="25"/>
-  </w:num>
-  <w:num w:numId="18">
+  <w:num w:numId="21">
     <w:abstractNumId w:val="15"/>
   </w:num>
-  <w:num w:numId="19">
-    <w:abstractNumId w:val="10"/>
-  </w:num>
-  <w:num w:numId="20">
+  <w:num w:numId="22">
     <w:abstractNumId w:val="30"/>
-  </w:num>
-  <w:num w:numId="21">
-    <w:abstractNumId w:val="12"/>
-  </w:num>
-  <w:num w:numId="22">
-    <w:abstractNumId w:val="27"/>
   </w:num>
   <w:num w:numId="23">
     <w:abstractNumId w:val="3"/>
   </w:num>
   <w:num w:numId="24">
-    <w:abstractNumId w:val="13"/>
+    <w:abstractNumId w:val="16"/>
   </w:num>
   <w:num w:numId="25">
     <w:abstractNumId w:val="0"/>
@@ -16686,22 +18436,22 @@
     <w:abstractNumId w:val="4"/>
   </w:num>
   <w:num w:numId="27">
+    <w:abstractNumId w:val="23"/>
+  </w:num>
+  <w:num w:numId="28">
     <w:abstractNumId w:val="20"/>
   </w:num>
-  <w:num w:numId="28">
-    <w:abstractNumId w:val="17"/>
+  <w:num w:numId="29">
+    <w:abstractNumId w:val="22"/>
   </w:num>
-  <w:num w:numId="29">
+  <w:num w:numId="30">
     <w:abstractNumId w:val="19"/>
   </w:num>
-  <w:num w:numId="30">
-    <w:abstractNumId w:val="16"/>
-  </w:num>
   <w:num w:numId="31">
-    <w:abstractNumId w:val="16"/>
+    <w:abstractNumId w:val="19"/>
   </w:num>
   <w:num w:numId="32">
-    <w:abstractNumId w:val="16"/>
+    <w:abstractNumId w:val="19"/>
     <w:lvlOverride w:ilvl="0">
       <w:startOverride w:val="1"/>
     </w:lvlOverride>
@@ -16732,6 +18482,15 @@
   </w:num>
   <w:num w:numId="33">
     <w:abstractNumId w:val="5"/>
+  </w:num>
+  <w:num w:numId="34">
+    <w:abstractNumId w:val="10"/>
+  </w:num>
+  <w:num w:numId="35">
+    <w:abstractNumId w:val="7"/>
+  </w:num>
+  <w:num w:numId="36">
+    <w:abstractNumId w:val="12"/>
   </w:num>
 </w:numbering>
 </file>
@@ -19498,86 +21257,86 @@
     </dgm:pt>
   </dgm:ptLst>
   <dgm:cxnLst>
-    <dgm:cxn modelId="{95475345-6BCD-4622-8DAC-F53448483CD9}" type="presOf" srcId="{C844EE64-6D95-4F8E-8A11-0750C7A4E732}" destId="{C28AEBCA-CE36-4724-A031-95B4B37B6319}" srcOrd="0" destOrd="0" presId="urn:microsoft.com/office/officeart/2005/8/layout/vList5"/>
-    <dgm:cxn modelId="{EBE59CC8-D196-4174-AA31-883803D07325}" type="presOf" srcId="{74DB7366-DDB6-4461-A8A4-88DB1F832DB0}" destId="{9F71CAC3-6281-4FE3-9DC7-991554E913BE}" srcOrd="0" destOrd="0" presId="urn:microsoft.com/office/officeart/2005/8/layout/vList5"/>
+    <dgm:cxn modelId="{60214317-DFA4-4616-BB9A-A1952E4EC55E}" type="presOf" srcId="{5E28E63F-68F7-48F4-AF21-4121B9756E69}" destId="{2CCE2870-3115-4457-AD8C-4388CA180D04}" srcOrd="0" destOrd="1" presId="urn:microsoft.com/office/officeart/2005/8/layout/vList5"/>
+    <dgm:cxn modelId="{CD5E967E-385E-4B09-BA0C-BE0F2D53F81A}" type="presOf" srcId="{178C5644-D4EA-4EC6-BC79-863B178819F4}" destId="{D6970E39-F71F-4406-802B-3D6CD9F17C4B}" srcOrd="0" destOrd="0" presId="urn:microsoft.com/office/officeart/2005/8/layout/vList5"/>
     <dgm:cxn modelId="{623AF312-9F73-4B03-B46B-A6A7D22E97D3}" srcId="{1A7A7FBE-44FD-4F7B-97B8-C8C355269B47}" destId="{A4F7DDA7-E019-46BB-A74B-7B05BA901A76}" srcOrd="0" destOrd="0" parTransId="{55D10571-87EC-473F-9248-4D54CBAF8338}" sibTransId="{21D92AC2-FA67-4FC5-9351-6AEE3877DFAE}"/>
+    <dgm:cxn modelId="{754B3A4E-E82A-4671-8F35-8A3FA7B67849}" type="presOf" srcId="{F0C7441E-05E1-459A-B733-9668756B743E}" destId="{22BEE246-E4F4-4447-A5CF-5EEFFCB7DD17}" srcOrd="0" destOrd="1" presId="urn:microsoft.com/office/officeart/2005/8/layout/vList5"/>
     <dgm:cxn modelId="{2F6F0F61-A39D-4FCD-BA9B-9E798EF11D40}" srcId="{178C5644-D4EA-4EC6-BC79-863B178819F4}" destId="{B1DF106A-C806-42D9-8135-2175D891035E}" srcOrd="1" destOrd="0" parTransId="{0015A6D6-B867-4BAF-84AD-C3293F9FDD5F}" sibTransId="{BFBB2840-3581-4A10-8179-8317CF98A66D}"/>
-    <dgm:cxn modelId="{BE9DDD5F-02E4-48B4-A853-9B60F399AA26}" type="presOf" srcId="{5E28E63F-68F7-48F4-AF21-4121B9756E69}" destId="{2CCE2870-3115-4457-AD8C-4388CA180D04}" srcOrd="0" destOrd="1" presId="urn:microsoft.com/office/officeart/2005/8/layout/vList5"/>
-    <dgm:cxn modelId="{09EDDE07-4B4F-4056-9E8E-37DC06A06D7E}" type="presOf" srcId="{64173FF4-5571-4469-B9E9-27B2718C9DCC}" destId="{442E22CD-40FB-4CB3-B8EA-21ACFF0833B8}" srcOrd="0" destOrd="0" presId="urn:microsoft.com/office/officeart/2005/8/layout/vList5"/>
+    <dgm:cxn modelId="{9E67C11E-CF14-4DAE-B2B3-72BE28C0D885}" type="presOf" srcId="{5DD174A5-6091-4F4E-9715-BECEB0195340}" destId="{17FE9F86-D3B3-4C10-9820-3DCD60C583C8}" srcOrd="0" destOrd="0" presId="urn:microsoft.com/office/officeart/2005/8/layout/vList5"/>
     <dgm:cxn modelId="{4EDBD427-B30A-464D-8EC2-807E2ACB3E8D}" srcId="{74DB7366-DDB6-4461-A8A4-88DB1F832DB0}" destId="{1DDCC944-441F-4C36-8133-B08B9530ABE3}" srcOrd="1" destOrd="0" parTransId="{2127CD53-7458-4C5D-8337-DE9D165CBFF9}" sibTransId="{2488E65E-DCFD-4BC4-8C44-5E0ACB39DCB9}"/>
+    <dgm:cxn modelId="{C6FFEBA2-926D-4602-948B-9499A2D32C60}" type="presOf" srcId="{76960AE7-E84D-4298-BEC5-308DA3B6E12E}" destId="{22BEE246-E4F4-4447-A5CF-5EEFFCB7DD17}" srcOrd="0" destOrd="2" presId="urn:microsoft.com/office/officeart/2005/8/layout/vList5"/>
     <dgm:cxn modelId="{B227469F-98A8-45D7-8B44-644126C71E5E}" srcId="{30271C5B-3067-4168-8FAC-5E1C6B6D2797}" destId="{C844EE64-6D95-4F8E-8A11-0750C7A4E732}" srcOrd="4" destOrd="0" parTransId="{5E6FE57C-E8E9-412E-922D-8A892B9E35D9}" sibTransId="{DAAB3637-9B27-41A8-8D05-769BAD0A7B63}"/>
-    <dgm:cxn modelId="{9A30CDDA-4E51-46A9-8983-201DF6B5BE7A}" type="presOf" srcId="{D3DA00F4-52D4-4F6D-B42B-5985C7D8884C}" destId="{45D16100-04BB-4EC4-8970-FC02BDC1CD91}" srcOrd="0" destOrd="2" presId="urn:microsoft.com/office/officeart/2005/8/layout/vList5"/>
+    <dgm:cxn modelId="{780B1445-AAD5-432A-A33E-E3DA9E0B05E0}" type="presOf" srcId="{B063FC28-E44D-4604-B884-81DC91EEA445}" destId="{45D16100-04BB-4EC4-8970-FC02BDC1CD91}" srcOrd="0" destOrd="0" presId="urn:microsoft.com/office/officeart/2005/8/layout/vList5"/>
     <dgm:cxn modelId="{5608A57E-D90E-4915-8981-A369F8FB31CA}" srcId="{74DB7366-DDB6-4461-A8A4-88DB1F832DB0}" destId="{3A29F3C2-E9E3-4B23-9325-B4D09131C721}" srcOrd="0" destOrd="0" parTransId="{99E0231A-84FD-4372-B6D5-9C2C27D6597F}" sibTransId="{AFC8D65C-6789-4B92-9E38-06A4FA2B0779}"/>
     <dgm:cxn modelId="{57CC864F-D5C3-4222-AB20-E4F0C3536E3F}" srcId="{C844EE64-6D95-4F8E-8A11-0750C7A4E732}" destId="{B063FC28-E44D-4604-B884-81DC91EEA445}" srcOrd="0" destOrd="0" parTransId="{3FDA0786-E217-4C1D-8F2A-E14608C4E9EE}" sibTransId="{B02A4249-624C-49EE-9EBE-8DE5B9CC0D72}"/>
+    <dgm:cxn modelId="{7A420C21-B2AF-4260-9F0D-3AAFA1F1CDBD}" type="presOf" srcId="{3A29F3C2-E9E3-4B23-9325-B4D09131C721}" destId="{301639D3-3AAB-42E9-85BF-5E0ED4A6C0AE}" srcOrd="0" destOrd="0" presId="urn:microsoft.com/office/officeart/2005/8/layout/vList5"/>
     <dgm:cxn modelId="{70A44A9C-C948-44F2-A042-EE6A29873B44}" srcId="{30271C5B-3067-4168-8FAC-5E1C6B6D2797}" destId="{74DB7366-DDB6-4461-A8A4-88DB1F832DB0}" srcOrd="0" destOrd="0" parTransId="{0404F351-86D0-43D9-AB89-B1EDD7AD19F7}" sibTransId="{EACA2242-258F-4595-9A9C-E8FB5D54FB0F}"/>
-    <dgm:cxn modelId="{70B00E7F-92D9-42A3-84A9-5D7FE8ACA28A}" type="presOf" srcId="{B684F42D-CEBC-4E28-9D68-8AE65FB901A4}" destId="{555FF23D-799F-404D-A302-FDD89E6D38ED}" srcOrd="0" destOrd="0" presId="urn:microsoft.com/office/officeart/2005/8/layout/vList5"/>
     <dgm:cxn modelId="{7E8D0998-13C6-47E6-B583-ED6E3B4D6F24}" srcId="{30271C5B-3067-4168-8FAC-5E1C6B6D2797}" destId="{5DD174A5-6091-4F4E-9715-BECEB0195340}" srcOrd="1" destOrd="0" parTransId="{86AF4C92-A59C-4214-B663-08EEA371F006}" sibTransId="{A1AA5A60-2956-47F9-B7C3-5C30115575E7}"/>
-    <dgm:cxn modelId="{78BDA665-2320-4957-AFE6-F3ECD4F82F29}" type="presOf" srcId="{B063FC28-E44D-4604-B884-81DC91EEA445}" destId="{45D16100-04BB-4EC4-8970-FC02BDC1CD91}" srcOrd="0" destOrd="0" presId="urn:microsoft.com/office/officeart/2005/8/layout/vList5"/>
+    <dgm:cxn modelId="{9F9C8FD3-ACEB-4B98-8ADC-3E76E4F02AE8}" type="presOf" srcId="{C603A761-79C5-4627-B9B4-F2FDF0CF63BB}" destId="{555A7A8D-7E9D-4279-993A-F924FB83E4D5}" srcOrd="0" destOrd="0" presId="urn:microsoft.com/office/officeart/2005/8/layout/vList5"/>
     <dgm:cxn modelId="{65839E75-FE14-4F06-872B-3E8181DF34B9}" srcId="{5DD174A5-6091-4F4E-9715-BECEB0195340}" destId="{C577D605-5066-4BC9-B9BA-EED6D4A7C21C}" srcOrd="0" destOrd="0" parTransId="{4BCB9743-8088-49F1-9D21-C2CD7DEC4D01}" sibTransId="{6832FC1E-38E3-40C6-8799-5DE4BFF76A60}"/>
-    <dgm:cxn modelId="{9EB589AE-F588-4ABE-A957-9EA73B759FCB}" type="presOf" srcId="{76960AE7-E84D-4298-BEC5-308DA3B6E12E}" destId="{22BEE246-E4F4-4447-A5CF-5EEFFCB7DD17}" srcOrd="0" destOrd="2" presId="urn:microsoft.com/office/officeart/2005/8/layout/vList5"/>
+    <dgm:cxn modelId="{E21CA785-40C1-4ADD-9362-58DCE3AA392A}" type="presOf" srcId="{1DDCC944-441F-4C36-8133-B08B9530ABE3}" destId="{301639D3-3AAB-42E9-85BF-5E0ED4A6C0AE}" srcOrd="0" destOrd="1" presId="urn:microsoft.com/office/officeart/2005/8/layout/vList5"/>
     <dgm:cxn modelId="{02C23887-DBB2-4032-97E7-6CF53D587FCA}" srcId="{178C5644-D4EA-4EC6-BC79-863B178819F4}" destId="{B684F42D-CEBC-4E28-9D68-8AE65FB901A4}" srcOrd="0" destOrd="0" parTransId="{22AE9A99-A1EE-47D1-9ED1-CBEA9A250A62}" sibTransId="{1E423200-DFF3-4AF1-89A7-F2CEFD05A7D7}"/>
     <dgm:cxn modelId="{048D366A-79F5-4378-BE1E-6C701DF727B6}" srcId="{64173FF4-5571-4469-B9E9-27B2718C9DCC}" destId="{F0C7441E-05E1-459A-B733-9668756B743E}" srcOrd="1" destOrd="0" parTransId="{88534814-83AF-463F-984D-B0ED73021E6B}" sibTransId="{A51803CC-5FF3-4012-9CB3-D892BD61EE43}"/>
     <dgm:cxn modelId="{E87C55FC-C614-436A-883F-F97CF7307EC5}" srcId="{30271C5B-3067-4168-8FAC-5E1C6B6D2797}" destId="{1A7A7FBE-44FD-4F7B-97B8-C8C355269B47}" srcOrd="3" destOrd="0" parTransId="{E1A8761A-7CBE-4201-8889-59DD9FEC296D}" sibTransId="{2224AD02-9AA6-46B7-97C9-8C58EB5A01E1}"/>
-    <dgm:cxn modelId="{3F575201-C4FD-47FE-BAF9-0CF43724D0A2}" type="presOf" srcId="{1A7A7FBE-44FD-4F7B-97B8-C8C355269B47}" destId="{5B1A0F6C-4B9A-4DEC-8F4A-11234CA14382}" srcOrd="0" destOrd="0" presId="urn:microsoft.com/office/officeart/2005/8/layout/vList5"/>
     <dgm:cxn modelId="{F8A1EA8F-904F-422D-AA9C-A0D071FE9F9E}" srcId="{1A7A7FBE-44FD-4F7B-97B8-C8C355269B47}" destId="{1B40B379-CAB1-4F8B-8D2B-40F27E7CDA29}" srcOrd="1" destOrd="0" parTransId="{AFB7449F-F78C-480B-BB53-99CDB15B6D7C}" sibTransId="{419C2A8E-4EF5-4BBA-9464-0AE0D0A3413C}"/>
-    <dgm:cxn modelId="{9FD96852-9FC9-40B4-8236-F75433CF4E61}" type="presOf" srcId="{30271C5B-3067-4168-8FAC-5E1C6B6D2797}" destId="{F23F76A9-9C37-48F5-96DA-32A4609541B3}" srcOrd="0" destOrd="0" presId="urn:microsoft.com/office/officeart/2005/8/layout/vList5"/>
-    <dgm:cxn modelId="{97569575-3BD5-4BC0-9DF6-A6BBBADF737D}" type="presOf" srcId="{47F2FD65-3BC9-45F0-A392-CA5B1413D192}" destId="{8CCCDD30-4A7A-48C8-B2EE-B21F10AE7CF7}" srcOrd="0" destOrd="0" presId="urn:microsoft.com/office/officeart/2005/8/layout/vList5"/>
+    <dgm:cxn modelId="{A358E550-23C2-4225-91A0-8905516F4922}" type="presOf" srcId="{64173FF4-5571-4469-B9E9-27B2718C9DCC}" destId="{442E22CD-40FB-4CB3-B8EA-21ACFF0833B8}" srcOrd="0" destOrd="0" presId="urn:microsoft.com/office/officeart/2005/8/layout/vList5"/>
+    <dgm:cxn modelId="{99D3E7F6-0E42-4F1D-97B9-5957E2C91C9E}" type="presOf" srcId="{55C3547F-0B48-49E9-9B3C-6CFE4E60FDCD}" destId="{2CCE2870-3115-4457-AD8C-4388CA180D04}" srcOrd="0" destOrd="0" presId="urn:microsoft.com/office/officeart/2005/8/layout/vList5"/>
+    <dgm:cxn modelId="{9B8D28A2-34C7-405E-A85F-E6B4DA8CB0A3}" type="presOf" srcId="{74DB7366-DDB6-4461-A8A4-88DB1F832DB0}" destId="{9F71CAC3-6281-4FE3-9DC7-991554E913BE}" srcOrd="0" destOrd="0" presId="urn:microsoft.com/office/officeart/2005/8/layout/vList5"/>
     <dgm:cxn modelId="{A33A6E09-A155-4B92-B7A6-03BF6E3566F5}" srcId="{30271C5B-3067-4168-8FAC-5E1C6B6D2797}" destId="{64173FF4-5571-4469-B9E9-27B2718C9DCC}" srcOrd="5" destOrd="0" parTransId="{7B128D5F-3984-4690-BAC6-9A4BA4F05595}" sibTransId="{3B295069-36B8-4F86-B278-2199A4AFE48F}"/>
-    <dgm:cxn modelId="{8435C3CC-AD3E-4E3C-AE12-3C7F6B65F813}" type="presOf" srcId="{3A29F3C2-E9E3-4B23-9325-B4D09131C721}" destId="{301639D3-3AAB-42E9-85BF-5E0ED4A6C0AE}" srcOrd="0" destOrd="0" presId="urn:microsoft.com/office/officeart/2005/8/layout/vList5"/>
-    <dgm:cxn modelId="{7D1448E2-7570-4C79-BBE0-CDCE0EFA5936}" type="presOf" srcId="{A4F7DDA7-E019-46BB-A74B-7B05BA901A76}" destId="{6B55C030-23D6-4B0F-9817-20421F1C0C87}" srcOrd="0" destOrd="0" presId="urn:microsoft.com/office/officeart/2005/8/layout/vList5"/>
-    <dgm:cxn modelId="{4556EC4B-6FF7-4BDC-8D1F-C3256464079C}" type="presOf" srcId="{C603A761-79C5-4627-B9B4-F2FDF0CF63BB}" destId="{555A7A8D-7E9D-4279-993A-F924FB83E4D5}" srcOrd="0" destOrd="0" presId="urn:microsoft.com/office/officeart/2005/8/layout/vList5"/>
+    <dgm:cxn modelId="{2659993D-A463-451A-9D48-1830202D7A7E}" type="presOf" srcId="{1B40B379-CAB1-4F8B-8D2B-40F27E7CDA29}" destId="{6B55C030-23D6-4B0F-9817-20421F1C0C87}" srcOrd="0" destOrd="1" presId="urn:microsoft.com/office/officeart/2005/8/layout/vList5"/>
     <dgm:cxn modelId="{E8F09781-A361-4807-971F-B6C0EC485110}" srcId="{64173FF4-5571-4469-B9E9-27B2718C9DCC}" destId="{76960AE7-E84D-4298-BEC5-308DA3B6E12E}" srcOrd="2" destOrd="0" parTransId="{03004A79-8A5A-4E0B-9C92-823790904EA9}" sibTransId="{2B2F80E2-B38C-4915-8337-0D298E2FD2C3}"/>
+    <dgm:cxn modelId="{6B4485F4-33D3-4FEA-A0C4-BE93F491CF1E}" type="presOf" srcId="{B1DF106A-C806-42D9-8135-2175D891035E}" destId="{555FF23D-799F-404D-A302-FDD89E6D38ED}" srcOrd="0" destOrd="1" presId="urn:microsoft.com/office/officeart/2005/8/layout/vList5"/>
     <dgm:cxn modelId="{2C9B12DB-E167-4CE0-B2BA-43CD3C0D7569}" srcId="{C844EE64-6D95-4F8E-8A11-0750C7A4E732}" destId="{D3DA00F4-52D4-4F6D-B42B-5985C7D8884C}" srcOrd="2" destOrd="0" parTransId="{55FDA7C2-E077-4A2E-A481-12583B4C154D}" sibTransId="{88663741-B78C-41C3-88E8-4405ABC81E50}"/>
-    <dgm:cxn modelId="{8930FE82-D6B6-4C03-B462-98F199FBA554}" type="presOf" srcId="{C45F7F7C-81C5-4AAB-AD4D-3E3E1BE1621C}" destId="{45D16100-04BB-4EC4-8970-FC02BDC1CD91}" srcOrd="0" destOrd="1" presId="urn:microsoft.com/office/officeart/2005/8/layout/vList5"/>
+    <dgm:cxn modelId="{FBE2F379-9557-4701-B42F-9EC496B64E83}" type="presOf" srcId="{A4F7DDA7-E019-46BB-A74B-7B05BA901A76}" destId="{6B55C030-23D6-4B0F-9817-20421F1C0C87}" srcOrd="0" destOrd="0" presId="urn:microsoft.com/office/officeart/2005/8/layout/vList5"/>
+    <dgm:cxn modelId="{B7D5A3C3-6FF7-4737-9E92-086FE503638E}" type="presOf" srcId="{C577D605-5066-4BC9-B9BA-EED6D4A7C21C}" destId="{9B953ACF-F40B-4C8D-9AEB-316305DC47A0}" srcOrd="0" destOrd="0" presId="urn:microsoft.com/office/officeart/2005/8/layout/vList5"/>
+    <dgm:cxn modelId="{9AB40FCA-3923-4C14-A802-54CF1E8A023B}" type="presOf" srcId="{B684F42D-CEBC-4E28-9D68-8AE65FB901A4}" destId="{555FF23D-799F-404D-A302-FDD89E6D38ED}" srcOrd="0" destOrd="0" presId="urn:microsoft.com/office/officeart/2005/8/layout/vList5"/>
+    <dgm:cxn modelId="{F3C30424-891A-4ABF-8667-DF76425F3B4C}" type="presOf" srcId="{83984079-B7C6-4EED-AC81-A6A8A11772C5}" destId="{22BEE246-E4F4-4447-A5CF-5EEFFCB7DD17}" srcOrd="0" destOrd="0" presId="urn:microsoft.com/office/officeart/2005/8/layout/vList5"/>
     <dgm:cxn modelId="{03F9C143-1421-4087-893E-5861D9BE6DCD}" srcId="{C603A761-79C5-4627-B9B4-F2FDF0CF63BB}" destId="{47F2FD65-3BC9-45F0-A392-CA5B1413D192}" srcOrd="0" destOrd="0" parTransId="{9DA5A5FB-43EC-4DEF-9DF3-67E42742F9CF}" sibTransId="{69C81669-7C1E-4CE8-A59B-DB494182A8CC}"/>
-    <dgm:cxn modelId="{9CE278A9-7AF3-45BB-8FDF-5036AE5CE7D5}" type="presOf" srcId="{55C3547F-0B48-49E9-9B3C-6CFE4E60FDCD}" destId="{2CCE2870-3115-4457-AD8C-4388CA180D04}" srcOrd="0" destOrd="0" presId="urn:microsoft.com/office/officeart/2005/8/layout/vList5"/>
+    <dgm:cxn modelId="{394B3853-EF25-43B2-86B3-996935B93AB2}" type="presOf" srcId="{D3DA00F4-52D4-4F6D-B42B-5985C7D8884C}" destId="{45D16100-04BB-4EC4-8970-FC02BDC1CD91}" srcOrd="0" destOrd="2" presId="urn:microsoft.com/office/officeart/2005/8/layout/vList5"/>
     <dgm:cxn modelId="{EE239B68-F007-4CEC-BA8D-C7A8EE0A2B31}" srcId="{30271C5B-3067-4168-8FAC-5E1C6B6D2797}" destId="{2095B5EE-765E-4C2D-8141-9BE4483E2613}" srcOrd="7" destOrd="0" parTransId="{C7B793C5-2B2E-413D-8AF6-EDBE80557A39}" sibTransId="{3CE39B04-CA32-4694-A285-AC06594F998F}"/>
-    <dgm:cxn modelId="{FBD1A57A-785A-4128-9892-7A2E11985DD5}" type="presOf" srcId="{1B40B379-CAB1-4F8B-8D2B-40F27E7CDA29}" destId="{6B55C030-23D6-4B0F-9817-20421F1C0C87}" srcOrd="0" destOrd="1" presId="urn:microsoft.com/office/officeart/2005/8/layout/vList5"/>
-    <dgm:cxn modelId="{54C0952B-73AA-4CA7-BC3D-0BFA77882B8D}" type="presOf" srcId="{B1DF106A-C806-42D9-8135-2175D891035E}" destId="{555FF23D-799F-404D-A302-FDD89E6D38ED}" srcOrd="0" destOrd="1" presId="urn:microsoft.com/office/officeart/2005/8/layout/vList5"/>
+    <dgm:cxn modelId="{4E25152B-80F3-46E6-A311-1A52BCBB4C0F}" type="presOf" srcId="{1A7A7FBE-44FD-4F7B-97B8-C8C355269B47}" destId="{5B1A0F6C-4B9A-4DEC-8F4A-11234CA14382}" srcOrd="0" destOrd="0" presId="urn:microsoft.com/office/officeart/2005/8/layout/vList5"/>
     <dgm:cxn modelId="{FCAF13AE-99C0-4BD0-BBCF-C1ABB5FF0A57}" srcId="{2095B5EE-765E-4C2D-8141-9BE4483E2613}" destId="{5E28E63F-68F7-48F4-AF21-4121B9756E69}" srcOrd="1" destOrd="0" parTransId="{99715C99-0F62-4DE3-A3E8-8D1E66D40C78}" sibTransId="{E9CACB89-6186-4691-9515-FE45BAB40B29}"/>
+    <dgm:cxn modelId="{2A0D04AC-810C-48CF-9BEF-6632912297D1}" type="presOf" srcId="{C45F7F7C-81C5-4AAB-AD4D-3E3E1BE1621C}" destId="{45D16100-04BB-4EC4-8970-FC02BDC1CD91}" srcOrd="0" destOrd="1" presId="urn:microsoft.com/office/officeart/2005/8/layout/vList5"/>
+    <dgm:cxn modelId="{3758AF4B-630F-44A6-8712-03187D9A0DF0}" type="presOf" srcId="{C844EE64-6D95-4F8E-8A11-0750C7A4E732}" destId="{C28AEBCA-CE36-4724-A031-95B4B37B6319}" srcOrd="0" destOrd="0" presId="urn:microsoft.com/office/officeart/2005/8/layout/vList5"/>
     <dgm:cxn modelId="{587CFD03-EE4A-429D-BA12-111105EE7FB2}" srcId="{64173FF4-5571-4469-B9E9-27B2718C9DCC}" destId="{83984079-B7C6-4EED-AC81-A6A8A11772C5}" srcOrd="0" destOrd="0" parTransId="{AB3BDE80-FE5A-462A-88B8-C687B527F3FF}" sibTransId="{EF725CC5-2DE5-4121-8673-4A086DDA817F}"/>
-    <dgm:cxn modelId="{0576F799-909A-44C2-8031-23BFAE55265E}" type="presOf" srcId="{5DD174A5-6091-4F4E-9715-BECEB0195340}" destId="{17FE9F86-D3B3-4C10-9820-3DCD60C583C8}" srcOrd="0" destOrd="0" presId="urn:microsoft.com/office/officeart/2005/8/layout/vList5"/>
-    <dgm:cxn modelId="{D9C6EC4A-109D-4DB6-A44D-76F1B424258D}" type="presOf" srcId="{C577D605-5066-4BC9-B9BA-EED6D4A7C21C}" destId="{9B953ACF-F40B-4C8D-9AEB-316305DC47A0}" srcOrd="0" destOrd="0" presId="urn:microsoft.com/office/officeart/2005/8/layout/vList5"/>
     <dgm:cxn modelId="{221C29E2-BC78-4284-9FC0-B8C6101C4DC5}" srcId="{C844EE64-6D95-4F8E-8A11-0750C7A4E732}" destId="{C45F7F7C-81C5-4AAB-AD4D-3E3E1BE1621C}" srcOrd="1" destOrd="0" parTransId="{5B7F6E6F-73F5-4325-9399-9900A25204FB}" sibTransId="{45CCA8B2-C658-4EC6-B9ED-DFFD8143278C}"/>
     <dgm:cxn modelId="{8D514315-330B-4834-B3E2-2556670477E7}" srcId="{30271C5B-3067-4168-8FAC-5E1C6B6D2797}" destId="{C603A761-79C5-4627-B9B4-F2FDF0CF63BB}" srcOrd="2" destOrd="0" parTransId="{53F5E4E9-09B9-43D1-B91D-A57F9643E6B6}" sibTransId="{C953195D-426C-4A5D-BADC-0622ED051449}"/>
-    <dgm:cxn modelId="{0E6964C3-5B56-432B-9509-EA5CFE3F2263}" type="presOf" srcId="{178C5644-D4EA-4EC6-BC79-863B178819F4}" destId="{D6970E39-F71F-4406-802B-3D6CD9F17C4B}" srcOrd="0" destOrd="0" presId="urn:microsoft.com/office/officeart/2005/8/layout/vList5"/>
-    <dgm:cxn modelId="{9CCD9B87-4F35-43BA-A356-0FF0430A5C01}" type="presOf" srcId="{83984079-B7C6-4EED-AC81-A6A8A11772C5}" destId="{22BEE246-E4F4-4447-A5CF-5EEFFCB7DD17}" srcOrd="0" destOrd="0" presId="urn:microsoft.com/office/officeart/2005/8/layout/vList5"/>
+    <dgm:cxn modelId="{C8EB46D6-0F92-467B-B168-1A814DFFAB8A}" type="presOf" srcId="{47F2FD65-3BC9-45F0-A392-CA5B1413D192}" destId="{8CCCDD30-4A7A-48C8-B2EE-B21F10AE7CF7}" srcOrd="0" destOrd="0" presId="urn:microsoft.com/office/officeart/2005/8/layout/vList5"/>
+    <dgm:cxn modelId="{5765E07C-A49B-44A1-9A13-3686FAE263A4}" type="presOf" srcId="{2095B5EE-765E-4C2D-8141-9BE4483E2613}" destId="{6C56A444-D74E-4E59-AAB9-22FA08490095}" srcOrd="0" destOrd="0" presId="urn:microsoft.com/office/officeart/2005/8/layout/vList5"/>
     <dgm:cxn modelId="{8FE04FF4-EAA1-4CED-B461-421D13B0649C}" srcId="{2095B5EE-765E-4C2D-8141-9BE4483E2613}" destId="{55C3547F-0B48-49E9-9B3C-6CFE4E60FDCD}" srcOrd="0" destOrd="0" parTransId="{7EBAC598-5CD2-4207-AD1F-84005224BF84}" sibTransId="{FF881462-5DE7-43A1-87C3-552D533CB52E}"/>
-    <dgm:cxn modelId="{F037557D-7A4C-433F-873D-BE1B0C455FB8}" type="presOf" srcId="{2095B5EE-765E-4C2D-8141-9BE4483E2613}" destId="{6C56A444-D74E-4E59-AAB9-22FA08490095}" srcOrd="0" destOrd="0" presId="urn:microsoft.com/office/officeart/2005/8/layout/vList5"/>
+    <dgm:cxn modelId="{F7AFA110-2855-4BEF-A011-CDD70BD6A113}" type="presOf" srcId="{30271C5B-3067-4168-8FAC-5E1C6B6D2797}" destId="{F23F76A9-9C37-48F5-96DA-32A4609541B3}" srcOrd="0" destOrd="0" presId="urn:microsoft.com/office/officeart/2005/8/layout/vList5"/>
     <dgm:cxn modelId="{657FAE2E-1F94-48E1-A088-4333EF97950D}" srcId="{30271C5B-3067-4168-8FAC-5E1C6B6D2797}" destId="{178C5644-D4EA-4EC6-BC79-863B178819F4}" srcOrd="6" destOrd="0" parTransId="{C9CBA955-E619-48EF-93FD-1DAE0BE0B4AB}" sibTransId="{F99DAA13-A4D4-4D4E-8F5F-03B450126460}"/>
-    <dgm:cxn modelId="{FA1DEC9C-6BF0-4966-BDFE-C92BF89AE0AE}" type="presOf" srcId="{1DDCC944-441F-4C36-8133-B08B9530ABE3}" destId="{301639D3-3AAB-42E9-85BF-5E0ED4A6C0AE}" srcOrd="0" destOrd="1" presId="urn:microsoft.com/office/officeart/2005/8/layout/vList5"/>
-    <dgm:cxn modelId="{1E1C22B6-7710-4EA3-91A8-89DD353BBF46}" type="presOf" srcId="{F0C7441E-05E1-459A-B733-9668756B743E}" destId="{22BEE246-E4F4-4447-A5CF-5EEFFCB7DD17}" srcOrd="0" destOrd="1" presId="urn:microsoft.com/office/officeart/2005/8/layout/vList5"/>
-    <dgm:cxn modelId="{78816424-6468-4A0C-A30D-091657684A6D}" type="presParOf" srcId="{F23F76A9-9C37-48F5-96DA-32A4609541B3}" destId="{E1489C13-BADD-4463-B713-5BF37370636B}" srcOrd="0" destOrd="0" presId="urn:microsoft.com/office/officeart/2005/8/layout/vList5"/>
-    <dgm:cxn modelId="{7D615F8E-748A-47F5-BF5B-23BE111B1ADE}" type="presParOf" srcId="{E1489C13-BADD-4463-B713-5BF37370636B}" destId="{9F71CAC3-6281-4FE3-9DC7-991554E913BE}" srcOrd="0" destOrd="0" presId="urn:microsoft.com/office/officeart/2005/8/layout/vList5"/>
-    <dgm:cxn modelId="{4B2E0992-D69A-4D3A-B2D1-F7E0039E5433}" type="presParOf" srcId="{E1489C13-BADD-4463-B713-5BF37370636B}" destId="{301639D3-3AAB-42E9-85BF-5E0ED4A6C0AE}" srcOrd="1" destOrd="0" presId="urn:microsoft.com/office/officeart/2005/8/layout/vList5"/>
-    <dgm:cxn modelId="{F08C9765-0A88-44EE-A0F1-F829B052332A}" type="presParOf" srcId="{F23F76A9-9C37-48F5-96DA-32A4609541B3}" destId="{2245B7A2-E06A-4905-8956-41B7169F9BCB}" srcOrd="1" destOrd="0" presId="urn:microsoft.com/office/officeart/2005/8/layout/vList5"/>
-    <dgm:cxn modelId="{905A686B-ECC3-48E5-81B7-2B8670E165AD}" type="presParOf" srcId="{F23F76A9-9C37-48F5-96DA-32A4609541B3}" destId="{1B779986-1158-4B56-BA7F-20DFB09ED30B}" srcOrd="2" destOrd="0" presId="urn:microsoft.com/office/officeart/2005/8/layout/vList5"/>
-    <dgm:cxn modelId="{96B9448C-D0D3-4267-B856-E987EA6A8B0B}" type="presParOf" srcId="{1B779986-1158-4B56-BA7F-20DFB09ED30B}" destId="{17FE9F86-D3B3-4C10-9820-3DCD60C583C8}" srcOrd="0" destOrd="0" presId="urn:microsoft.com/office/officeart/2005/8/layout/vList5"/>
-    <dgm:cxn modelId="{83C19B01-F2F1-4D56-9CF8-23A3CDB4136F}" type="presParOf" srcId="{1B779986-1158-4B56-BA7F-20DFB09ED30B}" destId="{9B953ACF-F40B-4C8D-9AEB-316305DC47A0}" srcOrd="1" destOrd="0" presId="urn:microsoft.com/office/officeart/2005/8/layout/vList5"/>
-    <dgm:cxn modelId="{3C3378AB-03EC-4B70-9981-6405D5012F94}" type="presParOf" srcId="{F23F76A9-9C37-48F5-96DA-32A4609541B3}" destId="{7A1CEF2A-21B2-4518-90B1-CC2C6E3AF7FF}" srcOrd="3" destOrd="0" presId="urn:microsoft.com/office/officeart/2005/8/layout/vList5"/>
-    <dgm:cxn modelId="{8A4BCEA0-C4C6-4961-8E80-D12F0733F2F0}" type="presParOf" srcId="{F23F76A9-9C37-48F5-96DA-32A4609541B3}" destId="{CD22D21A-4D96-41BF-A09D-D77CE84225D0}" srcOrd="4" destOrd="0" presId="urn:microsoft.com/office/officeart/2005/8/layout/vList5"/>
-    <dgm:cxn modelId="{1F60E06A-BAB8-4ADB-A0C5-9AF0C1958746}" type="presParOf" srcId="{CD22D21A-4D96-41BF-A09D-D77CE84225D0}" destId="{555A7A8D-7E9D-4279-993A-F924FB83E4D5}" srcOrd="0" destOrd="0" presId="urn:microsoft.com/office/officeart/2005/8/layout/vList5"/>
-    <dgm:cxn modelId="{60DA3833-C4A4-4D6B-9839-CEAC82C4C8D8}" type="presParOf" srcId="{CD22D21A-4D96-41BF-A09D-D77CE84225D0}" destId="{8CCCDD30-4A7A-48C8-B2EE-B21F10AE7CF7}" srcOrd="1" destOrd="0" presId="urn:microsoft.com/office/officeart/2005/8/layout/vList5"/>
-    <dgm:cxn modelId="{E45987C6-7FA7-4DF4-B0F5-88427075C5B4}" type="presParOf" srcId="{F23F76A9-9C37-48F5-96DA-32A4609541B3}" destId="{41F4D847-AEE1-4D04-A81C-4E3809FA44AB}" srcOrd="5" destOrd="0" presId="urn:microsoft.com/office/officeart/2005/8/layout/vList5"/>
-    <dgm:cxn modelId="{5EA08ECC-BB56-4ADE-8733-66BD43894417}" type="presParOf" srcId="{F23F76A9-9C37-48F5-96DA-32A4609541B3}" destId="{08F14DA2-4B64-46E9-9CE9-B4C024591898}" srcOrd="6" destOrd="0" presId="urn:microsoft.com/office/officeart/2005/8/layout/vList5"/>
-    <dgm:cxn modelId="{377EDEAE-0009-4058-A12F-6F1E99422C9C}" type="presParOf" srcId="{08F14DA2-4B64-46E9-9CE9-B4C024591898}" destId="{5B1A0F6C-4B9A-4DEC-8F4A-11234CA14382}" srcOrd="0" destOrd="0" presId="urn:microsoft.com/office/officeart/2005/8/layout/vList5"/>
-    <dgm:cxn modelId="{BF6FB3F8-313E-4D93-B549-8BCC76DBEE1F}" type="presParOf" srcId="{08F14DA2-4B64-46E9-9CE9-B4C024591898}" destId="{6B55C030-23D6-4B0F-9817-20421F1C0C87}" srcOrd="1" destOrd="0" presId="urn:microsoft.com/office/officeart/2005/8/layout/vList5"/>
-    <dgm:cxn modelId="{E54A6BB9-D04B-4A33-9EA9-B6A00A6D102D}" type="presParOf" srcId="{F23F76A9-9C37-48F5-96DA-32A4609541B3}" destId="{CB144E89-5BBC-4AC3-B400-B0B6563073CA}" srcOrd="7" destOrd="0" presId="urn:microsoft.com/office/officeart/2005/8/layout/vList5"/>
-    <dgm:cxn modelId="{46FC24FC-832A-4A63-9E1E-B150EF7A0C86}" type="presParOf" srcId="{F23F76A9-9C37-48F5-96DA-32A4609541B3}" destId="{4929A3FF-52C9-44FD-91F5-E76192A4207A}" srcOrd="8" destOrd="0" presId="urn:microsoft.com/office/officeart/2005/8/layout/vList5"/>
-    <dgm:cxn modelId="{587E1D4D-EFAB-4D1B-B22B-019C6CAAECA3}" type="presParOf" srcId="{4929A3FF-52C9-44FD-91F5-E76192A4207A}" destId="{C28AEBCA-CE36-4724-A031-95B4B37B6319}" srcOrd="0" destOrd="0" presId="urn:microsoft.com/office/officeart/2005/8/layout/vList5"/>
-    <dgm:cxn modelId="{A7FD1DC5-2C2E-4476-9B71-4713E3338630}" type="presParOf" srcId="{4929A3FF-52C9-44FD-91F5-E76192A4207A}" destId="{45D16100-04BB-4EC4-8970-FC02BDC1CD91}" srcOrd="1" destOrd="0" presId="urn:microsoft.com/office/officeart/2005/8/layout/vList5"/>
-    <dgm:cxn modelId="{5AD6B169-EB4C-45B9-98DE-09232F2B5249}" type="presParOf" srcId="{F23F76A9-9C37-48F5-96DA-32A4609541B3}" destId="{5B9BF89A-FFF1-4B8E-BAE1-2CB753F660CE}" srcOrd="9" destOrd="0" presId="urn:microsoft.com/office/officeart/2005/8/layout/vList5"/>
-    <dgm:cxn modelId="{0296AC0D-48AF-449F-815B-537244EA0790}" type="presParOf" srcId="{F23F76A9-9C37-48F5-96DA-32A4609541B3}" destId="{8872C4F5-496A-4B6A-AAB2-1C4B4BB57E04}" srcOrd="10" destOrd="0" presId="urn:microsoft.com/office/officeart/2005/8/layout/vList5"/>
-    <dgm:cxn modelId="{8BE03882-8875-42B7-9A39-19E113F2A50E}" type="presParOf" srcId="{8872C4F5-496A-4B6A-AAB2-1C4B4BB57E04}" destId="{442E22CD-40FB-4CB3-B8EA-21ACFF0833B8}" srcOrd="0" destOrd="0" presId="urn:microsoft.com/office/officeart/2005/8/layout/vList5"/>
-    <dgm:cxn modelId="{D4BCB404-07BD-4E5F-8CB5-7EC97F447DF0}" type="presParOf" srcId="{8872C4F5-496A-4B6A-AAB2-1C4B4BB57E04}" destId="{22BEE246-E4F4-4447-A5CF-5EEFFCB7DD17}" srcOrd="1" destOrd="0" presId="urn:microsoft.com/office/officeart/2005/8/layout/vList5"/>
-    <dgm:cxn modelId="{FAA2648F-E990-4A17-8D4F-D5B732A73B2D}" type="presParOf" srcId="{F23F76A9-9C37-48F5-96DA-32A4609541B3}" destId="{E88BCAB2-6DD0-416F-B34A-F31D18E18C09}" srcOrd="11" destOrd="0" presId="urn:microsoft.com/office/officeart/2005/8/layout/vList5"/>
-    <dgm:cxn modelId="{0D9B0845-1A62-4C95-ADCA-C64A4433BEC3}" type="presParOf" srcId="{F23F76A9-9C37-48F5-96DA-32A4609541B3}" destId="{0A3A9582-A2B9-4977-97C7-C42CD74F63F2}" srcOrd="12" destOrd="0" presId="urn:microsoft.com/office/officeart/2005/8/layout/vList5"/>
-    <dgm:cxn modelId="{F44AFBCE-F06F-4B65-9FB1-E96E7962C5AF}" type="presParOf" srcId="{0A3A9582-A2B9-4977-97C7-C42CD74F63F2}" destId="{D6970E39-F71F-4406-802B-3D6CD9F17C4B}" srcOrd="0" destOrd="0" presId="urn:microsoft.com/office/officeart/2005/8/layout/vList5"/>
-    <dgm:cxn modelId="{077EDFEC-D2A3-4FF4-B18B-B87F899383CC}" type="presParOf" srcId="{0A3A9582-A2B9-4977-97C7-C42CD74F63F2}" destId="{555FF23D-799F-404D-A302-FDD89E6D38ED}" srcOrd="1" destOrd="0" presId="urn:microsoft.com/office/officeart/2005/8/layout/vList5"/>
-    <dgm:cxn modelId="{68612B92-A804-45D6-A8AB-1494CF95BDFC}" type="presParOf" srcId="{F23F76A9-9C37-48F5-96DA-32A4609541B3}" destId="{C6CD7D50-D8A2-4FF6-A5C7-090E17E223CB}" srcOrd="13" destOrd="0" presId="urn:microsoft.com/office/officeart/2005/8/layout/vList5"/>
-    <dgm:cxn modelId="{052729D0-03CE-46FF-98AA-FEB5D101797B}" type="presParOf" srcId="{F23F76A9-9C37-48F5-96DA-32A4609541B3}" destId="{1581E0F4-C90E-4CF4-8938-6D5F014B0CD4}" srcOrd="14" destOrd="0" presId="urn:microsoft.com/office/officeart/2005/8/layout/vList5"/>
-    <dgm:cxn modelId="{4E85F52B-C97D-4B41-976D-14E51DF55670}" type="presParOf" srcId="{1581E0F4-C90E-4CF4-8938-6D5F014B0CD4}" destId="{6C56A444-D74E-4E59-AAB9-22FA08490095}" srcOrd="0" destOrd="0" presId="urn:microsoft.com/office/officeart/2005/8/layout/vList5"/>
-    <dgm:cxn modelId="{D9C66B77-E408-49FB-9E43-BDE5D0F1B5E6}" type="presParOf" srcId="{1581E0F4-C90E-4CF4-8938-6D5F014B0CD4}" destId="{2CCE2870-3115-4457-AD8C-4388CA180D04}" srcOrd="1" destOrd="0" presId="urn:microsoft.com/office/officeart/2005/8/layout/vList5"/>
+    <dgm:cxn modelId="{67AFCBD1-95FA-4BC4-A67E-39B23CC369F5}" type="presParOf" srcId="{F23F76A9-9C37-48F5-96DA-32A4609541B3}" destId="{E1489C13-BADD-4463-B713-5BF37370636B}" srcOrd="0" destOrd="0" presId="urn:microsoft.com/office/officeart/2005/8/layout/vList5"/>
+    <dgm:cxn modelId="{3721A5EB-CB7A-455E-990B-CA7358E04100}" type="presParOf" srcId="{E1489C13-BADD-4463-B713-5BF37370636B}" destId="{9F71CAC3-6281-4FE3-9DC7-991554E913BE}" srcOrd="0" destOrd="0" presId="urn:microsoft.com/office/officeart/2005/8/layout/vList5"/>
+    <dgm:cxn modelId="{FB9E4D3F-86FA-4D9E-8455-9FE6B41438A9}" type="presParOf" srcId="{E1489C13-BADD-4463-B713-5BF37370636B}" destId="{301639D3-3AAB-42E9-85BF-5E0ED4A6C0AE}" srcOrd="1" destOrd="0" presId="urn:microsoft.com/office/officeart/2005/8/layout/vList5"/>
+    <dgm:cxn modelId="{CAF14BB3-2621-4372-B16B-7A69D6398F44}" type="presParOf" srcId="{F23F76A9-9C37-48F5-96DA-32A4609541B3}" destId="{2245B7A2-E06A-4905-8956-41B7169F9BCB}" srcOrd="1" destOrd="0" presId="urn:microsoft.com/office/officeart/2005/8/layout/vList5"/>
+    <dgm:cxn modelId="{54154E94-5C56-4A12-B092-511AAE917659}" type="presParOf" srcId="{F23F76A9-9C37-48F5-96DA-32A4609541B3}" destId="{1B779986-1158-4B56-BA7F-20DFB09ED30B}" srcOrd="2" destOrd="0" presId="urn:microsoft.com/office/officeart/2005/8/layout/vList5"/>
+    <dgm:cxn modelId="{3C5CC4CB-9962-4CE1-878E-22C5248D07DD}" type="presParOf" srcId="{1B779986-1158-4B56-BA7F-20DFB09ED30B}" destId="{17FE9F86-D3B3-4C10-9820-3DCD60C583C8}" srcOrd="0" destOrd="0" presId="urn:microsoft.com/office/officeart/2005/8/layout/vList5"/>
+    <dgm:cxn modelId="{1749B608-8946-4329-83AE-C1EC0424CAA6}" type="presParOf" srcId="{1B779986-1158-4B56-BA7F-20DFB09ED30B}" destId="{9B953ACF-F40B-4C8D-9AEB-316305DC47A0}" srcOrd="1" destOrd="0" presId="urn:microsoft.com/office/officeart/2005/8/layout/vList5"/>
+    <dgm:cxn modelId="{9FC542E9-DFD0-4D46-A092-68DD4326668D}" type="presParOf" srcId="{F23F76A9-9C37-48F5-96DA-32A4609541B3}" destId="{7A1CEF2A-21B2-4518-90B1-CC2C6E3AF7FF}" srcOrd="3" destOrd="0" presId="urn:microsoft.com/office/officeart/2005/8/layout/vList5"/>
+    <dgm:cxn modelId="{72315362-9AC9-47DB-8B5B-27611E4EFAE7}" type="presParOf" srcId="{F23F76A9-9C37-48F5-96DA-32A4609541B3}" destId="{CD22D21A-4D96-41BF-A09D-D77CE84225D0}" srcOrd="4" destOrd="0" presId="urn:microsoft.com/office/officeart/2005/8/layout/vList5"/>
+    <dgm:cxn modelId="{F754C244-52A6-461A-8294-B3BD0F2CB0DD}" type="presParOf" srcId="{CD22D21A-4D96-41BF-A09D-D77CE84225D0}" destId="{555A7A8D-7E9D-4279-993A-F924FB83E4D5}" srcOrd="0" destOrd="0" presId="urn:microsoft.com/office/officeart/2005/8/layout/vList5"/>
+    <dgm:cxn modelId="{071F2A35-4C7F-4A9C-AEC8-F2B94C571287}" type="presParOf" srcId="{CD22D21A-4D96-41BF-A09D-D77CE84225D0}" destId="{8CCCDD30-4A7A-48C8-B2EE-B21F10AE7CF7}" srcOrd="1" destOrd="0" presId="urn:microsoft.com/office/officeart/2005/8/layout/vList5"/>
+    <dgm:cxn modelId="{F6011084-D694-4A13-AD08-A5A8E364A917}" type="presParOf" srcId="{F23F76A9-9C37-48F5-96DA-32A4609541B3}" destId="{41F4D847-AEE1-4D04-A81C-4E3809FA44AB}" srcOrd="5" destOrd="0" presId="urn:microsoft.com/office/officeart/2005/8/layout/vList5"/>
+    <dgm:cxn modelId="{CB944AD3-4BB7-4462-AB81-004EE9D6B786}" type="presParOf" srcId="{F23F76A9-9C37-48F5-96DA-32A4609541B3}" destId="{08F14DA2-4B64-46E9-9CE9-B4C024591898}" srcOrd="6" destOrd="0" presId="urn:microsoft.com/office/officeart/2005/8/layout/vList5"/>
+    <dgm:cxn modelId="{1F7DC7CB-9B8E-489A-B435-D932BBF38088}" type="presParOf" srcId="{08F14DA2-4B64-46E9-9CE9-B4C024591898}" destId="{5B1A0F6C-4B9A-4DEC-8F4A-11234CA14382}" srcOrd="0" destOrd="0" presId="urn:microsoft.com/office/officeart/2005/8/layout/vList5"/>
+    <dgm:cxn modelId="{2491194D-C7CC-4BF4-9DAD-BEBB00F2D7EA}" type="presParOf" srcId="{08F14DA2-4B64-46E9-9CE9-B4C024591898}" destId="{6B55C030-23D6-4B0F-9817-20421F1C0C87}" srcOrd="1" destOrd="0" presId="urn:microsoft.com/office/officeart/2005/8/layout/vList5"/>
+    <dgm:cxn modelId="{022EC2C2-3718-4D30-9D2A-0630695F4077}" type="presParOf" srcId="{F23F76A9-9C37-48F5-96DA-32A4609541B3}" destId="{CB144E89-5BBC-4AC3-B400-B0B6563073CA}" srcOrd="7" destOrd="0" presId="urn:microsoft.com/office/officeart/2005/8/layout/vList5"/>
+    <dgm:cxn modelId="{8FF7F616-8C00-46EB-9D51-DD3C7A6F3B66}" type="presParOf" srcId="{F23F76A9-9C37-48F5-96DA-32A4609541B3}" destId="{4929A3FF-52C9-44FD-91F5-E76192A4207A}" srcOrd="8" destOrd="0" presId="urn:microsoft.com/office/officeart/2005/8/layout/vList5"/>
+    <dgm:cxn modelId="{E2782161-4607-4C1D-9599-690B34F3F1AA}" type="presParOf" srcId="{4929A3FF-52C9-44FD-91F5-E76192A4207A}" destId="{C28AEBCA-CE36-4724-A031-95B4B37B6319}" srcOrd="0" destOrd="0" presId="urn:microsoft.com/office/officeart/2005/8/layout/vList5"/>
+    <dgm:cxn modelId="{1AC17C70-1514-4FC7-A8FD-C7596581A7B3}" type="presParOf" srcId="{4929A3FF-52C9-44FD-91F5-E76192A4207A}" destId="{45D16100-04BB-4EC4-8970-FC02BDC1CD91}" srcOrd="1" destOrd="0" presId="urn:microsoft.com/office/officeart/2005/8/layout/vList5"/>
+    <dgm:cxn modelId="{4449C0B3-639C-4CBB-8937-D1D922BFED50}" type="presParOf" srcId="{F23F76A9-9C37-48F5-96DA-32A4609541B3}" destId="{5B9BF89A-FFF1-4B8E-BAE1-2CB753F660CE}" srcOrd="9" destOrd="0" presId="urn:microsoft.com/office/officeart/2005/8/layout/vList5"/>
+    <dgm:cxn modelId="{E3E8C3EB-82DB-459C-8F6D-8733EC46D920}" type="presParOf" srcId="{F23F76A9-9C37-48F5-96DA-32A4609541B3}" destId="{8872C4F5-496A-4B6A-AAB2-1C4B4BB57E04}" srcOrd="10" destOrd="0" presId="urn:microsoft.com/office/officeart/2005/8/layout/vList5"/>
+    <dgm:cxn modelId="{37050545-8D06-401F-A1AB-75AF79AF2145}" type="presParOf" srcId="{8872C4F5-496A-4B6A-AAB2-1C4B4BB57E04}" destId="{442E22CD-40FB-4CB3-B8EA-21ACFF0833B8}" srcOrd="0" destOrd="0" presId="urn:microsoft.com/office/officeart/2005/8/layout/vList5"/>
+    <dgm:cxn modelId="{B77BB531-931C-4E84-A438-D143120B15E0}" type="presParOf" srcId="{8872C4F5-496A-4B6A-AAB2-1C4B4BB57E04}" destId="{22BEE246-E4F4-4447-A5CF-5EEFFCB7DD17}" srcOrd="1" destOrd="0" presId="urn:microsoft.com/office/officeart/2005/8/layout/vList5"/>
+    <dgm:cxn modelId="{0DF89877-C74D-4A9F-8CC1-D1FC9FE204DE}" type="presParOf" srcId="{F23F76A9-9C37-48F5-96DA-32A4609541B3}" destId="{E88BCAB2-6DD0-416F-B34A-F31D18E18C09}" srcOrd="11" destOrd="0" presId="urn:microsoft.com/office/officeart/2005/8/layout/vList5"/>
+    <dgm:cxn modelId="{CAB44F17-CE0E-4CB6-9444-E24191AEED92}" type="presParOf" srcId="{F23F76A9-9C37-48F5-96DA-32A4609541B3}" destId="{0A3A9582-A2B9-4977-97C7-C42CD74F63F2}" srcOrd="12" destOrd="0" presId="urn:microsoft.com/office/officeart/2005/8/layout/vList5"/>
+    <dgm:cxn modelId="{2AB274B3-361B-42E7-A70E-F6B29150E0FD}" type="presParOf" srcId="{0A3A9582-A2B9-4977-97C7-C42CD74F63F2}" destId="{D6970E39-F71F-4406-802B-3D6CD9F17C4B}" srcOrd="0" destOrd="0" presId="urn:microsoft.com/office/officeart/2005/8/layout/vList5"/>
+    <dgm:cxn modelId="{6687C03D-7E94-4E60-80BB-D78E89E19081}" type="presParOf" srcId="{0A3A9582-A2B9-4977-97C7-C42CD74F63F2}" destId="{555FF23D-799F-404D-A302-FDD89E6D38ED}" srcOrd="1" destOrd="0" presId="urn:microsoft.com/office/officeart/2005/8/layout/vList5"/>
+    <dgm:cxn modelId="{7B469B24-3802-4D41-8B99-D629236BAE64}" type="presParOf" srcId="{F23F76A9-9C37-48F5-96DA-32A4609541B3}" destId="{C6CD7D50-D8A2-4FF6-A5C7-090E17E223CB}" srcOrd="13" destOrd="0" presId="urn:microsoft.com/office/officeart/2005/8/layout/vList5"/>
+    <dgm:cxn modelId="{2FF81675-2700-4251-AB0B-B6992CD8A436}" type="presParOf" srcId="{F23F76A9-9C37-48F5-96DA-32A4609541B3}" destId="{1581E0F4-C90E-4CF4-8938-6D5F014B0CD4}" srcOrd="14" destOrd="0" presId="urn:microsoft.com/office/officeart/2005/8/layout/vList5"/>
+    <dgm:cxn modelId="{BDC1A984-CA1D-4215-A62C-75F3C9A0C1E0}" type="presParOf" srcId="{1581E0F4-C90E-4CF4-8938-6D5F014B0CD4}" destId="{6C56A444-D74E-4E59-AAB9-22FA08490095}" srcOrd="0" destOrd="0" presId="urn:microsoft.com/office/officeart/2005/8/layout/vList5"/>
+    <dgm:cxn modelId="{EEC10C48-0EE6-49EA-8365-83BDBD27AA6D}" type="presParOf" srcId="{1581E0F4-C90E-4CF4-8938-6D5F014B0CD4}" destId="{2CCE2870-3115-4457-AD8C-4388CA180D04}" srcOrd="1" destOrd="0" presId="urn:microsoft.com/office/officeart/2005/8/layout/vList5"/>
   </dgm:cxnLst>
   <dgm:bg/>
   <dgm:whole/>
@@ -22534,7 +24293,7 @@
 </file>
 
 <file path=customXml/itemProps1.xml><?xml version="1.0" encoding="utf-8"?>
-<ds:datastoreItem xmlns:ds="http://schemas.openxmlformats.org/officeDocument/2006/customXml" ds:itemID="{06618DE2-0261-4092-82F9-30BBB663D1E1}">
+<ds:datastoreItem xmlns:ds="http://schemas.openxmlformats.org/officeDocument/2006/customXml" ds:itemID="{6C1A0DE6-2789-4473-9BBA-7E1AF6416011}">
   <ds:schemaRefs>
     <ds:schemaRef ds:uri="http://schemas.openxmlformats.org/officeDocument/2006/bibliography"/>
   </ds:schemaRefs>

</xml_diff>